<commit_message>
practice report in work
</commit_message>
<xml_diff>
--- a/практика/копия отчета.docx
+++ b/практика/копия отчета.docx
@@ -1,6 +1,6 @@
 
 <file path=word/document.xml><?xml version="1.0" encoding="utf-8"?>
-<w:document xmlns:wpc="http://schemas.microsoft.com/office/word/2010/wordprocessingCanvas" xmlns:cx="http://schemas.microsoft.com/office/drawing/2014/chartex" xmlns:mc="http://schemas.openxmlformats.org/markup-compatibility/2006" xmlns:o="urn:schemas-microsoft-com:office:office" xmlns:r="http://schemas.openxmlformats.org/officeDocument/2006/relationships" xmlns:m="http://schemas.openxmlformats.org/officeDocument/2006/math" xmlns:v="urn:schemas-microsoft-com:vml" xmlns:wp14="http://schemas.microsoft.com/office/word/2010/wordprocessingDrawing" xmlns:wp="http://schemas.openxmlformats.org/drawingml/2006/wordprocessingDrawing" xmlns:w10="urn:schemas-microsoft-com:office:word" xmlns:w="http://schemas.openxmlformats.org/wordprocessingml/2006/main" xmlns:w14="http://schemas.microsoft.com/office/word/2010/wordml" xmlns:w15="http://schemas.microsoft.com/office/word/2012/wordml" xmlns:w16se="http://schemas.microsoft.com/office/word/2015/wordml/symex" xmlns:wpg="http://schemas.microsoft.com/office/word/2010/wordprocessingGroup" xmlns:wpi="http://schemas.microsoft.com/office/word/2010/wordprocessingInk" xmlns:wne="http://schemas.microsoft.com/office/word/2006/wordml" xmlns:wps="http://schemas.microsoft.com/office/word/2010/wordprocessingShape" mc:Ignorable="w14 w15 w16se wp14">
+<w:document xmlns:wpc="http://schemas.microsoft.com/office/word/2010/wordprocessingCanvas" xmlns:mc="http://schemas.openxmlformats.org/markup-compatibility/2006" xmlns:o="urn:schemas-microsoft-com:office:office" xmlns:r="http://schemas.openxmlformats.org/officeDocument/2006/relationships" xmlns:m="http://schemas.openxmlformats.org/officeDocument/2006/math" xmlns:v="urn:schemas-microsoft-com:vml" xmlns:wp14="http://schemas.microsoft.com/office/word/2010/wordprocessingDrawing" xmlns:wp="http://schemas.openxmlformats.org/drawingml/2006/wordprocessingDrawing" xmlns:w10="urn:schemas-microsoft-com:office:word" xmlns:w="http://schemas.openxmlformats.org/wordprocessingml/2006/main" xmlns:w14="http://schemas.microsoft.com/office/word/2010/wordml" xmlns:wpg="http://schemas.microsoft.com/office/word/2010/wordprocessingGroup" xmlns:wpi="http://schemas.microsoft.com/office/word/2010/wordprocessingInk" xmlns:wne="http://schemas.microsoft.com/office/word/2006/wordml" xmlns:wps="http://schemas.microsoft.com/office/word/2010/wordprocessingShape" mc:Ignorable="w14 wp14">
   <w:body>
     <w:tbl>
       <w:tblPr>
@@ -9,7 +9,7 @@
       </w:tblPr>
       <w:tblGrid>
         <w:gridCol w:w="1416"/>
-        <w:gridCol w:w="8221"/>
+        <w:gridCol w:w="8437"/>
       </w:tblGrid>
       <w:tr>
         <w:tc>
@@ -61,7 +61,7 @@
                           </pic:cNvPicPr>
                         </pic:nvPicPr>
                         <pic:blipFill>
-                          <a:blip r:embed="rId7" cstate="print"/>
+                          <a:blip r:embed="rId9" cstate="print"/>
                           <a:srcRect/>
                           <a:stretch>
                             <a:fillRect/>
@@ -633,8 +633,8 @@
         <w:tblLook w:val="04A0" w:firstRow="1" w:lastRow="0" w:firstColumn="1" w:lastColumn="0" w:noHBand="0" w:noVBand="1"/>
       </w:tblPr>
       <w:tblGrid>
-        <w:gridCol w:w="1963"/>
-        <w:gridCol w:w="7566"/>
+        <w:gridCol w:w="1985"/>
+        <w:gridCol w:w="7750"/>
       </w:tblGrid>
       <w:tr>
         <w:trPr>
@@ -771,8 +771,8 @@
         <w:tblLook w:val="04A0" w:firstRow="1" w:lastRow="0" w:firstColumn="1" w:lastColumn="0" w:noHBand="0" w:noVBand="1"/>
       </w:tblPr>
       <w:tblGrid>
-        <w:gridCol w:w="1977"/>
-        <w:gridCol w:w="7552"/>
+        <w:gridCol w:w="1985"/>
+        <w:gridCol w:w="7750"/>
       </w:tblGrid>
       <w:tr>
         <w:trPr>
@@ -975,10 +975,10 @@
         <w:tblLook w:val="04A0" w:firstRow="1" w:lastRow="0" w:firstColumn="1" w:lastColumn="0" w:noHBand="0" w:noVBand="1"/>
       </w:tblPr>
       <w:tblGrid>
-        <w:gridCol w:w="3086"/>
-        <w:gridCol w:w="935"/>
-        <w:gridCol w:w="2081"/>
-        <w:gridCol w:w="3001"/>
+        <w:gridCol w:w="3142"/>
+        <w:gridCol w:w="968"/>
+        <w:gridCol w:w="2127"/>
+        <w:gridCol w:w="3082"/>
       </w:tblGrid>
       <w:tr>
         <w:trPr>
@@ -1763,7 +1763,7 @@
     </w:p>
     <w:p>
       <w:pPr>
-        <w:pStyle w:val="21"/>
+        <w:pStyle w:val="2"/>
         <w:widowControl/>
         <w:rPr>
           <w:snapToGrid/>
@@ -2178,7 +2178,7 @@
     </w:p>
     <w:p>
       <w:pPr>
-        <w:pStyle w:val="3"/>
+        <w:pStyle w:val="BodyText3"/>
         <w:spacing w:line="276" w:lineRule="auto"/>
         <w:jc w:val="both"/>
       </w:pPr>
@@ -2471,8 +2471,6 @@
         </w:rPr>
         <w:t>1</w:t>
       </w:r>
-      <w:bookmarkStart w:id="0" w:name="_GoBack"/>
-      <w:bookmarkEnd w:id="0"/>
       <w:r>
         <w:t xml:space="preserve"> г.</w:t>
       </w:r>
@@ -2851,8 +2849,8 @@
       <w:pPr>
         <w:jc w:val="both"/>
         <w:rPr>
-          <w:i/>
-          <w:sz w:val="28"/>
+          <w:sz w:val="22"/>
+          <w:szCs w:val="22"/>
         </w:rPr>
       </w:pPr>
       <w:r>
@@ -2885,7 +2883,693 @@
         <w:t>.</w:t>
       </w:r>
     </w:p>
+    <w:p>
+      <w:pPr>
+        <w:rPr>
+          <w:sz w:val="22"/>
+          <w:szCs w:val="22"/>
+        </w:rPr>
+      </w:pPr>
+      <w:r>
+        <w:rPr>
+          <w:sz w:val="22"/>
+          <w:szCs w:val="22"/>
+        </w:rPr>
+        <w:br w:type="page"/>
+      </w:r>
+    </w:p>
+    <w:p>
+      <w:pPr>
+        <w:rPr>
+          <w:sz w:val="28"/>
+        </w:rPr>
+      </w:pPr>
+      <w:r>
+        <w:rPr>
+          <w:sz w:val="28"/>
+        </w:rPr>
+        <w:lastRenderedPageBreak/>
+        <w:t>СОДЕРЖАНИЕ</w:t>
+      </w:r>
+    </w:p>
+    <w:p>
+      <w:pPr>
+        <w:pStyle w:val="TOC1"/>
+        <w:tabs>
+          <w:tab w:val="right" w:leader="dot" w:pos="9627"/>
+        </w:tabs>
+        <w:rPr>
+          <w:rFonts w:asciiTheme="minorHAnsi" w:eastAsiaTheme="minorEastAsia" w:hAnsiTheme="minorHAnsi" w:cstheme="minorBidi"/>
+          <w:noProof/>
+          <w:sz w:val="22"/>
+          <w:szCs w:val="22"/>
+          <w:lang w:eastAsia="ru-RU"/>
+        </w:rPr>
+      </w:pPr>
+      <w:r>
+        <w:rPr>
+          <w:sz w:val="28"/>
+        </w:rPr>
+        <w:fldChar w:fldCharType="begin"/>
+      </w:r>
+      <w:r>
+        <w:rPr>
+          <w:sz w:val="28"/>
+        </w:rPr>
+        <w:instrText xml:space="preserve"> TOC \o "1-3" \h \z \u </w:instrText>
+      </w:r>
+      <w:r>
+        <w:rPr>
+          <w:sz w:val="28"/>
+        </w:rPr>
+        <w:fldChar w:fldCharType="separate"/>
+      </w:r>
+      <w:hyperlink w:anchor="_Toc78918933" w:history="1">
+        <w:r>
+          <w:rPr>
+            <w:rStyle w:val="Hyperlink"/>
+            <w:noProof/>
+          </w:rPr>
+          <w:t>Введение</w:t>
+        </w:r>
+        <w:r>
+          <w:rPr>
+            <w:noProof/>
+            <w:webHidden/>
+          </w:rPr>
+          <w:tab/>
+        </w:r>
+        <w:r>
+          <w:rPr>
+            <w:noProof/>
+            <w:webHidden/>
+          </w:rPr>
+          <w:fldChar w:fldCharType="begin"/>
+        </w:r>
+        <w:r>
+          <w:rPr>
+            <w:noProof/>
+            <w:webHidden/>
+          </w:rPr>
+          <w:instrText xml:space="preserve"> PAGEREF _Toc78918933 \h </w:instrText>
+        </w:r>
+        <w:r>
+          <w:rPr>
+            <w:noProof/>
+            <w:webHidden/>
+          </w:rPr>
+        </w:r>
+        <w:r>
+          <w:rPr>
+            <w:noProof/>
+            <w:webHidden/>
+          </w:rPr>
+          <w:fldChar w:fldCharType="separate"/>
+        </w:r>
+        <w:r>
+          <w:rPr>
+            <w:noProof/>
+            <w:webHidden/>
+          </w:rPr>
+          <w:t>4</w:t>
+        </w:r>
+        <w:r>
+          <w:rPr>
+            <w:noProof/>
+            <w:webHidden/>
+          </w:rPr>
+          <w:fldChar w:fldCharType="end"/>
+        </w:r>
+      </w:hyperlink>
+    </w:p>
+    <w:p>
+      <w:pPr>
+        <w:pStyle w:val="TOC1"/>
+        <w:tabs>
+          <w:tab w:val="right" w:leader="dot" w:pos="9627"/>
+        </w:tabs>
+        <w:rPr>
+          <w:rFonts w:asciiTheme="minorHAnsi" w:eastAsiaTheme="minorEastAsia" w:hAnsiTheme="minorHAnsi" w:cstheme="minorBidi"/>
+          <w:noProof/>
+          <w:sz w:val="22"/>
+          <w:szCs w:val="22"/>
+          <w:lang w:eastAsia="ru-RU"/>
+        </w:rPr>
+      </w:pPr>
+      <w:hyperlink w:anchor="_Toc78918934" w:history="1">
+        <w:r>
+          <w:rPr>
+            <w:rStyle w:val="Hyperlink"/>
+            <w:noProof/>
+          </w:rPr>
+          <w:t>Основная часть</w:t>
+        </w:r>
+        <w:r>
+          <w:rPr>
+            <w:noProof/>
+            <w:webHidden/>
+          </w:rPr>
+          <w:tab/>
+        </w:r>
+        <w:r>
+          <w:rPr>
+            <w:noProof/>
+            <w:webHidden/>
+          </w:rPr>
+          <w:fldChar w:fldCharType="begin"/>
+        </w:r>
+        <w:r>
+          <w:rPr>
+            <w:noProof/>
+            <w:webHidden/>
+          </w:rPr>
+          <w:instrText xml:space="preserve"> PAGEREF _Toc78918934 \h </w:instrText>
+        </w:r>
+        <w:r>
+          <w:rPr>
+            <w:noProof/>
+            <w:webHidden/>
+          </w:rPr>
+        </w:r>
+        <w:r>
+          <w:rPr>
+            <w:noProof/>
+            <w:webHidden/>
+          </w:rPr>
+          <w:fldChar w:fldCharType="separate"/>
+        </w:r>
+        <w:r>
+          <w:rPr>
+            <w:noProof/>
+            <w:webHidden/>
+          </w:rPr>
+          <w:t>5</w:t>
+        </w:r>
+        <w:r>
+          <w:rPr>
+            <w:noProof/>
+            <w:webHidden/>
+          </w:rPr>
+          <w:fldChar w:fldCharType="end"/>
+        </w:r>
+      </w:hyperlink>
+    </w:p>
+    <w:p>
+      <w:pPr>
+        <w:pStyle w:val="TOC1"/>
+        <w:tabs>
+          <w:tab w:val="right" w:leader="dot" w:pos="9627"/>
+        </w:tabs>
+        <w:rPr>
+          <w:rFonts w:asciiTheme="minorHAnsi" w:eastAsiaTheme="minorEastAsia" w:hAnsiTheme="minorHAnsi" w:cstheme="minorBidi"/>
+          <w:noProof/>
+          <w:sz w:val="22"/>
+          <w:szCs w:val="22"/>
+          <w:lang w:eastAsia="ru-RU"/>
+        </w:rPr>
+      </w:pPr>
+      <w:hyperlink w:anchor="_Toc78918935" w:history="1">
+        <w:r>
+          <w:rPr>
+            <w:rStyle w:val="Hyperlink"/>
+            <w:noProof/>
+          </w:rPr>
+          <w:t xml:space="preserve">1.1 </w:t>
+        </w:r>
+        <w:r>
+          <w:rPr>
+            <w:rStyle w:val="Hyperlink"/>
+            <w:noProof/>
+            <w:lang w:val="en-US"/>
+          </w:rPr>
+          <w:t>Udev-</w:t>
+        </w:r>
+        <w:r>
+          <w:rPr>
+            <w:rStyle w:val="Hyperlink"/>
+            <w:noProof/>
+          </w:rPr>
+          <w:t>правила</w:t>
+        </w:r>
+        <w:r>
+          <w:rPr>
+            <w:noProof/>
+            <w:webHidden/>
+          </w:rPr>
+          <w:tab/>
+        </w:r>
+        <w:r>
+          <w:rPr>
+            <w:noProof/>
+            <w:webHidden/>
+          </w:rPr>
+          <w:fldChar w:fldCharType="begin"/>
+        </w:r>
+        <w:r>
+          <w:rPr>
+            <w:noProof/>
+            <w:webHidden/>
+          </w:rPr>
+          <w:instrText xml:space="preserve"> PAGEREF _Toc78918935 \h </w:instrText>
+        </w:r>
+        <w:r>
+          <w:rPr>
+            <w:noProof/>
+            <w:webHidden/>
+          </w:rPr>
+        </w:r>
+        <w:r>
+          <w:rPr>
+            <w:noProof/>
+            <w:webHidden/>
+          </w:rPr>
+          <w:fldChar w:fldCharType="separate"/>
+        </w:r>
+        <w:r>
+          <w:rPr>
+            <w:noProof/>
+            <w:webHidden/>
+          </w:rPr>
+          <w:t>5</w:t>
+        </w:r>
+        <w:r>
+          <w:rPr>
+            <w:noProof/>
+            <w:webHidden/>
+          </w:rPr>
+          <w:fldChar w:fldCharType="end"/>
+        </w:r>
+      </w:hyperlink>
+    </w:p>
+    <w:p>
+      <w:pPr>
+        <w:rPr>
+          <w:sz w:val="28"/>
+        </w:rPr>
+      </w:pPr>
+      <w:r>
+        <w:rPr>
+          <w:sz w:val="28"/>
+        </w:rPr>
+        <w:fldChar w:fldCharType="end"/>
+      </w:r>
+      <w:r>
+        <w:rPr>
+          <w:sz w:val="28"/>
+        </w:rPr>
+        <w:br w:type="page"/>
+      </w:r>
+    </w:p>
+    <w:p>
+      <w:pPr>
+        <w:pStyle w:val="Heading1"/>
+        <w:spacing w:line="360" w:lineRule="auto"/>
+        <w:rPr>
+          <w:rFonts w:ascii="Times New Roman" w:hAnsi="Times New Roman" w:cs="Times New Roman"/>
+          <w:color w:val="auto"/>
+          <w:lang w:val="en-US"/>
+        </w:rPr>
+      </w:pPr>
+      <w:bookmarkStart w:id="0" w:name="_Toc78918933"/>
+      <w:r>
+        <w:rPr>
+          <w:rFonts w:ascii="Times New Roman" w:hAnsi="Times New Roman" w:cs="Times New Roman"/>
+          <w:color w:val="auto"/>
+        </w:rPr>
+        <w:lastRenderedPageBreak/>
+        <w:t>Введение</w:t>
+      </w:r>
+      <w:bookmarkEnd w:id="0"/>
+    </w:p>
+    <w:p>
+      <w:pPr>
+        <w:spacing w:line="360" w:lineRule="auto"/>
+        <w:jc w:val="both"/>
+        <w:rPr>
+          <w:sz w:val="28"/>
+          <w:szCs w:val="28"/>
+        </w:rPr>
+      </w:pPr>
+      <w:r>
+        <w:rPr>
+          <w:lang w:val="en-US"/>
+        </w:rPr>
+        <w:tab/>
+      </w:r>
+      <w:r>
+        <w:rPr>
+          <w:sz w:val="28"/>
+          <w:szCs w:val="28"/>
+        </w:rPr>
+        <w:t>Цель производственной практики</w:t>
+      </w:r>
+      <w:r>
+        <w:rPr>
+          <w:sz w:val="28"/>
+          <w:szCs w:val="28"/>
+        </w:rPr>
+        <w:t xml:space="preserve">: </w:t>
+      </w:r>
+      <w:r>
+        <w:rPr>
+          <w:sz w:val="28"/>
+          <w:szCs w:val="28"/>
+        </w:rPr>
+        <w:t xml:space="preserve">изучение механизмов работы с внешнеми устройствами в ОС семейства </w:t>
+      </w:r>
+      <w:r>
+        <w:rPr>
+          <w:sz w:val="28"/>
+          <w:szCs w:val="28"/>
+          <w:lang w:val="en-US"/>
+        </w:rPr>
+        <w:t>Linux</w:t>
+      </w:r>
+      <w:r>
+        <w:rPr>
+          <w:sz w:val="28"/>
+          <w:szCs w:val="28"/>
+        </w:rPr>
+        <w:t xml:space="preserve">, </w:t>
+      </w:r>
+      <w:r>
+        <w:rPr>
+          <w:sz w:val="28"/>
+          <w:szCs w:val="28"/>
+        </w:rPr>
+        <w:t xml:space="preserve">библиотеки алгоритмов компьютерного зрения </w:t>
+      </w:r>
+      <w:proofErr w:type="spellStart"/>
+      <w:r>
+        <w:rPr>
+          <w:sz w:val="28"/>
+          <w:szCs w:val="28"/>
+          <w:lang w:val="en-US"/>
+        </w:rPr>
+        <w:t>OpenCV</w:t>
+      </w:r>
+      <w:proofErr w:type="spellEnd"/>
+      <w:r>
+        <w:rPr>
+          <w:sz w:val="28"/>
+          <w:szCs w:val="28"/>
+        </w:rPr>
+        <w:t xml:space="preserve">, овладение навыками работы с сетями типа </w:t>
+      </w:r>
+      <w:r>
+        <w:rPr>
+          <w:sz w:val="28"/>
+          <w:szCs w:val="28"/>
+        </w:rPr>
+        <w:t>“</w:t>
+      </w:r>
+      <w:r>
+        <w:rPr>
+          <w:sz w:val="28"/>
+          <w:szCs w:val="28"/>
+        </w:rPr>
+        <w:t>интернет вещей</w:t>
+      </w:r>
+      <w:r>
+        <w:rPr>
+          <w:sz w:val="28"/>
+          <w:szCs w:val="28"/>
+        </w:rPr>
+        <w:t>”</w:t>
+      </w:r>
+      <w:r>
+        <w:rPr>
+          <w:sz w:val="28"/>
+          <w:szCs w:val="28"/>
+        </w:rPr>
+        <w:t>.</w:t>
+      </w:r>
+    </w:p>
+    <w:p>
+      <w:pPr>
+        <w:spacing w:line="360" w:lineRule="auto"/>
+        <w:jc w:val="both"/>
+        <w:rPr>
+          <w:sz w:val="28"/>
+          <w:szCs w:val="28"/>
+          <w:lang w:val="en-US"/>
+        </w:rPr>
+      </w:pPr>
+      <w:r>
+        <w:rPr>
+          <w:sz w:val="28"/>
+          <w:szCs w:val="28"/>
+        </w:rPr>
+        <w:tab/>
+        <w:t xml:space="preserve">Задачи производственной </w:t>
+      </w:r>
+      <w:r>
+        <w:rPr>
+          <w:sz w:val="28"/>
+          <w:szCs w:val="28"/>
+        </w:rPr>
+        <w:t>практики</w:t>
+      </w:r>
+      <w:r>
+        <w:rPr>
+          <w:sz w:val="28"/>
+          <w:szCs w:val="28"/>
+          <w:lang w:val="en-US"/>
+        </w:rPr>
+        <w:t>:</w:t>
+      </w:r>
+    </w:p>
+    <w:p>
+      <w:pPr>
+        <w:pStyle w:val="ListParagraph"/>
+        <w:numPr>
+          <w:ilvl w:val="0"/>
+          <w:numId w:val="9"/>
+        </w:numPr>
+        <w:spacing w:line="360" w:lineRule="auto"/>
+        <w:jc w:val="both"/>
+        <w:rPr>
+          <w:sz w:val="28"/>
+          <w:szCs w:val="28"/>
+        </w:rPr>
+      </w:pPr>
+      <w:r>
+        <w:rPr>
+          <w:sz w:val="28"/>
+          <w:szCs w:val="28"/>
+        </w:rPr>
+        <w:t xml:space="preserve">Получить знания о работе драйверов и </w:t>
+      </w:r>
+      <w:proofErr w:type="spellStart"/>
+      <w:r>
+        <w:rPr>
+          <w:sz w:val="28"/>
+          <w:szCs w:val="28"/>
+          <w:lang w:val="en-US"/>
+        </w:rPr>
+        <w:t>udev</w:t>
+      </w:r>
+      <w:proofErr w:type="spellEnd"/>
+      <w:r>
+        <w:rPr>
+          <w:sz w:val="28"/>
+          <w:szCs w:val="28"/>
+        </w:rPr>
+        <w:t xml:space="preserve"> </w:t>
+      </w:r>
+      <w:r>
+        <w:rPr>
+          <w:sz w:val="28"/>
+          <w:szCs w:val="28"/>
+        </w:rPr>
+        <w:t xml:space="preserve">правил </w:t>
+      </w:r>
+      <w:r>
+        <w:rPr>
+          <w:sz w:val="28"/>
+          <w:szCs w:val="28"/>
+        </w:rPr>
+        <w:t>в ОС семейства Linux</w:t>
+      </w:r>
+    </w:p>
+    <w:p>
+      <w:pPr>
+        <w:pStyle w:val="ListParagraph"/>
+        <w:numPr>
+          <w:ilvl w:val="0"/>
+          <w:numId w:val="9"/>
+        </w:numPr>
+        <w:spacing w:line="360" w:lineRule="auto"/>
+        <w:jc w:val="both"/>
+        <w:rPr>
+          <w:sz w:val="28"/>
+          <w:szCs w:val="28"/>
+        </w:rPr>
+      </w:pPr>
+      <w:r>
+        <w:rPr>
+          <w:sz w:val="28"/>
+          <w:szCs w:val="28"/>
+        </w:rPr>
+        <w:t xml:space="preserve">Получить базовые навыки работы с </w:t>
+      </w:r>
+      <w:proofErr w:type="spellStart"/>
+      <w:r>
+        <w:rPr>
+          <w:sz w:val="28"/>
+          <w:szCs w:val="28"/>
+          <w:lang w:val="en-US"/>
+        </w:rPr>
+        <w:t>docker</w:t>
+      </w:r>
+      <w:proofErr w:type="spellEnd"/>
+      <w:r>
+        <w:rPr>
+          <w:sz w:val="28"/>
+          <w:szCs w:val="28"/>
+        </w:rPr>
+        <w:t xml:space="preserve"> </w:t>
+      </w:r>
+      <w:r>
+        <w:rPr>
+          <w:sz w:val="28"/>
+          <w:szCs w:val="28"/>
+        </w:rPr>
+        <w:t>контейнерами</w:t>
+      </w:r>
+    </w:p>
+    <w:p>
+      <w:pPr>
+        <w:pStyle w:val="ListParagraph"/>
+        <w:numPr>
+          <w:ilvl w:val="0"/>
+          <w:numId w:val="9"/>
+        </w:numPr>
+        <w:spacing w:line="360" w:lineRule="auto"/>
+        <w:jc w:val="both"/>
+        <w:rPr>
+          <w:sz w:val="28"/>
+          <w:szCs w:val="28"/>
+        </w:rPr>
+      </w:pPr>
+      <w:r>
+        <w:rPr>
+          <w:sz w:val="28"/>
+          <w:szCs w:val="28"/>
+        </w:rPr>
+        <w:t>Получить базовые знания об алгоритмах компьютерного зрения</w:t>
+      </w:r>
+    </w:p>
+    <w:p>
+      <w:pPr>
+        <w:pStyle w:val="ListParagraph"/>
+        <w:numPr>
+          <w:ilvl w:val="0"/>
+          <w:numId w:val="9"/>
+        </w:numPr>
+        <w:spacing w:line="360" w:lineRule="auto"/>
+        <w:jc w:val="both"/>
+        <w:rPr>
+          <w:sz w:val="28"/>
+          <w:szCs w:val="28"/>
+        </w:rPr>
+      </w:pPr>
+      <w:r>
+        <w:rPr>
+          <w:sz w:val="28"/>
+          <w:szCs w:val="28"/>
+        </w:rPr>
+        <w:t xml:space="preserve">Получить базовые навыки работы с сообщениями в сетях типа </w:t>
+      </w:r>
+      <w:r>
+        <w:rPr>
+          <w:sz w:val="28"/>
+          <w:szCs w:val="28"/>
+        </w:rPr>
+        <w:t>“интернет вещей”</w:t>
+      </w:r>
+    </w:p>
+    <w:p>
+      <w:pPr>
+        <w:rPr>
+          <w:sz w:val="28"/>
+          <w:szCs w:val="28"/>
+        </w:rPr>
+      </w:pPr>
+      <w:r>
+        <w:rPr>
+          <w:sz w:val="28"/>
+          <w:szCs w:val="28"/>
+        </w:rPr>
+        <w:br w:type="page"/>
+      </w:r>
+    </w:p>
+    <w:p>
+      <w:pPr>
+        <w:pStyle w:val="Heading1"/>
+        <w:rPr>
+          <w:rFonts w:ascii="Times New Roman" w:hAnsi="Times New Roman" w:cs="Times New Roman"/>
+          <w:color w:val="auto"/>
+        </w:rPr>
+      </w:pPr>
+      <w:bookmarkStart w:id="1" w:name="_Toc78918934"/>
+      <w:r>
+        <w:rPr>
+          <w:rFonts w:ascii="Times New Roman" w:hAnsi="Times New Roman" w:cs="Times New Roman"/>
+          <w:color w:val="auto"/>
+        </w:rPr>
+        <w:lastRenderedPageBreak/>
+        <w:t>Основная часть</w:t>
+      </w:r>
+      <w:bookmarkEnd w:id="1"/>
+    </w:p>
+    <w:p>
+      <w:pPr>
+        <w:pStyle w:val="Heading1"/>
+        <w:spacing w:before="0"/>
+        <w:rPr>
+          <w:rFonts w:ascii="Times New Roman" w:hAnsi="Times New Roman" w:cs="Times New Roman"/>
+          <w:color w:val="auto"/>
+        </w:rPr>
+      </w:pPr>
+      <w:bookmarkStart w:id="2" w:name="_Toc78918935"/>
+      <w:r>
+        <w:rPr>
+          <w:rFonts w:ascii="Times New Roman" w:hAnsi="Times New Roman" w:cs="Times New Roman"/>
+          <w:color w:val="auto"/>
+        </w:rPr>
+        <w:t xml:space="preserve">1.1 </w:t>
+      </w:r>
+      <w:proofErr w:type="spellStart"/>
+      <w:r>
+        <w:rPr>
+          <w:rFonts w:ascii="Times New Roman" w:hAnsi="Times New Roman" w:cs="Times New Roman"/>
+          <w:color w:val="auto"/>
+          <w:lang w:val="en-US"/>
+        </w:rPr>
+        <w:t>Udev</w:t>
+      </w:r>
+      <w:proofErr w:type="spellEnd"/>
+      <w:r>
+        <w:rPr>
+          <w:rFonts w:ascii="Times New Roman" w:hAnsi="Times New Roman" w:cs="Times New Roman"/>
+          <w:color w:val="auto"/>
+        </w:rPr>
+        <w:t xml:space="preserve"> </w:t>
+      </w:r>
+      <w:bookmarkStart w:id="3" w:name="_GoBack"/>
+      <w:bookmarkEnd w:id="3"/>
+      <w:r>
+        <w:rPr>
+          <w:rFonts w:ascii="Times New Roman" w:hAnsi="Times New Roman" w:cs="Times New Roman"/>
+          <w:color w:val="auto"/>
+        </w:rPr>
+        <w:t>правила</w:t>
+      </w:r>
+      <w:bookmarkEnd w:id="2"/>
+    </w:p>
     <w:sectPr>
+      <w:footerReference w:type="default" r:id="rId10"/>
       <w:pgSz w:w="11906" w:h="16838"/>
       <w:pgMar w:top="1134" w:right="851" w:bottom="1134" w:left="1418" w:header="709" w:footer="709" w:gutter="0"/>
       <w:cols w:space="708"/>
@@ -2896,7 +3580,7 @@
 </file>
 
 <file path=word/endnotes.xml><?xml version="1.0" encoding="utf-8"?>
-<w:endnotes xmlns:wpc="http://schemas.microsoft.com/office/word/2010/wordprocessingCanvas" xmlns:cx="http://schemas.microsoft.com/office/drawing/2014/chartex" xmlns:mc="http://schemas.openxmlformats.org/markup-compatibility/2006" xmlns:o="urn:schemas-microsoft-com:office:office" xmlns:r="http://schemas.openxmlformats.org/officeDocument/2006/relationships" xmlns:m="http://schemas.openxmlformats.org/officeDocument/2006/math" xmlns:v="urn:schemas-microsoft-com:vml" xmlns:wp14="http://schemas.microsoft.com/office/word/2010/wordprocessingDrawing" xmlns:wp="http://schemas.openxmlformats.org/drawingml/2006/wordprocessingDrawing" xmlns:w10="urn:schemas-microsoft-com:office:word" xmlns:w="http://schemas.openxmlformats.org/wordprocessingml/2006/main" xmlns:w14="http://schemas.microsoft.com/office/word/2010/wordml" xmlns:w15="http://schemas.microsoft.com/office/word/2012/wordml" xmlns:w16se="http://schemas.microsoft.com/office/word/2015/wordml/symex" xmlns:wpg="http://schemas.microsoft.com/office/word/2010/wordprocessingGroup" xmlns:wpi="http://schemas.microsoft.com/office/word/2010/wordprocessingInk" xmlns:wne="http://schemas.microsoft.com/office/word/2006/wordml" xmlns:wps="http://schemas.microsoft.com/office/word/2010/wordprocessingShape" mc:Ignorable="w14 w15 w16se wp14">
+<w:endnotes xmlns:wpc="http://schemas.microsoft.com/office/word/2010/wordprocessingCanvas" xmlns:mc="http://schemas.openxmlformats.org/markup-compatibility/2006" xmlns:o="urn:schemas-microsoft-com:office:office" xmlns:r="http://schemas.openxmlformats.org/officeDocument/2006/relationships" xmlns:m="http://schemas.openxmlformats.org/officeDocument/2006/math" xmlns:v="urn:schemas-microsoft-com:vml" xmlns:wp14="http://schemas.microsoft.com/office/word/2010/wordprocessingDrawing" xmlns:wp="http://schemas.openxmlformats.org/drawingml/2006/wordprocessingDrawing" xmlns:w10="urn:schemas-microsoft-com:office:word" xmlns:w="http://schemas.openxmlformats.org/wordprocessingml/2006/main" xmlns:w14="http://schemas.microsoft.com/office/word/2010/wordml" xmlns:wpg="http://schemas.microsoft.com/office/word/2010/wordprocessingGroup" xmlns:wpi="http://schemas.microsoft.com/office/word/2010/wordprocessingInk" xmlns:wne="http://schemas.microsoft.com/office/word/2006/wordml" xmlns:wps="http://schemas.microsoft.com/office/word/2010/wordprocessingShape" mc:Ignorable="w14 wp14">
   <w:endnote w:type="separator" w:id="-1">
     <w:p>
       <w:r>
@@ -2914,8 +3598,61 @@
 </w:endnotes>
 </file>
 
+<file path=word/footer1.xml><?xml version="1.0" encoding="utf-8"?>
+<w:ftr xmlns:wpc="http://schemas.microsoft.com/office/word/2010/wordprocessingCanvas" xmlns:mc="http://schemas.openxmlformats.org/markup-compatibility/2006" xmlns:o="urn:schemas-microsoft-com:office:office" xmlns:r="http://schemas.openxmlformats.org/officeDocument/2006/relationships" xmlns:m="http://schemas.openxmlformats.org/officeDocument/2006/math" xmlns:v="urn:schemas-microsoft-com:vml" xmlns:wp14="http://schemas.microsoft.com/office/word/2010/wordprocessingDrawing" xmlns:wp="http://schemas.openxmlformats.org/drawingml/2006/wordprocessingDrawing" xmlns:w10="urn:schemas-microsoft-com:office:word" xmlns:w="http://schemas.openxmlformats.org/wordprocessingml/2006/main" xmlns:w14="http://schemas.microsoft.com/office/word/2010/wordml" xmlns:wpg="http://schemas.microsoft.com/office/word/2010/wordprocessingGroup" xmlns:wpi="http://schemas.microsoft.com/office/word/2010/wordprocessingInk" xmlns:wne="http://schemas.microsoft.com/office/word/2006/wordml" xmlns:wps="http://schemas.microsoft.com/office/word/2010/wordprocessingShape" mc:Ignorable="w14 wp14">
+  <w:sdt>
+    <w:sdtPr>
+      <w:id w:val="479889542"/>
+      <w:docPartObj>
+        <w:docPartGallery w:val="Page Numbers (Bottom of Page)"/>
+        <w:docPartUnique/>
+      </w:docPartObj>
+    </w:sdtPr>
+    <w:sdtEndPr>
+      <w:rPr>
+        <w:noProof/>
+      </w:rPr>
+    </w:sdtEndPr>
+    <w:sdtContent>
+      <w:p>
+        <w:pPr>
+          <w:pStyle w:val="Footer"/>
+          <w:jc w:val="right"/>
+        </w:pPr>
+        <w:r>
+          <w:fldChar w:fldCharType="begin"/>
+        </w:r>
+        <w:r>
+          <w:instrText xml:space="preserve"> PAGE   \* MERGEFORMAT </w:instrText>
+        </w:r>
+        <w:r>
+          <w:fldChar w:fldCharType="separate"/>
+        </w:r>
+        <w:r>
+          <w:rPr>
+            <w:noProof/>
+          </w:rPr>
+          <w:t>5</w:t>
+        </w:r>
+        <w:r>
+          <w:rPr>
+            <w:noProof/>
+          </w:rPr>
+          <w:fldChar w:fldCharType="end"/>
+        </w:r>
+      </w:p>
+    </w:sdtContent>
+  </w:sdt>
+  <w:p>
+    <w:pPr>
+      <w:pStyle w:val="Footer"/>
+    </w:pPr>
+  </w:p>
+</w:ftr>
+</file>
+
 <file path=word/footnotes.xml><?xml version="1.0" encoding="utf-8"?>
-<w:footnotes xmlns:wpc="http://schemas.microsoft.com/office/word/2010/wordprocessingCanvas" xmlns:cx="http://schemas.microsoft.com/office/drawing/2014/chartex" xmlns:mc="http://schemas.openxmlformats.org/markup-compatibility/2006" xmlns:o="urn:schemas-microsoft-com:office:office" xmlns:r="http://schemas.openxmlformats.org/officeDocument/2006/relationships" xmlns:m="http://schemas.openxmlformats.org/officeDocument/2006/math" xmlns:v="urn:schemas-microsoft-com:vml" xmlns:wp14="http://schemas.microsoft.com/office/word/2010/wordprocessingDrawing" xmlns:wp="http://schemas.openxmlformats.org/drawingml/2006/wordprocessingDrawing" xmlns:w10="urn:schemas-microsoft-com:office:word" xmlns:w="http://schemas.openxmlformats.org/wordprocessingml/2006/main" xmlns:w14="http://schemas.microsoft.com/office/word/2010/wordml" xmlns:w15="http://schemas.microsoft.com/office/word/2012/wordml" xmlns:w16se="http://schemas.microsoft.com/office/word/2015/wordml/symex" xmlns:wpg="http://schemas.microsoft.com/office/word/2010/wordprocessingGroup" xmlns:wpi="http://schemas.microsoft.com/office/word/2010/wordprocessingInk" xmlns:wne="http://schemas.microsoft.com/office/word/2006/wordml" xmlns:wps="http://schemas.microsoft.com/office/word/2010/wordprocessingShape" mc:Ignorable="w14 w15 w16se wp14">
+<w:footnotes xmlns:wpc="http://schemas.microsoft.com/office/word/2010/wordprocessingCanvas" xmlns:mc="http://schemas.openxmlformats.org/markup-compatibility/2006" xmlns:o="urn:schemas-microsoft-com:office:office" xmlns:r="http://schemas.openxmlformats.org/officeDocument/2006/relationships" xmlns:m="http://schemas.openxmlformats.org/officeDocument/2006/math" xmlns:v="urn:schemas-microsoft-com:vml" xmlns:wp14="http://schemas.microsoft.com/office/word/2010/wordprocessingDrawing" xmlns:wp="http://schemas.openxmlformats.org/drawingml/2006/wordprocessingDrawing" xmlns:w10="urn:schemas-microsoft-com:office:word" xmlns:w="http://schemas.openxmlformats.org/wordprocessingml/2006/main" xmlns:w14="http://schemas.microsoft.com/office/word/2010/wordml" xmlns:wpg="http://schemas.microsoft.com/office/word/2010/wordprocessingGroup" xmlns:wpi="http://schemas.microsoft.com/office/word/2010/wordprocessingInk" xmlns:wne="http://schemas.microsoft.com/office/word/2006/wordml" xmlns:wps="http://schemas.microsoft.com/office/word/2010/wordprocessingShape" mc:Ignorable="w14 wp14">
   <w:footnote w:type="separator" w:id="-1">
     <w:p>
       <w:r>
@@ -2934,8 +3671,121 @@
 </file>
 
 <file path=word/numbering.xml><?xml version="1.0" encoding="utf-8"?>
-<w:numbering xmlns:wpc="http://schemas.microsoft.com/office/word/2010/wordprocessingCanvas" xmlns:cx="http://schemas.microsoft.com/office/drawing/2014/chartex" xmlns:mc="http://schemas.openxmlformats.org/markup-compatibility/2006" xmlns:o="urn:schemas-microsoft-com:office:office" xmlns:r="http://schemas.openxmlformats.org/officeDocument/2006/relationships" xmlns:m="http://schemas.openxmlformats.org/officeDocument/2006/math" xmlns:v="urn:schemas-microsoft-com:vml" xmlns:wp14="http://schemas.microsoft.com/office/word/2010/wordprocessingDrawing" xmlns:wp="http://schemas.openxmlformats.org/drawingml/2006/wordprocessingDrawing" xmlns:w10="urn:schemas-microsoft-com:office:word" xmlns:w="http://schemas.openxmlformats.org/wordprocessingml/2006/main" xmlns:w14="http://schemas.microsoft.com/office/word/2010/wordml" xmlns:w15="http://schemas.microsoft.com/office/word/2012/wordml" xmlns:w16se="http://schemas.microsoft.com/office/word/2015/wordml/symex" xmlns:wpg="http://schemas.microsoft.com/office/word/2010/wordprocessingGroup" xmlns:wpi="http://schemas.microsoft.com/office/word/2010/wordprocessingInk" xmlns:wne="http://schemas.microsoft.com/office/word/2006/wordml" xmlns:wps="http://schemas.microsoft.com/office/word/2010/wordprocessingShape" mc:Ignorable="w14 w15 w16se wp14">
-  <w:abstractNum w:abstractNumId="0" w15:restartNumberingAfterBreak="0">
+<w:numbering xmlns:wpc="http://schemas.microsoft.com/office/word/2010/wordprocessingCanvas" xmlns:mc="http://schemas.openxmlformats.org/markup-compatibility/2006" xmlns:o="urn:schemas-microsoft-com:office:office" xmlns:r="http://schemas.openxmlformats.org/officeDocument/2006/relationships" xmlns:m="http://schemas.openxmlformats.org/officeDocument/2006/math" xmlns:v="urn:schemas-microsoft-com:vml" xmlns:wp14="http://schemas.microsoft.com/office/word/2010/wordprocessingDrawing" xmlns:wp="http://schemas.openxmlformats.org/drawingml/2006/wordprocessingDrawing" xmlns:w10="urn:schemas-microsoft-com:office:word" xmlns:w="http://schemas.openxmlformats.org/wordprocessingml/2006/main" xmlns:w14="http://schemas.microsoft.com/office/word/2010/wordml" xmlns:wpg="http://schemas.microsoft.com/office/word/2010/wordprocessingGroup" xmlns:wpi="http://schemas.microsoft.com/office/word/2010/wordprocessingInk" xmlns:wne="http://schemas.microsoft.com/office/word/2006/wordml" xmlns:wps="http://schemas.microsoft.com/office/word/2010/wordprocessingShape" mc:Ignorable="w14 wp14">
+  <w:abstractNum w:abstractNumId="0">
+    <w:nsid w:val="050A70A7"/>
+    <w:multiLevelType w:val="hybridMultilevel"/>
+    <w:tmpl w:val="1814F8B6"/>
+    <w:lvl w:ilvl="0" w:tplc="136A325A">
+      <w:start w:val="1"/>
+      <w:numFmt w:val="bullet"/>
+      <w:lvlText w:val=""/>
+      <w:lvlJc w:val="left"/>
+      <w:pPr>
+        <w:ind w:left="1440" w:hanging="360"/>
+      </w:pPr>
+      <w:rPr>
+        <w:rFonts w:ascii="Symbol" w:hAnsi="Symbol" w:hint="default"/>
+      </w:rPr>
+    </w:lvl>
+    <w:lvl w:ilvl="1" w:tplc="04190003">
+      <w:start w:val="1"/>
+      <w:numFmt w:val="bullet"/>
+      <w:lvlText w:val="o"/>
+      <w:lvlJc w:val="left"/>
+      <w:pPr>
+        <w:ind w:left="1440" w:hanging="360"/>
+      </w:pPr>
+      <w:rPr>
+        <w:rFonts w:ascii="Courier New" w:hAnsi="Courier New" w:cs="Courier New" w:hint="default"/>
+      </w:rPr>
+    </w:lvl>
+    <w:lvl w:ilvl="2" w:tplc="04190005" w:tentative="1">
+      <w:start w:val="1"/>
+      <w:numFmt w:val="bullet"/>
+      <w:lvlText w:val=""/>
+      <w:lvlJc w:val="left"/>
+      <w:pPr>
+        <w:ind w:left="2160" w:hanging="360"/>
+      </w:pPr>
+      <w:rPr>
+        <w:rFonts w:ascii="Wingdings" w:hAnsi="Wingdings" w:hint="default"/>
+      </w:rPr>
+    </w:lvl>
+    <w:lvl w:ilvl="3" w:tplc="04190001" w:tentative="1">
+      <w:start w:val="1"/>
+      <w:numFmt w:val="bullet"/>
+      <w:lvlText w:val=""/>
+      <w:lvlJc w:val="left"/>
+      <w:pPr>
+        <w:ind w:left="2880" w:hanging="360"/>
+      </w:pPr>
+      <w:rPr>
+        <w:rFonts w:ascii="Symbol" w:hAnsi="Symbol" w:hint="default"/>
+      </w:rPr>
+    </w:lvl>
+    <w:lvl w:ilvl="4" w:tplc="04190003" w:tentative="1">
+      <w:start w:val="1"/>
+      <w:numFmt w:val="bullet"/>
+      <w:lvlText w:val="o"/>
+      <w:lvlJc w:val="left"/>
+      <w:pPr>
+        <w:ind w:left="3600" w:hanging="360"/>
+      </w:pPr>
+      <w:rPr>
+        <w:rFonts w:ascii="Courier New" w:hAnsi="Courier New" w:cs="Courier New" w:hint="default"/>
+      </w:rPr>
+    </w:lvl>
+    <w:lvl w:ilvl="5" w:tplc="04190005" w:tentative="1">
+      <w:start w:val="1"/>
+      <w:numFmt w:val="bullet"/>
+      <w:lvlText w:val=""/>
+      <w:lvlJc w:val="left"/>
+      <w:pPr>
+        <w:ind w:left="4320" w:hanging="360"/>
+      </w:pPr>
+      <w:rPr>
+        <w:rFonts w:ascii="Wingdings" w:hAnsi="Wingdings" w:hint="default"/>
+      </w:rPr>
+    </w:lvl>
+    <w:lvl w:ilvl="6" w:tplc="04190001" w:tentative="1">
+      <w:start w:val="1"/>
+      <w:numFmt w:val="bullet"/>
+      <w:lvlText w:val=""/>
+      <w:lvlJc w:val="left"/>
+      <w:pPr>
+        <w:ind w:left="5040" w:hanging="360"/>
+      </w:pPr>
+      <w:rPr>
+        <w:rFonts w:ascii="Symbol" w:hAnsi="Symbol" w:hint="default"/>
+      </w:rPr>
+    </w:lvl>
+    <w:lvl w:ilvl="7" w:tplc="04190003" w:tentative="1">
+      <w:start w:val="1"/>
+      <w:numFmt w:val="bullet"/>
+      <w:lvlText w:val="o"/>
+      <w:lvlJc w:val="left"/>
+      <w:pPr>
+        <w:ind w:left="5760" w:hanging="360"/>
+      </w:pPr>
+      <w:rPr>
+        <w:rFonts w:ascii="Courier New" w:hAnsi="Courier New" w:cs="Courier New" w:hint="default"/>
+      </w:rPr>
+    </w:lvl>
+    <w:lvl w:ilvl="8" w:tplc="04190005" w:tentative="1">
+      <w:start w:val="1"/>
+      <w:numFmt w:val="bullet"/>
+      <w:lvlText w:val=""/>
+      <w:lvlJc w:val="left"/>
+      <w:pPr>
+        <w:ind w:left="6480" w:hanging="360"/>
+      </w:pPr>
+      <w:rPr>
+        <w:rFonts w:ascii="Wingdings" w:hAnsi="Wingdings" w:hint="default"/>
+      </w:rPr>
+    </w:lvl>
+  </w:abstractNum>
+  <w:abstractNum w:abstractNumId="1">
     <w:nsid w:val="0CA555E3"/>
     <w:multiLevelType w:val="hybridMultilevel"/>
     <w:tmpl w:val="2CA41F78"/>
@@ -3024,7 +3874,7 @@
       </w:pPr>
     </w:lvl>
   </w:abstractNum>
-  <w:abstractNum w:abstractNumId="1" w15:restartNumberingAfterBreak="0">
+  <w:abstractNum w:abstractNumId="2">
     <w:nsid w:val="10A35EC8"/>
     <w:multiLevelType w:val="hybridMultilevel"/>
     <w:tmpl w:val="493CD6BE"/>
@@ -3137,7 +3987,120 @@
       </w:rPr>
     </w:lvl>
   </w:abstractNum>
-  <w:abstractNum w:abstractNumId="2" w15:restartNumberingAfterBreak="0">
+  <w:abstractNum w:abstractNumId="3">
+    <w:nsid w:val="22EF6555"/>
+    <w:multiLevelType w:val="hybridMultilevel"/>
+    <w:tmpl w:val="87E2939E"/>
+    <w:lvl w:ilvl="0" w:tplc="7CD8EB08">
+      <w:start w:val="1"/>
+      <w:numFmt w:val="bullet"/>
+      <w:lvlText w:val="-"/>
+      <w:lvlJc w:val="left"/>
+      <w:pPr>
+        <w:ind w:left="1440" w:hanging="360"/>
+      </w:pPr>
+      <w:rPr>
+        <w:rFonts w:ascii="Times New Roman" w:hAnsi="Times New Roman" w:cs="Times New Roman" w:hint="default"/>
+      </w:rPr>
+    </w:lvl>
+    <w:lvl w:ilvl="1" w:tplc="04190003">
+      <w:start w:val="1"/>
+      <w:numFmt w:val="bullet"/>
+      <w:lvlText w:val="o"/>
+      <w:lvlJc w:val="left"/>
+      <w:pPr>
+        <w:ind w:left="1440" w:hanging="360"/>
+      </w:pPr>
+      <w:rPr>
+        <w:rFonts w:ascii="Courier New" w:hAnsi="Courier New" w:cs="Courier New" w:hint="default"/>
+      </w:rPr>
+    </w:lvl>
+    <w:lvl w:ilvl="2" w:tplc="04190005" w:tentative="1">
+      <w:start w:val="1"/>
+      <w:numFmt w:val="bullet"/>
+      <w:lvlText w:val=""/>
+      <w:lvlJc w:val="left"/>
+      <w:pPr>
+        <w:ind w:left="2160" w:hanging="360"/>
+      </w:pPr>
+      <w:rPr>
+        <w:rFonts w:ascii="Wingdings" w:hAnsi="Wingdings" w:hint="default"/>
+      </w:rPr>
+    </w:lvl>
+    <w:lvl w:ilvl="3" w:tplc="04190001" w:tentative="1">
+      <w:start w:val="1"/>
+      <w:numFmt w:val="bullet"/>
+      <w:lvlText w:val=""/>
+      <w:lvlJc w:val="left"/>
+      <w:pPr>
+        <w:ind w:left="2880" w:hanging="360"/>
+      </w:pPr>
+      <w:rPr>
+        <w:rFonts w:ascii="Symbol" w:hAnsi="Symbol" w:hint="default"/>
+      </w:rPr>
+    </w:lvl>
+    <w:lvl w:ilvl="4" w:tplc="04190003" w:tentative="1">
+      <w:start w:val="1"/>
+      <w:numFmt w:val="bullet"/>
+      <w:lvlText w:val="o"/>
+      <w:lvlJc w:val="left"/>
+      <w:pPr>
+        <w:ind w:left="3600" w:hanging="360"/>
+      </w:pPr>
+      <w:rPr>
+        <w:rFonts w:ascii="Courier New" w:hAnsi="Courier New" w:cs="Courier New" w:hint="default"/>
+      </w:rPr>
+    </w:lvl>
+    <w:lvl w:ilvl="5" w:tplc="04190005" w:tentative="1">
+      <w:start w:val="1"/>
+      <w:numFmt w:val="bullet"/>
+      <w:lvlText w:val=""/>
+      <w:lvlJc w:val="left"/>
+      <w:pPr>
+        <w:ind w:left="4320" w:hanging="360"/>
+      </w:pPr>
+      <w:rPr>
+        <w:rFonts w:ascii="Wingdings" w:hAnsi="Wingdings" w:hint="default"/>
+      </w:rPr>
+    </w:lvl>
+    <w:lvl w:ilvl="6" w:tplc="04190001" w:tentative="1">
+      <w:start w:val="1"/>
+      <w:numFmt w:val="bullet"/>
+      <w:lvlText w:val=""/>
+      <w:lvlJc w:val="left"/>
+      <w:pPr>
+        <w:ind w:left="5040" w:hanging="360"/>
+      </w:pPr>
+      <w:rPr>
+        <w:rFonts w:ascii="Symbol" w:hAnsi="Symbol" w:hint="default"/>
+      </w:rPr>
+    </w:lvl>
+    <w:lvl w:ilvl="7" w:tplc="04190003" w:tentative="1">
+      <w:start w:val="1"/>
+      <w:numFmt w:val="bullet"/>
+      <w:lvlText w:val="o"/>
+      <w:lvlJc w:val="left"/>
+      <w:pPr>
+        <w:ind w:left="5760" w:hanging="360"/>
+      </w:pPr>
+      <w:rPr>
+        <w:rFonts w:ascii="Courier New" w:hAnsi="Courier New" w:cs="Courier New" w:hint="default"/>
+      </w:rPr>
+    </w:lvl>
+    <w:lvl w:ilvl="8" w:tplc="04190005" w:tentative="1">
+      <w:start w:val="1"/>
+      <w:numFmt w:val="bullet"/>
+      <w:lvlText w:val=""/>
+      <w:lvlJc w:val="left"/>
+      <w:pPr>
+        <w:ind w:left="6480" w:hanging="360"/>
+      </w:pPr>
+      <w:rPr>
+        <w:rFonts w:ascii="Wingdings" w:hAnsi="Wingdings" w:hint="default"/>
+      </w:rPr>
+    </w:lvl>
+  </w:abstractNum>
+  <w:abstractNum w:abstractNumId="4">
     <w:nsid w:val="24A04ACB"/>
     <w:multiLevelType w:val="hybridMultilevel"/>
     <w:tmpl w:val="87AC3AF8"/>
@@ -3231,20 +4194,463 @@
       </w:pPr>
     </w:lvl>
   </w:abstractNum>
+  <w:abstractNum w:abstractNumId="5">
+    <w:nsid w:val="3C6647AF"/>
+    <w:multiLevelType w:val="hybridMultilevel"/>
+    <w:tmpl w:val="7B503AB0"/>
+    <w:lvl w:ilvl="0" w:tplc="0419000F">
+      <w:start w:val="1"/>
+      <w:numFmt w:val="decimal"/>
+      <w:lvlText w:val="%1."/>
+      <w:lvlJc w:val="left"/>
+      <w:pPr>
+        <w:ind w:left="720" w:hanging="360"/>
+      </w:pPr>
+    </w:lvl>
+    <w:lvl w:ilvl="1" w:tplc="04190019" w:tentative="1">
+      <w:start w:val="1"/>
+      <w:numFmt w:val="lowerLetter"/>
+      <w:lvlText w:val="%2."/>
+      <w:lvlJc w:val="left"/>
+      <w:pPr>
+        <w:ind w:left="1440" w:hanging="360"/>
+      </w:pPr>
+    </w:lvl>
+    <w:lvl w:ilvl="2" w:tplc="0419001B" w:tentative="1">
+      <w:start w:val="1"/>
+      <w:numFmt w:val="lowerRoman"/>
+      <w:lvlText w:val="%3."/>
+      <w:lvlJc w:val="right"/>
+      <w:pPr>
+        <w:ind w:left="2160" w:hanging="180"/>
+      </w:pPr>
+    </w:lvl>
+    <w:lvl w:ilvl="3" w:tplc="0419000F" w:tentative="1">
+      <w:start w:val="1"/>
+      <w:numFmt w:val="decimal"/>
+      <w:lvlText w:val="%4."/>
+      <w:lvlJc w:val="left"/>
+      <w:pPr>
+        <w:ind w:left="2880" w:hanging="360"/>
+      </w:pPr>
+    </w:lvl>
+    <w:lvl w:ilvl="4" w:tplc="04190019" w:tentative="1">
+      <w:start w:val="1"/>
+      <w:numFmt w:val="lowerLetter"/>
+      <w:lvlText w:val="%5."/>
+      <w:lvlJc w:val="left"/>
+      <w:pPr>
+        <w:ind w:left="3600" w:hanging="360"/>
+      </w:pPr>
+    </w:lvl>
+    <w:lvl w:ilvl="5" w:tplc="0419001B" w:tentative="1">
+      <w:start w:val="1"/>
+      <w:numFmt w:val="lowerRoman"/>
+      <w:lvlText w:val="%6."/>
+      <w:lvlJc w:val="right"/>
+      <w:pPr>
+        <w:ind w:left="4320" w:hanging="180"/>
+      </w:pPr>
+    </w:lvl>
+    <w:lvl w:ilvl="6" w:tplc="0419000F" w:tentative="1">
+      <w:start w:val="1"/>
+      <w:numFmt w:val="decimal"/>
+      <w:lvlText w:val="%7."/>
+      <w:lvlJc w:val="left"/>
+      <w:pPr>
+        <w:ind w:left="5040" w:hanging="360"/>
+      </w:pPr>
+    </w:lvl>
+    <w:lvl w:ilvl="7" w:tplc="04190019" w:tentative="1">
+      <w:start w:val="1"/>
+      <w:numFmt w:val="lowerLetter"/>
+      <w:lvlText w:val="%8."/>
+      <w:lvlJc w:val="left"/>
+      <w:pPr>
+        <w:ind w:left="5760" w:hanging="360"/>
+      </w:pPr>
+    </w:lvl>
+    <w:lvl w:ilvl="8" w:tplc="0419001B" w:tentative="1">
+      <w:start w:val="1"/>
+      <w:numFmt w:val="lowerRoman"/>
+      <w:lvlText w:val="%9."/>
+      <w:lvlJc w:val="right"/>
+      <w:pPr>
+        <w:ind w:left="6480" w:hanging="180"/>
+      </w:pPr>
+    </w:lvl>
+  </w:abstractNum>
+  <w:abstractNum w:abstractNumId="6">
+    <w:nsid w:val="45A80240"/>
+    <w:multiLevelType w:val="hybridMultilevel"/>
+    <w:tmpl w:val="0E7C11F2"/>
+    <w:lvl w:ilvl="0" w:tplc="7CD8EB08">
+      <w:start w:val="1"/>
+      <w:numFmt w:val="bullet"/>
+      <w:lvlText w:val="-"/>
+      <w:lvlJc w:val="left"/>
+      <w:pPr>
+        <w:ind w:left="1440" w:hanging="360"/>
+      </w:pPr>
+      <w:rPr>
+        <w:rFonts w:ascii="Times New Roman" w:hAnsi="Times New Roman" w:cs="Times New Roman" w:hint="default"/>
+      </w:rPr>
+    </w:lvl>
+    <w:lvl w:ilvl="1" w:tplc="04190003" w:tentative="1">
+      <w:start w:val="1"/>
+      <w:numFmt w:val="bullet"/>
+      <w:lvlText w:val="o"/>
+      <w:lvlJc w:val="left"/>
+      <w:pPr>
+        <w:ind w:left="2160" w:hanging="360"/>
+      </w:pPr>
+      <w:rPr>
+        <w:rFonts w:ascii="Courier New" w:hAnsi="Courier New" w:cs="Courier New" w:hint="default"/>
+      </w:rPr>
+    </w:lvl>
+    <w:lvl w:ilvl="2" w:tplc="04190005" w:tentative="1">
+      <w:start w:val="1"/>
+      <w:numFmt w:val="bullet"/>
+      <w:lvlText w:val=""/>
+      <w:lvlJc w:val="left"/>
+      <w:pPr>
+        <w:ind w:left="2880" w:hanging="360"/>
+      </w:pPr>
+      <w:rPr>
+        <w:rFonts w:ascii="Wingdings" w:hAnsi="Wingdings" w:hint="default"/>
+      </w:rPr>
+    </w:lvl>
+    <w:lvl w:ilvl="3" w:tplc="04190001" w:tentative="1">
+      <w:start w:val="1"/>
+      <w:numFmt w:val="bullet"/>
+      <w:lvlText w:val=""/>
+      <w:lvlJc w:val="left"/>
+      <w:pPr>
+        <w:ind w:left="3600" w:hanging="360"/>
+      </w:pPr>
+      <w:rPr>
+        <w:rFonts w:ascii="Symbol" w:hAnsi="Symbol" w:hint="default"/>
+      </w:rPr>
+    </w:lvl>
+    <w:lvl w:ilvl="4" w:tplc="04190003" w:tentative="1">
+      <w:start w:val="1"/>
+      <w:numFmt w:val="bullet"/>
+      <w:lvlText w:val="o"/>
+      <w:lvlJc w:val="left"/>
+      <w:pPr>
+        <w:ind w:left="4320" w:hanging="360"/>
+      </w:pPr>
+      <w:rPr>
+        <w:rFonts w:ascii="Courier New" w:hAnsi="Courier New" w:cs="Courier New" w:hint="default"/>
+      </w:rPr>
+    </w:lvl>
+    <w:lvl w:ilvl="5" w:tplc="04190005" w:tentative="1">
+      <w:start w:val="1"/>
+      <w:numFmt w:val="bullet"/>
+      <w:lvlText w:val=""/>
+      <w:lvlJc w:val="left"/>
+      <w:pPr>
+        <w:ind w:left="5040" w:hanging="360"/>
+      </w:pPr>
+      <w:rPr>
+        <w:rFonts w:ascii="Wingdings" w:hAnsi="Wingdings" w:hint="default"/>
+      </w:rPr>
+    </w:lvl>
+    <w:lvl w:ilvl="6" w:tplc="04190001" w:tentative="1">
+      <w:start w:val="1"/>
+      <w:numFmt w:val="bullet"/>
+      <w:lvlText w:val=""/>
+      <w:lvlJc w:val="left"/>
+      <w:pPr>
+        <w:ind w:left="5760" w:hanging="360"/>
+      </w:pPr>
+      <w:rPr>
+        <w:rFonts w:ascii="Symbol" w:hAnsi="Symbol" w:hint="default"/>
+      </w:rPr>
+    </w:lvl>
+    <w:lvl w:ilvl="7" w:tplc="04190003" w:tentative="1">
+      <w:start w:val="1"/>
+      <w:numFmt w:val="bullet"/>
+      <w:lvlText w:val="o"/>
+      <w:lvlJc w:val="left"/>
+      <w:pPr>
+        <w:ind w:left="6480" w:hanging="360"/>
+      </w:pPr>
+      <w:rPr>
+        <w:rFonts w:ascii="Courier New" w:hAnsi="Courier New" w:cs="Courier New" w:hint="default"/>
+      </w:rPr>
+    </w:lvl>
+    <w:lvl w:ilvl="8" w:tplc="04190005" w:tentative="1">
+      <w:start w:val="1"/>
+      <w:numFmt w:val="bullet"/>
+      <w:lvlText w:val=""/>
+      <w:lvlJc w:val="left"/>
+      <w:pPr>
+        <w:ind w:left="7200" w:hanging="360"/>
+      </w:pPr>
+      <w:rPr>
+        <w:rFonts w:ascii="Wingdings" w:hAnsi="Wingdings" w:hint="default"/>
+      </w:rPr>
+    </w:lvl>
+  </w:abstractNum>
+  <w:abstractNum w:abstractNumId="7">
+    <w:nsid w:val="520C5E09"/>
+    <w:multiLevelType w:val="hybridMultilevel"/>
+    <w:tmpl w:val="83105F44"/>
+    <w:lvl w:ilvl="0" w:tplc="136A325A">
+      <w:start w:val="1"/>
+      <w:numFmt w:val="bullet"/>
+      <w:lvlText w:val=""/>
+      <w:lvlJc w:val="left"/>
+      <w:pPr>
+        <w:ind w:left="720" w:hanging="360"/>
+      </w:pPr>
+      <w:rPr>
+        <w:rFonts w:ascii="Symbol" w:hAnsi="Symbol" w:hint="default"/>
+      </w:rPr>
+    </w:lvl>
+    <w:lvl w:ilvl="1" w:tplc="04190003" w:tentative="1">
+      <w:start w:val="1"/>
+      <w:numFmt w:val="bullet"/>
+      <w:lvlText w:val="o"/>
+      <w:lvlJc w:val="left"/>
+      <w:pPr>
+        <w:ind w:left="1440" w:hanging="360"/>
+      </w:pPr>
+      <w:rPr>
+        <w:rFonts w:ascii="Courier New" w:hAnsi="Courier New" w:cs="Courier New" w:hint="default"/>
+      </w:rPr>
+    </w:lvl>
+    <w:lvl w:ilvl="2" w:tplc="04190005" w:tentative="1">
+      <w:start w:val="1"/>
+      <w:numFmt w:val="bullet"/>
+      <w:lvlText w:val=""/>
+      <w:lvlJc w:val="left"/>
+      <w:pPr>
+        <w:ind w:left="2160" w:hanging="360"/>
+      </w:pPr>
+      <w:rPr>
+        <w:rFonts w:ascii="Wingdings" w:hAnsi="Wingdings" w:hint="default"/>
+      </w:rPr>
+    </w:lvl>
+    <w:lvl w:ilvl="3" w:tplc="04190001" w:tentative="1">
+      <w:start w:val="1"/>
+      <w:numFmt w:val="bullet"/>
+      <w:lvlText w:val=""/>
+      <w:lvlJc w:val="left"/>
+      <w:pPr>
+        <w:ind w:left="2880" w:hanging="360"/>
+      </w:pPr>
+      <w:rPr>
+        <w:rFonts w:ascii="Symbol" w:hAnsi="Symbol" w:hint="default"/>
+      </w:rPr>
+    </w:lvl>
+    <w:lvl w:ilvl="4" w:tplc="04190003" w:tentative="1">
+      <w:start w:val="1"/>
+      <w:numFmt w:val="bullet"/>
+      <w:lvlText w:val="o"/>
+      <w:lvlJc w:val="left"/>
+      <w:pPr>
+        <w:ind w:left="3600" w:hanging="360"/>
+      </w:pPr>
+      <w:rPr>
+        <w:rFonts w:ascii="Courier New" w:hAnsi="Courier New" w:cs="Courier New" w:hint="default"/>
+      </w:rPr>
+    </w:lvl>
+    <w:lvl w:ilvl="5" w:tplc="04190005" w:tentative="1">
+      <w:start w:val="1"/>
+      <w:numFmt w:val="bullet"/>
+      <w:lvlText w:val=""/>
+      <w:lvlJc w:val="left"/>
+      <w:pPr>
+        <w:ind w:left="4320" w:hanging="360"/>
+      </w:pPr>
+      <w:rPr>
+        <w:rFonts w:ascii="Wingdings" w:hAnsi="Wingdings" w:hint="default"/>
+      </w:rPr>
+    </w:lvl>
+    <w:lvl w:ilvl="6" w:tplc="04190001" w:tentative="1">
+      <w:start w:val="1"/>
+      <w:numFmt w:val="bullet"/>
+      <w:lvlText w:val=""/>
+      <w:lvlJc w:val="left"/>
+      <w:pPr>
+        <w:ind w:left="5040" w:hanging="360"/>
+      </w:pPr>
+      <w:rPr>
+        <w:rFonts w:ascii="Symbol" w:hAnsi="Symbol" w:hint="default"/>
+      </w:rPr>
+    </w:lvl>
+    <w:lvl w:ilvl="7" w:tplc="04190003" w:tentative="1">
+      <w:start w:val="1"/>
+      <w:numFmt w:val="bullet"/>
+      <w:lvlText w:val="o"/>
+      <w:lvlJc w:val="left"/>
+      <w:pPr>
+        <w:ind w:left="5760" w:hanging="360"/>
+      </w:pPr>
+      <w:rPr>
+        <w:rFonts w:ascii="Courier New" w:hAnsi="Courier New" w:cs="Courier New" w:hint="default"/>
+      </w:rPr>
+    </w:lvl>
+    <w:lvl w:ilvl="8" w:tplc="04190005" w:tentative="1">
+      <w:start w:val="1"/>
+      <w:numFmt w:val="bullet"/>
+      <w:lvlText w:val=""/>
+      <w:lvlJc w:val="left"/>
+      <w:pPr>
+        <w:ind w:left="6480" w:hanging="360"/>
+      </w:pPr>
+      <w:rPr>
+        <w:rFonts w:ascii="Wingdings" w:hAnsi="Wingdings" w:hint="default"/>
+      </w:rPr>
+    </w:lvl>
+  </w:abstractNum>
+  <w:abstractNum w:abstractNumId="8">
+    <w:nsid w:val="79DA736C"/>
+    <w:multiLevelType w:val="hybridMultilevel"/>
+    <w:tmpl w:val="B0AC398A"/>
+    <w:lvl w:ilvl="0" w:tplc="7CD8EB08">
+      <w:start w:val="1"/>
+      <w:numFmt w:val="bullet"/>
+      <w:lvlText w:val="-"/>
+      <w:lvlJc w:val="left"/>
+      <w:pPr>
+        <w:ind w:left="720" w:hanging="360"/>
+      </w:pPr>
+      <w:rPr>
+        <w:rFonts w:ascii="Times New Roman" w:hAnsi="Times New Roman" w:cs="Times New Roman" w:hint="default"/>
+      </w:rPr>
+    </w:lvl>
+    <w:lvl w:ilvl="1" w:tplc="04190003" w:tentative="1">
+      <w:start w:val="1"/>
+      <w:numFmt w:val="bullet"/>
+      <w:lvlText w:val="o"/>
+      <w:lvlJc w:val="left"/>
+      <w:pPr>
+        <w:ind w:left="1440" w:hanging="360"/>
+      </w:pPr>
+      <w:rPr>
+        <w:rFonts w:ascii="Courier New" w:hAnsi="Courier New" w:cs="Courier New" w:hint="default"/>
+      </w:rPr>
+    </w:lvl>
+    <w:lvl w:ilvl="2" w:tplc="04190005" w:tentative="1">
+      <w:start w:val="1"/>
+      <w:numFmt w:val="bullet"/>
+      <w:lvlText w:val=""/>
+      <w:lvlJc w:val="left"/>
+      <w:pPr>
+        <w:ind w:left="2160" w:hanging="360"/>
+      </w:pPr>
+      <w:rPr>
+        <w:rFonts w:ascii="Wingdings" w:hAnsi="Wingdings" w:hint="default"/>
+      </w:rPr>
+    </w:lvl>
+    <w:lvl w:ilvl="3" w:tplc="04190001" w:tentative="1">
+      <w:start w:val="1"/>
+      <w:numFmt w:val="bullet"/>
+      <w:lvlText w:val=""/>
+      <w:lvlJc w:val="left"/>
+      <w:pPr>
+        <w:ind w:left="2880" w:hanging="360"/>
+      </w:pPr>
+      <w:rPr>
+        <w:rFonts w:ascii="Symbol" w:hAnsi="Symbol" w:hint="default"/>
+      </w:rPr>
+    </w:lvl>
+    <w:lvl w:ilvl="4" w:tplc="04190003" w:tentative="1">
+      <w:start w:val="1"/>
+      <w:numFmt w:val="bullet"/>
+      <w:lvlText w:val="o"/>
+      <w:lvlJc w:val="left"/>
+      <w:pPr>
+        <w:ind w:left="3600" w:hanging="360"/>
+      </w:pPr>
+      <w:rPr>
+        <w:rFonts w:ascii="Courier New" w:hAnsi="Courier New" w:cs="Courier New" w:hint="default"/>
+      </w:rPr>
+    </w:lvl>
+    <w:lvl w:ilvl="5" w:tplc="04190005" w:tentative="1">
+      <w:start w:val="1"/>
+      <w:numFmt w:val="bullet"/>
+      <w:lvlText w:val=""/>
+      <w:lvlJc w:val="left"/>
+      <w:pPr>
+        <w:ind w:left="4320" w:hanging="360"/>
+      </w:pPr>
+      <w:rPr>
+        <w:rFonts w:ascii="Wingdings" w:hAnsi="Wingdings" w:hint="default"/>
+      </w:rPr>
+    </w:lvl>
+    <w:lvl w:ilvl="6" w:tplc="04190001" w:tentative="1">
+      <w:start w:val="1"/>
+      <w:numFmt w:val="bullet"/>
+      <w:lvlText w:val=""/>
+      <w:lvlJc w:val="left"/>
+      <w:pPr>
+        <w:ind w:left="5040" w:hanging="360"/>
+      </w:pPr>
+      <w:rPr>
+        <w:rFonts w:ascii="Symbol" w:hAnsi="Symbol" w:hint="default"/>
+      </w:rPr>
+    </w:lvl>
+    <w:lvl w:ilvl="7" w:tplc="04190003" w:tentative="1">
+      <w:start w:val="1"/>
+      <w:numFmt w:val="bullet"/>
+      <w:lvlText w:val="o"/>
+      <w:lvlJc w:val="left"/>
+      <w:pPr>
+        <w:ind w:left="5760" w:hanging="360"/>
+      </w:pPr>
+      <w:rPr>
+        <w:rFonts w:ascii="Courier New" w:hAnsi="Courier New" w:cs="Courier New" w:hint="default"/>
+      </w:rPr>
+    </w:lvl>
+    <w:lvl w:ilvl="8" w:tplc="04190005" w:tentative="1">
+      <w:start w:val="1"/>
+      <w:numFmt w:val="bullet"/>
+      <w:lvlText w:val=""/>
+      <w:lvlJc w:val="left"/>
+      <w:pPr>
+        <w:ind w:left="6480" w:hanging="360"/>
+      </w:pPr>
+      <w:rPr>
+        <w:rFonts w:ascii="Wingdings" w:hAnsi="Wingdings" w:hint="default"/>
+      </w:rPr>
+    </w:lvl>
+  </w:abstractNum>
   <w:num w:numId="1">
+    <w:abstractNumId w:val="1"/>
+  </w:num>
+  <w:num w:numId="2">
+    <w:abstractNumId w:val="2"/>
+  </w:num>
+  <w:num w:numId="3">
+    <w:abstractNumId w:val="4"/>
+  </w:num>
+  <w:num w:numId="4">
+    <w:abstractNumId w:val="5"/>
+  </w:num>
+  <w:num w:numId="5">
     <w:abstractNumId w:val="0"/>
   </w:num>
-  <w:num w:numId="2">
-    <w:abstractNumId w:val="1"/>
+  <w:num w:numId="6">
+    <w:abstractNumId w:val="7"/>
   </w:num>
-  <w:num w:numId="3">
-    <w:abstractNumId w:val="2"/>
+  <w:num w:numId="7">
+    <w:abstractNumId w:val="3"/>
+  </w:num>
+  <w:num w:numId="8">
+    <w:abstractNumId w:val="8"/>
+  </w:num>
+  <w:num w:numId="9">
+    <w:abstractNumId w:val="6"/>
   </w:num>
 </w:numbering>
 </file>
 
 <file path=word/styles.xml><?xml version="1.0" encoding="utf-8"?>
-<w:styles xmlns:mc="http://schemas.openxmlformats.org/markup-compatibility/2006" xmlns:r="http://schemas.openxmlformats.org/officeDocument/2006/relationships" xmlns:w="http://schemas.openxmlformats.org/wordprocessingml/2006/main" xmlns:w14="http://schemas.microsoft.com/office/word/2010/wordml" xmlns:w15="http://schemas.microsoft.com/office/word/2012/wordml" xmlns:w16se="http://schemas.microsoft.com/office/word/2015/wordml/symex" mc:Ignorable="w14 w15 w16se">
+<w:styles xmlns:mc="http://schemas.openxmlformats.org/markup-compatibility/2006" xmlns:r="http://schemas.openxmlformats.org/officeDocument/2006/relationships" xmlns:w="http://schemas.openxmlformats.org/wordprocessingml/2006/main" xmlns:w14="http://schemas.microsoft.com/office/word/2010/wordml" mc:Ignorable="w14">
   <w:docDefaults>
     <w:rPrDefault>
       <w:rPr>
@@ -3254,374 +4660,148 @@
     </w:rPrDefault>
     <w:pPrDefault/>
   </w:docDefaults>
-  <w:latentStyles w:defLockedState="0" w:defUIPriority="0" w:defSemiHidden="0" w:defUnhideWhenUsed="0" w:defQFormat="0" w:count="371">
-    <w:lsdException w:name="Normal" w:qFormat="1"/>
-    <w:lsdException w:name="heading 1" w:qFormat="1"/>
-    <w:lsdException w:name="heading 2" w:semiHidden="1" w:unhideWhenUsed="1" w:qFormat="1"/>
-    <w:lsdException w:name="heading 3" w:semiHidden="1" w:unhideWhenUsed="1" w:qFormat="1"/>
-    <w:lsdException w:name="heading 4" w:semiHidden="1" w:unhideWhenUsed="1" w:qFormat="1"/>
-    <w:lsdException w:name="heading 5" w:semiHidden="1" w:unhideWhenUsed="1" w:qFormat="1"/>
-    <w:lsdException w:name="heading 6" w:semiHidden="1" w:unhideWhenUsed="1" w:qFormat="1"/>
-    <w:lsdException w:name="heading 7" w:semiHidden="1" w:unhideWhenUsed="1" w:qFormat="1"/>
-    <w:lsdException w:name="heading 8" w:semiHidden="1" w:unhideWhenUsed="1" w:qFormat="1"/>
-    <w:lsdException w:name="heading 9" w:semiHidden="1" w:unhideWhenUsed="1" w:qFormat="1"/>
-    <w:lsdException w:name="index 1" w:semiHidden="1" w:unhideWhenUsed="1"/>
-    <w:lsdException w:name="index 2" w:semiHidden="1" w:unhideWhenUsed="1"/>
-    <w:lsdException w:name="index 3" w:semiHidden="1" w:unhideWhenUsed="1"/>
-    <w:lsdException w:name="index 4" w:semiHidden="1" w:unhideWhenUsed="1"/>
-    <w:lsdException w:name="index 5" w:semiHidden="1" w:unhideWhenUsed="1"/>
-    <w:lsdException w:name="index 6" w:semiHidden="1" w:unhideWhenUsed="1"/>
-    <w:lsdException w:name="index 7" w:semiHidden="1" w:unhideWhenUsed="1"/>
-    <w:lsdException w:name="index 8" w:semiHidden="1" w:unhideWhenUsed="1"/>
-    <w:lsdException w:name="index 9" w:semiHidden="1" w:unhideWhenUsed="1"/>
-    <w:lsdException w:name="toc 1" w:semiHidden="1" w:unhideWhenUsed="1"/>
-    <w:lsdException w:name="toc 2" w:semiHidden="1" w:unhideWhenUsed="1"/>
-    <w:lsdException w:name="toc 3" w:semiHidden="1" w:unhideWhenUsed="1"/>
-    <w:lsdException w:name="toc 4" w:semiHidden="1" w:unhideWhenUsed="1"/>
-    <w:lsdException w:name="toc 5" w:semiHidden="1" w:unhideWhenUsed="1"/>
-    <w:lsdException w:name="toc 6" w:semiHidden="1" w:unhideWhenUsed="1"/>
-    <w:lsdException w:name="toc 7" w:semiHidden="1" w:unhideWhenUsed="1"/>
-    <w:lsdException w:name="toc 8" w:semiHidden="1" w:unhideWhenUsed="1"/>
-    <w:lsdException w:name="toc 9" w:semiHidden="1" w:unhideWhenUsed="1"/>
-    <w:lsdException w:name="Normal Indent" w:semiHidden="1" w:unhideWhenUsed="1"/>
-    <w:lsdException w:name="footnote text" w:semiHidden="1" w:unhideWhenUsed="1"/>
-    <w:lsdException w:name="annotation text" w:semiHidden="1" w:unhideWhenUsed="1"/>
-    <w:lsdException w:name="header" w:semiHidden="1" w:unhideWhenUsed="1"/>
-    <w:lsdException w:name="footer" w:semiHidden="1" w:unhideWhenUsed="1"/>
-    <w:lsdException w:name="index heading" w:semiHidden="1" w:unhideWhenUsed="1"/>
-    <w:lsdException w:name="caption" w:semiHidden="1" w:unhideWhenUsed="1" w:qFormat="1"/>
-    <w:lsdException w:name="table of figures" w:semiHidden="1" w:unhideWhenUsed="1"/>
-    <w:lsdException w:name="envelope address" w:semiHidden="1" w:unhideWhenUsed="1"/>
-    <w:lsdException w:name="envelope return" w:semiHidden="1" w:unhideWhenUsed="1"/>
-    <w:lsdException w:name="footnote reference" w:semiHidden="1" w:unhideWhenUsed="1"/>
-    <w:lsdException w:name="annotation reference" w:semiHidden="1" w:unhideWhenUsed="1"/>
-    <w:lsdException w:name="line number" w:semiHidden="1" w:unhideWhenUsed="1"/>
-    <w:lsdException w:name="page number" w:semiHidden="1" w:unhideWhenUsed="1"/>
-    <w:lsdException w:name="endnote reference" w:semiHidden="1" w:unhideWhenUsed="1"/>
-    <w:lsdException w:name="endnote text" w:semiHidden="1" w:unhideWhenUsed="1"/>
-    <w:lsdException w:name="table of authorities" w:semiHidden="1" w:unhideWhenUsed="1"/>
-    <w:lsdException w:name="macro" w:semiHidden="1" w:unhideWhenUsed="1"/>
-    <w:lsdException w:name="toa heading" w:semiHidden="1" w:unhideWhenUsed="1"/>
-    <w:lsdException w:name="List" w:semiHidden="1" w:unhideWhenUsed="1"/>
-    <w:lsdException w:name="List Bullet" w:semiHidden="1" w:unhideWhenUsed="1"/>
-    <w:lsdException w:name="List 2" w:semiHidden="1" w:unhideWhenUsed="1"/>
-    <w:lsdException w:name="List 3" w:semiHidden="1" w:unhideWhenUsed="1"/>
-    <w:lsdException w:name="List Bullet 2" w:semiHidden="1" w:unhideWhenUsed="1"/>
-    <w:lsdException w:name="List Bullet 3" w:semiHidden="1" w:unhideWhenUsed="1"/>
-    <w:lsdException w:name="List Bullet 4" w:semiHidden="1" w:unhideWhenUsed="1"/>
-    <w:lsdException w:name="List Bullet 5" w:semiHidden="1" w:unhideWhenUsed="1"/>
-    <w:lsdException w:name="List Number 2" w:semiHidden="1" w:unhideWhenUsed="1"/>
-    <w:lsdException w:name="List Number 3" w:semiHidden="1" w:unhideWhenUsed="1"/>
-    <w:lsdException w:name="List Number 4" w:semiHidden="1" w:unhideWhenUsed="1"/>
-    <w:lsdException w:name="List Number 5" w:semiHidden="1" w:unhideWhenUsed="1"/>
-    <w:lsdException w:name="Title" w:qFormat="1"/>
-    <w:lsdException w:name="Closing" w:semiHidden="1" w:unhideWhenUsed="1"/>
-    <w:lsdException w:name="Signature" w:semiHidden="1" w:unhideWhenUsed="1"/>
-    <w:lsdException w:name="Default Paragraph Font" w:semiHidden="1" w:unhideWhenUsed="1"/>
-    <w:lsdException w:name="Body Text" w:semiHidden="1" w:unhideWhenUsed="1"/>
-    <w:lsdException w:name="Body Text Indent" w:semiHidden="1" w:unhideWhenUsed="1"/>
-    <w:lsdException w:name="List Continue" w:semiHidden="1" w:unhideWhenUsed="1"/>
-    <w:lsdException w:name="List Continue 2" w:semiHidden="1" w:unhideWhenUsed="1"/>
-    <w:lsdException w:name="List Continue 3" w:semiHidden="1" w:unhideWhenUsed="1"/>
-    <w:lsdException w:name="List Continue 4" w:semiHidden="1" w:unhideWhenUsed="1"/>
-    <w:lsdException w:name="List Continue 5" w:semiHidden="1" w:unhideWhenUsed="1"/>
-    <w:lsdException w:name="Message Header" w:semiHidden="1" w:unhideWhenUsed="1"/>
-    <w:lsdException w:name="Subtitle" w:qFormat="1"/>
-    <w:lsdException w:name="Body Text First Indent 2" w:semiHidden="1" w:unhideWhenUsed="1"/>
-    <w:lsdException w:name="Note Heading" w:semiHidden="1" w:unhideWhenUsed="1"/>
-    <w:lsdException w:name="Body Text 2" w:semiHidden="1" w:uiPriority="99" w:unhideWhenUsed="1"/>
-    <w:lsdException w:name="Body Text 3" w:semiHidden="1" w:uiPriority="99" w:unhideWhenUsed="1"/>
-    <w:lsdException w:name="Body Text Indent 2" w:semiHidden="1" w:unhideWhenUsed="1"/>
-    <w:lsdException w:name="Body Text Indent 3" w:semiHidden="1" w:unhideWhenUsed="1"/>
-    <w:lsdException w:name="Block Text" w:semiHidden="1" w:unhideWhenUsed="1"/>
-    <w:lsdException w:name="Hyperlink" w:semiHidden="1" w:unhideWhenUsed="1"/>
-    <w:lsdException w:name="FollowedHyperlink" w:semiHidden="1" w:unhideWhenUsed="1"/>
-    <w:lsdException w:name="Strong" w:qFormat="1"/>
-    <w:lsdException w:name="Emphasis" w:qFormat="1"/>
-    <w:lsdException w:name="Document Map" w:semiHidden="1" w:unhideWhenUsed="1"/>
-    <w:lsdException w:name="Plain Text" w:semiHidden="1" w:unhideWhenUsed="1"/>
-    <w:lsdException w:name="E-mail Signature" w:semiHidden="1" w:unhideWhenUsed="1"/>
-    <w:lsdException w:name="HTML Top of Form" w:semiHidden="1" w:unhideWhenUsed="1"/>
-    <w:lsdException w:name="HTML Bottom of Form" w:semiHidden="1" w:unhideWhenUsed="1"/>
-    <w:lsdException w:name="Normal (Web)" w:semiHidden="1" w:uiPriority="99" w:unhideWhenUsed="1"/>
-    <w:lsdException w:name="HTML Acronym" w:semiHidden="1" w:unhideWhenUsed="1"/>
-    <w:lsdException w:name="HTML Address" w:semiHidden="1" w:unhideWhenUsed="1"/>
-    <w:lsdException w:name="HTML Cite" w:semiHidden="1" w:unhideWhenUsed="1"/>
-    <w:lsdException w:name="HTML Code" w:semiHidden="1" w:unhideWhenUsed="1"/>
-    <w:lsdException w:name="HTML Definition" w:semiHidden="1" w:unhideWhenUsed="1"/>
-    <w:lsdException w:name="HTML Keyboard" w:semiHidden="1" w:unhideWhenUsed="1"/>
-    <w:lsdException w:name="HTML Preformatted" w:semiHidden="1" w:unhideWhenUsed="1"/>
-    <w:lsdException w:name="HTML Sample" w:semiHidden="1" w:unhideWhenUsed="1"/>
-    <w:lsdException w:name="HTML Typewriter" w:semiHidden="1" w:unhideWhenUsed="1"/>
-    <w:lsdException w:name="HTML Variable" w:semiHidden="1" w:unhideWhenUsed="1"/>
-    <w:lsdException w:name="Normal Table" w:semiHidden="1" w:unhideWhenUsed="1"/>
-    <w:lsdException w:name="annotation subject" w:semiHidden="1" w:unhideWhenUsed="1"/>
-    <w:lsdException w:name="No List" w:semiHidden="1" w:unhideWhenUsed="1"/>
-    <w:lsdException w:name="Outline List 1" w:semiHidden="1" w:unhideWhenUsed="1"/>
-    <w:lsdException w:name="Outline List 2" w:semiHidden="1" w:unhideWhenUsed="1"/>
-    <w:lsdException w:name="Outline List 3" w:semiHidden="1" w:unhideWhenUsed="1"/>
-    <w:lsdException w:name="Table Simple 1" w:semiHidden="1" w:unhideWhenUsed="1"/>
-    <w:lsdException w:name="Table Simple 2" w:semiHidden="1" w:unhideWhenUsed="1"/>
-    <w:lsdException w:name="Table Simple 3" w:semiHidden="1" w:unhideWhenUsed="1"/>
-    <w:lsdException w:name="Table Classic 1" w:semiHidden="1" w:unhideWhenUsed="1"/>
-    <w:lsdException w:name="Table Classic 2" w:semiHidden="1" w:unhideWhenUsed="1"/>
-    <w:lsdException w:name="Table Classic 3" w:semiHidden="1" w:unhideWhenUsed="1"/>
-    <w:lsdException w:name="Table Classic 4" w:semiHidden="1" w:unhideWhenUsed="1"/>
-    <w:lsdException w:name="Table Colorful 1" w:semiHidden="1" w:unhideWhenUsed="1"/>
-    <w:lsdException w:name="Table Colorful 2" w:semiHidden="1" w:unhideWhenUsed="1"/>
-    <w:lsdException w:name="Table Colorful 3" w:semiHidden="1" w:unhideWhenUsed="1"/>
-    <w:lsdException w:name="Table Columns 1" w:semiHidden="1" w:unhideWhenUsed="1"/>
-    <w:lsdException w:name="Table Columns 2" w:semiHidden="1" w:unhideWhenUsed="1"/>
-    <w:lsdException w:name="Table Columns 3" w:semiHidden="1" w:unhideWhenUsed="1"/>
-    <w:lsdException w:name="Table Columns 4" w:semiHidden="1" w:unhideWhenUsed="1"/>
-    <w:lsdException w:name="Table Columns 5" w:semiHidden="1" w:unhideWhenUsed="1"/>
-    <w:lsdException w:name="Table Grid 1" w:semiHidden="1" w:unhideWhenUsed="1"/>
-    <w:lsdException w:name="Table Grid 2" w:semiHidden="1" w:unhideWhenUsed="1"/>
-    <w:lsdException w:name="Table Grid 3" w:semiHidden="1" w:unhideWhenUsed="1"/>
-    <w:lsdException w:name="Table Grid 4" w:semiHidden="1" w:unhideWhenUsed="1"/>
-    <w:lsdException w:name="Table Grid 5" w:semiHidden="1" w:unhideWhenUsed="1"/>
-    <w:lsdException w:name="Table Grid 6" w:semiHidden="1" w:unhideWhenUsed="1"/>
-    <w:lsdException w:name="Table Grid 7" w:semiHidden="1" w:unhideWhenUsed="1"/>
-    <w:lsdException w:name="Table Grid 8" w:semiHidden="1" w:unhideWhenUsed="1"/>
-    <w:lsdException w:name="Table List 1" w:semiHidden="1" w:unhideWhenUsed="1"/>
-    <w:lsdException w:name="Table List 2" w:semiHidden="1" w:unhideWhenUsed="1"/>
-    <w:lsdException w:name="Table List 3" w:semiHidden="1" w:unhideWhenUsed="1"/>
-    <w:lsdException w:name="Table List 4" w:semiHidden="1" w:unhideWhenUsed="1"/>
-    <w:lsdException w:name="Table List 5" w:semiHidden="1" w:unhideWhenUsed="1"/>
-    <w:lsdException w:name="Table List 6" w:semiHidden="1" w:unhideWhenUsed="1"/>
-    <w:lsdException w:name="Table List 7" w:semiHidden="1" w:unhideWhenUsed="1"/>
-    <w:lsdException w:name="Table List 8" w:semiHidden="1" w:unhideWhenUsed="1"/>
-    <w:lsdException w:name="Table 3D effects 1" w:semiHidden="1" w:unhideWhenUsed="1"/>
-    <w:lsdException w:name="Table 3D effects 2" w:semiHidden="1" w:unhideWhenUsed="1"/>
-    <w:lsdException w:name="Table 3D effects 3" w:semiHidden="1" w:unhideWhenUsed="1"/>
-    <w:lsdException w:name="Table Contemporary" w:semiHidden="1" w:unhideWhenUsed="1"/>
-    <w:lsdException w:name="Table Elegant" w:semiHidden="1" w:unhideWhenUsed="1"/>
-    <w:lsdException w:name="Table Professional" w:semiHidden="1" w:unhideWhenUsed="1"/>
-    <w:lsdException w:name="Table Subtle 1" w:semiHidden="1" w:unhideWhenUsed="1"/>
-    <w:lsdException w:name="Table Subtle 2" w:semiHidden="1" w:unhideWhenUsed="1"/>
-    <w:lsdException w:name="Table Web 1" w:semiHidden="1" w:unhideWhenUsed="1"/>
-    <w:lsdException w:name="Table Web 2" w:semiHidden="1" w:unhideWhenUsed="1"/>
-    <w:lsdException w:name="Table Web 3" w:semiHidden="1" w:unhideWhenUsed="1"/>
-    <w:lsdException w:name="Balloon Text" w:semiHidden="1" w:unhideWhenUsed="1"/>
-    <w:lsdException w:name="Table Grid" w:uiPriority="59"/>
-    <w:lsdException w:name="Table Theme" w:semiHidden="1" w:unhideWhenUsed="1"/>
-    <w:lsdException w:name="Placeholder Text" w:semiHidden="1" w:uiPriority="99"/>
-    <w:lsdException w:name="No Spacing" w:uiPriority="1" w:qFormat="1"/>
-    <w:lsdException w:name="Light Shading" w:uiPriority="60"/>
-    <w:lsdException w:name="Light List" w:uiPriority="61"/>
-    <w:lsdException w:name="Light Grid" w:uiPriority="62"/>
-    <w:lsdException w:name="Medium Shading 1" w:uiPriority="63"/>
-    <w:lsdException w:name="Medium Shading 2" w:uiPriority="64"/>
-    <w:lsdException w:name="Medium List 1" w:uiPriority="65"/>
-    <w:lsdException w:name="Medium List 2" w:uiPriority="66"/>
-    <w:lsdException w:name="Medium Grid 1" w:uiPriority="67"/>
-    <w:lsdException w:name="Medium Grid 2" w:uiPriority="68"/>
-    <w:lsdException w:name="Medium Grid 3" w:uiPriority="69"/>
-    <w:lsdException w:name="Dark List" w:uiPriority="70"/>
-    <w:lsdException w:name="Colorful Shading" w:uiPriority="71"/>
-    <w:lsdException w:name="Colorful List" w:uiPriority="72"/>
-    <w:lsdException w:name="Colorful Grid" w:uiPriority="73"/>
-    <w:lsdException w:name="Light Shading Accent 1" w:uiPriority="60"/>
-    <w:lsdException w:name="Light List Accent 1" w:uiPriority="61"/>
-    <w:lsdException w:name="Light Grid Accent 1" w:uiPriority="62"/>
-    <w:lsdException w:name="Medium Shading 1 Accent 1" w:uiPriority="63"/>
-    <w:lsdException w:name="Medium Shading 2 Accent 1" w:uiPriority="64"/>
-    <w:lsdException w:name="Medium List 1 Accent 1" w:uiPriority="65"/>
-    <w:lsdException w:name="Revision" w:semiHidden="1" w:uiPriority="99"/>
-    <w:lsdException w:name="List Paragraph" w:qFormat="1"/>
-    <w:lsdException w:name="Quote" w:uiPriority="29" w:qFormat="1"/>
-    <w:lsdException w:name="Intense Quote" w:uiPriority="30" w:qFormat="1"/>
-    <w:lsdException w:name="Medium List 2 Accent 1" w:uiPriority="66"/>
-    <w:lsdException w:name="Medium Grid 1 Accent 1" w:uiPriority="67"/>
-    <w:lsdException w:name="Medium Grid 2 Accent 1" w:uiPriority="68"/>
-    <w:lsdException w:name="Medium Grid 3 Accent 1" w:uiPriority="69"/>
-    <w:lsdException w:name="Dark List Accent 1" w:uiPriority="70"/>
-    <w:lsdException w:name="Colorful Shading Accent 1" w:uiPriority="71"/>
-    <w:lsdException w:name="Colorful List Accent 1" w:uiPriority="72"/>
-    <w:lsdException w:name="Colorful Grid Accent 1" w:uiPriority="73"/>
-    <w:lsdException w:name="Light Shading Accent 2" w:uiPriority="60"/>
-    <w:lsdException w:name="Light List Accent 2" w:uiPriority="61"/>
-    <w:lsdException w:name="Light Grid Accent 2" w:uiPriority="62"/>
-    <w:lsdException w:name="Medium Shading 1 Accent 2" w:uiPriority="63"/>
-    <w:lsdException w:name="Medium Shading 2 Accent 2" w:uiPriority="64"/>
-    <w:lsdException w:name="Medium List 1 Accent 2" w:uiPriority="65"/>
-    <w:lsdException w:name="Medium List 2 Accent 2" w:uiPriority="66"/>
-    <w:lsdException w:name="Medium Grid 1 Accent 2" w:uiPriority="67"/>
-    <w:lsdException w:name="Medium Grid 2 Accent 2" w:uiPriority="68"/>
-    <w:lsdException w:name="Medium Grid 3 Accent 2" w:uiPriority="69"/>
-    <w:lsdException w:name="Dark List Accent 2" w:uiPriority="70"/>
-    <w:lsdException w:name="Colorful Shading Accent 2" w:uiPriority="71"/>
-    <w:lsdException w:name="Colorful List Accent 2" w:uiPriority="72"/>
-    <w:lsdException w:name="Colorful Grid Accent 2" w:uiPriority="73"/>
-    <w:lsdException w:name="Light Shading Accent 3" w:uiPriority="60"/>
-    <w:lsdException w:name="Light List Accent 3" w:uiPriority="61"/>
-    <w:lsdException w:name="Light Grid Accent 3" w:uiPriority="62"/>
-    <w:lsdException w:name="Medium Shading 1 Accent 3" w:uiPriority="63"/>
-    <w:lsdException w:name="Medium Shading 2 Accent 3" w:uiPriority="64"/>
-    <w:lsdException w:name="Medium List 1 Accent 3" w:uiPriority="65"/>
-    <w:lsdException w:name="Medium List 2 Accent 3" w:uiPriority="66"/>
-    <w:lsdException w:name="Medium Grid 1 Accent 3" w:uiPriority="67"/>
-    <w:lsdException w:name="Medium Grid 2 Accent 3" w:uiPriority="68"/>
-    <w:lsdException w:name="Medium Grid 3 Accent 3" w:uiPriority="69"/>
-    <w:lsdException w:name="Dark List Accent 3" w:uiPriority="70"/>
-    <w:lsdException w:name="Colorful Shading Accent 3" w:uiPriority="71"/>
-    <w:lsdException w:name="Colorful List Accent 3" w:uiPriority="72"/>
-    <w:lsdException w:name="Colorful Grid Accent 3" w:uiPriority="73"/>
-    <w:lsdException w:name="Light Shading Accent 4" w:uiPriority="60"/>
-    <w:lsdException w:name="Light List Accent 4" w:uiPriority="61"/>
-    <w:lsdException w:name="Light Grid Accent 4" w:uiPriority="62"/>
-    <w:lsdException w:name="Medium Shading 1 Accent 4" w:uiPriority="63"/>
-    <w:lsdException w:name="Medium Shading 2 Accent 4" w:uiPriority="64"/>
-    <w:lsdException w:name="Medium List 1 Accent 4" w:uiPriority="65"/>
-    <w:lsdException w:name="Medium List 2 Accent 4" w:uiPriority="66"/>
-    <w:lsdException w:name="Medium Grid 1 Accent 4" w:uiPriority="67"/>
-    <w:lsdException w:name="Medium Grid 2 Accent 4" w:uiPriority="68"/>
-    <w:lsdException w:name="Medium Grid 3 Accent 4" w:uiPriority="69"/>
-    <w:lsdException w:name="Dark List Accent 4" w:uiPriority="70"/>
-    <w:lsdException w:name="Colorful Shading Accent 4" w:uiPriority="71"/>
-    <w:lsdException w:name="Colorful List Accent 4" w:uiPriority="72"/>
-    <w:lsdException w:name="Colorful Grid Accent 4" w:uiPriority="73"/>
-    <w:lsdException w:name="Light Shading Accent 5" w:uiPriority="60"/>
-    <w:lsdException w:name="Light List Accent 5" w:uiPriority="61"/>
-    <w:lsdException w:name="Light Grid Accent 5" w:uiPriority="62"/>
-    <w:lsdException w:name="Medium Shading 1 Accent 5" w:uiPriority="63"/>
-    <w:lsdException w:name="Medium Shading 2 Accent 5" w:uiPriority="64"/>
-    <w:lsdException w:name="Medium List 1 Accent 5" w:uiPriority="65"/>
-    <w:lsdException w:name="Medium List 2 Accent 5" w:uiPriority="66"/>
-    <w:lsdException w:name="Medium Grid 1 Accent 5" w:uiPriority="67"/>
-    <w:lsdException w:name="Medium Grid 2 Accent 5" w:uiPriority="68"/>
-    <w:lsdException w:name="Medium Grid 3 Accent 5" w:uiPriority="69"/>
-    <w:lsdException w:name="Dark List Accent 5" w:uiPriority="70"/>
-    <w:lsdException w:name="Colorful Shading Accent 5" w:uiPriority="71"/>
-    <w:lsdException w:name="Colorful List Accent 5" w:uiPriority="72"/>
-    <w:lsdException w:name="Colorful Grid Accent 5" w:uiPriority="73"/>
-    <w:lsdException w:name="Light Shading Accent 6" w:uiPriority="60"/>
-    <w:lsdException w:name="Light List Accent 6" w:uiPriority="61"/>
-    <w:lsdException w:name="Light Grid Accent 6" w:uiPriority="62"/>
-    <w:lsdException w:name="Medium Shading 1 Accent 6" w:uiPriority="63"/>
-    <w:lsdException w:name="Medium Shading 2 Accent 6" w:uiPriority="64"/>
-    <w:lsdException w:name="Medium List 1 Accent 6" w:uiPriority="65"/>
-    <w:lsdException w:name="Medium List 2 Accent 6" w:uiPriority="66"/>
-    <w:lsdException w:name="Medium Grid 1 Accent 6" w:uiPriority="67"/>
-    <w:lsdException w:name="Medium Grid 2 Accent 6" w:uiPriority="68"/>
-    <w:lsdException w:name="Medium Grid 3 Accent 6" w:uiPriority="69"/>
-    <w:lsdException w:name="Dark List Accent 6" w:uiPriority="70"/>
-    <w:lsdException w:name="Colorful Shading Accent 6" w:uiPriority="71"/>
-    <w:lsdException w:name="Colorful List Accent 6" w:uiPriority="72"/>
-    <w:lsdException w:name="Colorful Grid Accent 6" w:uiPriority="73"/>
-    <w:lsdException w:name="Subtle Emphasis" w:uiPriority="19" w:qFormat="1"/>
-    <w:lsdException w:name="Intense Emphasis" w:uiPriority="21" w:qFormat="1"/>
-    <w:lsdException w:name="Subtle Reference" w:uiPriority="31" w:qFormat="1"/>
-    <w:lsdException w:name="Intense Reference" w:uiPriority="32" w:qFormat="1"/>
-    <w:lsdException w:name="Book Title" w:uiPriority="33" w:qFormat="1"/>
-    <w:lsdException w:name="Bibliography" w:semiHidden="1" w:uiPriority="37" w:unhideWhenUsed="1"/>
-    <w:lsdException w:name="TOC Heading" w:semiHidden="1" w:uiPriority="39" w:unhideWhenUsed="1" w:qFormat="1"/>
-    <w:lsdException w:name="Plain Table 1" w:uiPriority="41"/>
-    <w:lsdException w:name="Plain Table 2" w:uiPriority="42"/>
-    <w:lsdException w:name="Plain Table 3" w:uiPriority="43"/>
-    <w:lsdException w:name="Plain Table 4" w:uiPriority="44"/>
-    <w:lsdException w:name="Plain Table 5" w:uiPriority="45"/>
-    <w:lsdException w:name="Grid Table Light" w:uiPriority="40"/>
-    <w:lsdException w:name="Grid Table 1 Light" w:uiPriority="46"/>
-    <w:lsdException w:name="Grid Table 2" w:uiPriority="47"/>
-    <w:lsdException w:name="Grid Table 3" w:uiPriority="48"/>
-    <w:lsdException w:name="Grid Table 4" w:uiPriority="49"/>
-    <w:lsdException w:name="Grid Table 5 Dark" w:uiPriority="50"/>
-    <w:lsdException w:name="Grid Table 6 Colorful" w:uiPriority="51"/>
-    <w:lsdException w:name="Grid Table 7 Colorful" w:uiPriority="52"/>
-    <w:lsdException w:name="Grid Table 1 Light Accent 1" w:uiPriority="46"/>
-    <w:lsdException w:name="Grid Table 2 Accent 1" w:uiPriority="47"/>
-    <w:lsdException w:name="Grid Table 3 Accent 1" w:uiPriority="48"/>
-    <w:lsdException w:name="Grid Table 4 Accent 1" w:uiPriority="49"/>
-    <w:lsdException w:name="Grid Table 5 Dark Accent 1" w:uiPriority="50"/>
-    <w:lsdException w:name="Grid Table 6 Colorful Accent 1" w:uiPriority="51"/>
-    <w:lsdException w:name="Grid Table 7 Colorful Accent 1" w:uiPriority="52"/>
-    <w:lsdException w:name="Grid Table 1 Light Accent 2" w:uiPriority="46"/>
-    <w:lsdException w:name="Grid Table 2 Accent 2" w:uiPriority="47"/>
-    <w:lsdException w:name="Grid Table 3 Accent 2" w:uiPriority="48"/>
-    <w:lsdException w:name="Grid Table 4 Accent 2" w:uiPriority="49"/>
-    <w:lsdException w:name="Grid Table 5 Dark Accent 2" w:uiPriority="50"/>
-    <w:lsdException w:name="Grid Table 6 Colorful Accent 2" w:uiPriority="51"/>
-    <w:lsdException w:name="Grid Table 7 Colorful Accent 2" w:uiPriority="52"/>
-    <w:lsdException w:name="Grid Table 1 Light Accent 3" w:uiPriority="46"/>
-    <w:lsdException w:name="Grid Table 2 Accent 3" w:uiPriority="47"/>
-    <w:lsdException w:name="Grid Table 3 Accent 3" w:uiPriority="48"/>
-    <w:lsdException w:name="Grid Table 4 Accent 3" w:uiPriority="49"/>
-    <w:lsdException w:name="Grid Table 5 Dark Accent 3" w:uiPriority="50"/>
-    <w:lsdException w:name="Grid Table 6 Colorful Accent 3" w:uiPriority="51"/>
-    <w:lsdException w:name="Grid Table 7 Colorful Accent 3" w:uiPriority="52"/>
-    <w:lsdException w:name="Grid Table 1 Light Accent 4" w:uiPriority="46"/>
-    <w:lsdException w:name="Grid Table 2 Accent 4" w:uiPriority="47"/>
-    <w:lsdException w:name="Grid Table 3 Accent 4" w:uiPriority="48"/>
-    <w:lsdException w:name="Grid Table 4 Accent 4" w:uiPriority="49"/>
-    <w:lsdException w:name="Grid Table 5 Dark Accent 4" w:uiPriority="50"/>
-    <w:lsdException w:name="Grid Table 6 Colorful Accent 4" w:uiPriority="51"/>
-    <w:lsdException w:name="Grid Table 7 Colorful Accent 4" w:uiPriority="52"/>
-    <w:lsdException w:name="Grid Table 1 Light Accent 5" w:uiPriority="46"/>
-    <w:lsdException w:name="Grid Table 2 Accent 5" w:uiPriority="47"/>
-    <w:lsdException w:name="Grid Table 3 Accent 5" w:uiPriority="48"/>
-    <w:lsdException w:name="Grid Table 4 Accent 5" w:uiPriority="49"/>
-    <w:lsdException w:name="Grid Table 5 Dark Accent 5" w:uiPriority="50"/>
-    <w:lsdException w:name="Grid Table 6 Colorful Accent 5" w:uiPriority="51"/>
-    <w:lsdException w:name="Grid Table 7 Colorful Accent 5" w:uiPriority="52"/>
-    <w:lsdException w:name="Grid Table 1 Light Accent 6" w:uiPriority="46"/>
-    <w:lsdException w:name="Grid Table 2 Accent 6" w:uiPriority="47"/>
-    <w:lsdException w:name="Grid Table 3 Accent 6" w:uiPriority="48"/>
-    <w:lsdException w:name="Grid Table 4 Accent 6" w:uiPriority="49"/>
-    <w:lsdException w:name="Grid Table 5 Dark Accent 6" w:uiPriority="50"/>
-    <w:lsdException w:name="Grid Table 6 Colorful Accent 6" w:uiPriority="51"/>
-    <w:lsdException w:name="Grid Table 7 Colorful Accent 6" w:uiPriority="52"/>
-    <w:lsdException w:name="List Table 1 Light" w:uiPriority="46"/>
-    <w:lsdException w:name="List Table 2" w:uiPriority="47"/>
-    <w:lsdException w:name="List Table 3" w:uiPriority="48"/>
-    <w:lsdException w:name="List Table 4" w:uiPriority="49"/>
-    <w:lsdException w:name="List Table 5 Dark" w:uiPriority="50"/>
-    <w:lsdException w:name="List Table 6 Colorful" w:uiPriority="51"/>
-    <w:lsdException w:name="List Table 7 Colorful" w:uiPriority="52"/>
-    <w:lsdException w:name="List Table 1 Light Accent 1" w:uiPriority="46"/>
-    <w:lsdException w:name="List Table 2 Accent 1" w:uiPriority="47"/>
-    <w:lsdException w:name="List Table 3 Accent 1" w:uiPriority="48"/>
-    <w:lsdException w:name="List Table 4 Accent 1" w:uiPriority="49"/>
-    <w:lsdException w:name="List Table 5 Dark Accent 1" w:uiPriority="50"/>
-    <w:lsdException w:name="List Table 6 Colorful Accent 1" w:uiPriority="51"/>
-    <w:lsdException w:name="List Table 7 Colorful Accent 1" w:uiPriority="52"/>
-    <w:lsdException w:name="List Table 1 Light Accent 2" w:uiPriority="46"/>
-    <w:lsdException w:name="List Table 2 Accent 2" w:uiPriority="47"/>
-    <w:lsdException w:name="List Table 3 Accent 2" w:uiPriority="48"/>
-    <w:lsdException w:name="List Table 4 Accent 2" w:uiPriority="49"/>
-    <w:lsdException w:name="List Table 5 Dark Accent 2" w:uiPriority="50"/>
-    <w:lsdException w:name="List Table 6 Colorful Accent 2" w:uiPriority="51"/>
-    <w:lsdException w:name="List Table 7 Colorful Accent 2" w:uiPriority="52"/>
-    <w:lsdException w:name="List Table 1 Light Accent 3" w:uiPriority="46"/>
-    <w:lsdException w:name="List Table 2 Accent 3" w:uiPriority="47"/>
-    <w:lsdException w:name="List Table 3 Accent 3" w:uiPriority="48"/>
-    <w:lsdException w:name="List Table 4 Accent 3" w:uiPriority="49"/>
-    <w:lsdException w:name="List Table 5 Dark Accent 3" w:uiPriority="50"/>
-    <w:lsdException w:name="List Table 6 Colorful Accent 3" w:uiPriority="51"/>
-    <w:lsdException w:name="List Table 7 Colorful Accent 3" w:uiPriority="52"/>
-    <w:lsdException w:name="List Table 1 Light Accent 4" w:uiPriority="46"/>
-    <w:lsdException w:name="List Table 2 Accent 4" w:uiPriority="47"/>
-    <w:lsdException w:name="List Table 3 Accent 4" w:uiPriority="48"/>
-    <w:lsdException w:name="List Table 4 Accent 4" w:uiPriority="49"/>
-    <w:lsdException w:name="List Table 5 Dark Accent 4" w:uiPriority="50"/>
-    <w:lsdException w:name="List Table 6 Colorful Accent 4" w:uiPriority="51"/>
-    <w:lsdException w:name="List Table 7 Colorful Accent 4" w:uiPriority="52"/>
-    <w:lsdException w:name="List Table 1 Light Accent 5" w:uiPriority="46"/>
-    <w:lsdException w:name="List Table 2 Accent 5" w:uiPriority="47"/>
-    <w:lsdException w:name="List Table 3 Accent 5" w:uiPriority="48"/>
-    <w:lsdException w:name="List Table 4 Accent 5" w:uiPriority="49"/>
-    <w:lsdException w:name="List Table 5 Dark Accent 5" w:uiPriority="50"/>
-    <w:lsdException w:name="List Table 6 Colorful Accent 5" w:uiPriority="51"/>
-    <w:lsdException w:name="List Table 7 Colorful Accent 5" w:uiPriority="52"/>
-    <w:lsdException w:name="List Table 1 Light Accent 6" w:uiPriority="46"/>
-    <w:lsdException w:name="List Table 2 Accent 6" w:uiPriority="47"/>
-    <w:lsdException w:name="List Table 3 Accent 6" w:uiPriority="48"/>
-    <w:lsdException w:name="List Table 4 Accent 6" w:uiPriority="49"/>
-    <w:lsdException w:name="List Table 5 Dark Accent 6" w:uiPriority="50"/>
-    <w:lsdException w:name="List Table 6 Colorful Accent 6" w:uiPriority="51"/>
-    <w:lsdException w:name="List Table 7 Colorful Accent 6" w:uiPriority="52"/>
+  <w:latentStyles w:defLockedState="0" w:defUIPriority="0" w:defSemiHidden="1" w:defUnhideWhenUsed="1" w:defQFormat="0" w:count="267">
+    <w:lsdException w:name="Normal" w:semiHidden="0" w:unhideWhenUsed="0" w:qFormat="1"/>
+    <w:lsdException w:name="heading 1" w:semiHidden="0" w:unhideWhenUsed="0" w:qFormat="1"/>
+    <w:lsdException w:name="heading 2" w:qFormat="1"/>
+    <w:lsdException w:name="heading 3" w:qFormat="1"/>
+    <w:lsdException w:name="heading 4" w:qFormat="1"/>
+    <w:lsdException w:name="heading 5" w:qFormat="1"/>
+    <w:lsdException w:name="heading 6" w:qFormat="1"/>
+    <w:lsdException w:name="heading 7" w:qFormat="1"/>
+    <w:lsdException w:name="heading 8" w:qFormat="1"/>
+    <w:lsdException w:name="heading 9" w:qFormat="1"/>
+    <w:lsdException w:name="toc 1" w:uiPriority="39"/>
+    <w:lsdException w:name="footer" w:uiPriority="99"/>
+    <w:lsdException w:name="caption" w:qFormat="1"/>
+    <w:lsdException w:name="List Number" w:semiHidden="0" w:unhideWhenUsed="0"/>
+    <w:lsdException w:name="List 4" w:semiHidden="0" w:unhideWhenUsed="0"/>
+    <w:lsdException w:name="List 5" w:semiHidden="0" w:unhideWhenUsed="0"/>
+    <w:lsdException w:name="Title" w:semiHidden="0" w:unhideWhenUsed="0" w:qFormat="1"/>
+    <w:lsdException w:name="Subtitle" w:semiHidden="0" w:unhideWhenUsed="0" w:qFormat="1"/>
+    <w:lsdException w:name="Salutation" w:semiHidden="0" w:unhideWhenUsed="0"/>
+    <w:lsdException w:name="Date" w:semiHidden="0" w:unhideWhenUsed="0"/>
+    <w:lsdException w:name="Body Text First Indent" w:semiHidden="0" w:unhideWhenUsed="0"/>
+    <w:lsdException w:name="Body Text 2" w:uiPriority="99"/>
+    <w:lsdException w:name="Body Text 3" w:uiPriority="99"/>
+    <w:lsdException w:name="Hyperlink" w:uiPriority="99"/>
+    <w:lsdException w:name="Strong" w:semiHidden="0" w:unhideWhenUsed="0" w:qFormat="1"/>
+    <w:lsdException w:name="Emphasis" w:semiHidden="0" w:unhideWhenUsed="0" w:qFormat="1"/>
+    <w:lsdException w:name="Normal (Web)" w:uiPriority="99"/>
+    <w:lsdException w:name="Table Grid" w:semiHidden="0" w:uiPriority="59" w:unhideWhenUsed="0"/>
+    <w:lsdException w:name="Placeholder Text" w:uiPriority="99" w:unhideWhenUsed="0"/>
+    <w:lsdException w:name="No Spacing" w:semiHidden="0" w:uiPriority="1" w:unhideWhenUsed="0" w:qFormat="1"/>
+    <w:lsdException w:name="Light Shading" w:semiHidden="0" w:uiPriority="60" w:unhideWhenUsed="0"/>
+    <w:lsdException w:name="Light List" w:semiHidden="0" w:uiPriority="61" w:unhideWhenUsed="0"/>
+    <w:lsdException w:name="Light Grid" w:semiHidden="0" w:uiPriority="62" w:unhideWhenUsed="0"/>
+    <w:lsdException w:name="Medium Shading 1" w:semiHidden="0" w:uiPriority="63" w:unhideWhenUsed="0"/>
+    <w:lsdException w:name="Medium Shading 2" w:semiHidden="0" w:uiPriority="64" w:unhideWhenUsed="0"/>
+    <w:lsdException w:name="Medium List 1" w:semiHidden="0" w:uiPriority="65" w:unhideWhenUsed="0"/>
+    <w:lsdException w:name="Medium List 2" w:semiHidden="0" w:uiPriority="66" w:unhideWhenUsed="0"/>
+    <w:lsdException w:name="Medium Grid 1" w:semiHidden="0" w:uiPriority="67" w:unhideWhenUsed="0"/>
+    <w:lsdException w:name="Medium Grid 2" w:semiHidden="0" w:uiPriority="68" w:unhideWhenUsed="0"/>
+    <w:lsdException w:name="Medium Grid 3" w:semiHidden="0" w:uiPriority="69" w:unhideWhenUsed="0"/>
+    <w:lsdException w:name="Dark List" w:semiHidden="0" w:uiPriority="70" w:unhideWhenUsed="0"/>
+    <w:lsdException w:name="Colorful Shading" w:semiHidden="0" w:uiPriority="71" w:unhideWhenUsed="0"/>
+    <w:lsdException w:name="Colorful List" w:semiHidden="0" w:uiPriority="72" w:unhideWhenUsed="0"/>
+    <w:lsdException w:name="Colorful Grid" w:semiHidden="0" w:uiPriority="73" w:unhideWhenUsed="0"/>
+    <w:lsdException w:name="Light Shading Accent 1" w:semiHidden="0" w:uiPriority="60" w:unhideWhenUsed="0"/>
+    <w:lsdException w:name="Light List Accent 1" w:semiHidden="0" w:uiPriority="61" w:unhideWhenUsed="0"/>
+    <w:lsdException w:name="Light Grid Accent 1" w:semiHidden="0" w:uiPriority="62" w:unhideWhenUsed="0"/>
+    <w:lsdException w:name="Medium Shading 1 Accent 1" w:semiHidden="0" w:uiPriority="63" w:unhideWhenUsed="0"/>
+    <w:lsdException w:name="Medium Shading 2 Accent 1" w:semiHidden="0" w:uiPriority="64" w:unhideWhenUsed="0"/>
+    <w:lsdException w:name="Medium List 1 Accent 1" w:semiHidden="0" w:uiPriority="65" w:unhideWhenUsed="0"/>
+    <w:lsdException w:name="Revision" w:uiPriority="99" w:unhideWhenUsed="0"/>
+    <w:lsdException w:name="List Paragraph" w:semiHidden="0" w:unhideWhenUsed="0" w:qFormat="1"/>
+    <w:lsdException w:name="Quote" w:semiHidden="0" w:uiPriority="29" w:unhideWhenUsed="0" w:qFormat="1"/>
+    <w:lsdException w:name="Intense Quote" w:semiHidden="0" w:uiPriority="30" w:unhideWhenUsed="0" w:qFormat="1"/>
+    <w:lsdException w:name="Medium List 2 Accent 1" w:semiHidden="0" w:uiPriority="66" w:unhideWhenUsed="0"/>
+    <w:lsdException w:name="Medium Grid 1 Accent 1" w:semiHidden="0" w:uiPriority="67" w:unhideWhenUsed="0"/>
+    <w:lsdException w:name="Medium Grid 2 Accent 1" w:semiHidden="0" w:uiPriority="68" w:unhideWhenUsed="0"/>
+    <w:lsdException w:name="Medium Grid 3 Accent 1" w:semiHidden="0" w:uiPriority="69" w:unhideWhenUsed="0"/>
+    <w:lsdException w:name="Dark List Accent 1" w:semiHidden="0" w:uiPriority="70" w:unhideWhenUsed="0"/>
+    <w:lsdException w:name="Colorful Shading Accent 1" w:semiHidden="0" w:uiPriority="71" w:unhideWhenUsed="0"/>
+    <w:lsdException w:name="Colorful List Accent 1" w:semiHidden="0" w:uiPriority="72" w:unhideWhenUsed="0"/>
+    <w:lsdException w:name="Colorful Grid Accent 1" w:semiHidden="0" w:uiPriority="73" w:unhideWhenUsed="0"/>
+    <w:lsdException w:name="Light Shading Accent 2" w:semiHidden="0" w:uiPriority="60" w:unhideWhenUsed="0"/>
+    <w:lsdException w:name="Light List Accent 2" w:semiHidden="0" w:uiPriority="61" w:unhideWhenUsed="0"/>
+    <w:lsdException w:name="Light Grid Accent 2" w:semiHidden="0" w:uiPriority="62" w:unhideWhenUsed="0"/>
+    <w:lsdException w:name="Medium Shading 1 Accent 2" w:semiHidden="0" w:uiPriority="63" w:unhideWhenUsed="0"/>
+    <w:lsdException w:name="Medium Shading 2 Accent 2" w:semiHidden="0" w:uiPriority="64" w:unhideWhenUsed="0"/>
+    <w:lsdException w:name="Medium List 1 Accent 2" w:semiHidden="0" w:uiPriority="65" w:unhideWhenUsed="0"/>
+    <w:lsdException w:name="Medium List 2 Accent 2" w:semiHidden="0" w:uiPriority="66" w:unhideWhenUsed="0"/>
+    <w:lsdException w:name="Medium Grid 1 Accent 2" w:semiHidden="0" w:uiPriority="67" w:unhideWhenUsed="0"/>
+    <w:lsdException w:name="Medium Grid 2 Accent 2" w:semiHidden="0" w:uiPriority="68" w:unhideWhenUsed="0"/>
+    <w:lsdException w:name="Medium Grid 3 Accent 2" w:semiHidden="0" w:uiPriority="69" w:unhideWhenUsed="0"/>
+    <w:lsdException w:name="Dark List Accent 2" w:semiHidden="0" w:uiPriority="70" w:unhideWhenUsed="0"/>
+    <w:lsdException w:name="Colorful Shading Accent 2" w:semiHidden="0" w:uiPriority="71" w:unhideWhenUsed="0"/>
+    <w:lsdException w:name="Colorful List Accent 2" w:semiHidden="0" w:uiPriority="72" w:unhideWhenUsed="0"/>
+    <w:lsdException w:name="Colorful Grid Accent 2" w:semiHidden="0" w:uiPriority="73" w:unhideWhenUsed="0"/>
+    <w:lsdException w:name="Light Shading Accent 3" w:semiHidden="0" w:uiPriority="60" w:unhideWhenUsed="0"/>
+    <w:lsdException w:name="Light List Accent 3" w:semiHidden="0" w:uiPriority="61" w:unhideWhenUsed="0"/>
+    <w:lsdException w:name="Light Grid Accent 3" w:semiHidden="0" w:uiPriority="62" w:unhideWhenUsed="0"/>
+    <w:lsdException w:name="Medium Shading 1 Accent 3" w:semiHidden="0" w:uiPriority="63" w:unhideWhenUsed="0"/>
+    <w:lsdException w:name="Medium Shading 2 Accent 3" w:semiHidden="0" w:uiPriority="64" w:unhideWhenUsed="0"/>
+    <w:lsdException w:name="Medium List 1 Accent 3" w:semiHidden="0" w:uiPriority="65" w:unhideWhenUsed="0"/>
+    <w:lsdException w:name="Medium List 2 Accent 3" w:semiHidden="0" w:uiPriority="66" w:unhideWhenUsed="0"/>
+    <w:lsdException w:name="Medium Grid 1 Accent 3" w:semiHidden="0" w:uiPriority="67" w:unhideWhenUsed="0"/>
+    <w:lsdException w:name="Medium Grid 2 Accent 3" w:semiHidden="0" w:uiPriority="68" w:unhideWhenUsed="0"/>
+    <w:lsdException w:name="Medium Grid 3 Accent 3" w:semiHidden="0" w:uiPriority="69" w:unhideWhenUsed="0"/>
+    <w:lsdException w:name="Dark List Accent 3" w:semiHidden="0" w:uiPriority="70" w:unhideWhenUsed="0"/>
+    <w:lsdException w:name="Colorful Shading Accent 3" w:semiHidden="0" w:uiPriority="71" w:unhideWhenUsed="0"/>
+    <w:lsdException w:name="Colorful List Accent 3" w:semiHidden="0" w:uiPriority="72" w:unhideWhenUsed="0"/>
+    <w:lsdException w:name="Colorful Grid Accent 3" w:semiHidden="0" w:uiPriority="73" w:unhideWhenUsed="0"/>
+    <w:lsdException w:name="Light Shading Accent 4" w:semiHidden="0" w:uiPriority="60" w:unhideWhenUsed="0"/>
+    <w:lsdException w:name="Light List Accent 4" w:semiHidden="0" w:uiPriority="61" w:unhideWhenUsed="0"/>
+    <w:lsdException w:name="Light Grid Accent 4" w:semiHidden="0" w:uiPriority="62" w:unhideWhenUsed="0"/>
+    <w:lsdException w:name="Medium Shading 1 Accent 4" w:semiHidden="0" w:uiPriority="63" w:unhideWhenUsed="0"/>
+    <w:lsdException w:name="Medium Shading 2 Accent 4" w:semiHidden="0" w:uiPriority="64" w:unhideWhenUsed="0"/>
+    <w:lsdException w:name="Medium List 1 Accent 4" w:semiHidden="0" w:uiPriority="65" w:unhideWhenUsed="0"/>
+    <w:lsdException w:name="Medium List 2 Accent 4" w:semiHidden="0" w:uiPriority="66" w:unhideWhenUsed="0"/>
+    <w:lsdException w:name="Medium Grid 1 Accent 4" w:semiHidden="0" w:uiPriority="67" w:unhideWhenUsed="0"/>
+    <w:lsdException w:name="Medium Grid 2 Accent 4" w:semiHidden="0" w:uiPriority="68" w:unhideWhenUsed="0"/>
+    <w:lsdException w:name="Medium Grid 3 Accent 4" w:semiHidden="0" w:uiPriority="69" w:unhideWhenUsed="0"/>
+    <w:lsdException w:name="Dark List Accent 4" w:semiHidden="0" w:uiPriority="70" w:unhideWhenUsed="0"/>
+    <w:lsdException w:name="Colorful Shading Accent 4" w:semiHidden="0" w:uiPriority="71" w:unhideWhenUsed="0"/>
+    <w:lsdException w:name="Colorful List Accent 4" w:semiHidden="0" w:uiPriority="72" w:unhideWhenUsed="0"/>
+    <w:lsdException w:name="Colorful Grid Accent 4" w:semiHidden="0" w:uiPriority="73" w:unhideWhenUsed="0"/>
+    <w:lsdException w:name="Light Shading Accent 5" w:semiHidden="0" w:uiPriority="60" w:unhideWhenUsed="0"/>
+    <w:lsdException w:name="Light List Accent 5" w:semiHidden="0" w:uiPriority="61" w:unhideWhenUsed="0"/>
+    <w:lsdException w:name="Light Grid Accent 5" w:semiHidden="0" w:uiPriority="62" w:unhideWhenUsed="0"/>
+    <w:lsdException w:name="Medium Shading 1 Accent 5" w:semiHidden="0" w:uiPriority="63" w:unhideWhenUsed="0"/>
+    <w:lsdException w:name="Medium Shading 2 Accent 5" w:semiHidden="0" w:uiPriority="64" w:unhideWhenUsed="0"/>
+    <w:lsdException w:name="Medium List 1 Accent 5" w:semiHidden="0" w:uiPriority="65" w:unhideWhenUsed="0"/>
+    <w:lsdException w:name="Medium List 2 Accent 5" w:semiHidden="0" w:uiPriority="66" w:unhideWhenUsed="0"/>
+    <w:lsdException w:name="Medium Grid 1 Accent 5" w:semiHidden="0" w:uiPriority="67" w:unhideWhenUsed="0"/>
+    <w:lsdException w:name="Medium Grid 2 Accent 5" w:semiHidden="0" w:uiPriority="68" w:unhideWhenUsed="0"/>
+    <w:lsdException w:name="Medium Grid 3 Accent 5" w:semiHidden="0" w:uiPriority="69" w:unhideWhenUsed="0"/>
+    <w:lsdException w:name="Dark List Accent 5" w:semiHidden="0" w:uiPriority="70" w:unhideWhenUsed="0"/>
+    <w:lsdException w:name="Colorful Shading Accent 5" w:semiHidden="0" w:uiPriority="71" w:unhideWhenUsed="0"/>
+    <w:lsdException w:name="Colorful List Accent 5" w:semiHidden="0" w:uiPriority="72" w:unhideWhenUsed="0"/>
+    <w:lsdException w:name="Colorful Grid Accent 5" w:semiHidden="0" w:uiPriority="73" w:unhideWhenUsed="0"/>
+    <w:lsdException w:name="Light Shading Accent 6" w:semiHidden="0" w:uiPriority="60" w:unhideWhenUsed="0"/>
+    <w:lsdException w:name="Light List Accent 6" w:semiHidden="0" w:uiPriority="61" w:unhideWhenUsed="0"/>
+    <w:lsdException w:name="Light Grid Accent 6" w:semiHidden="0" w:uiPriority="62" w:unhideWhenUsed="0"/>
+    <w:lsdException w:name="Medium Shading 1 Accent 6" w:semiHidden="0" w:uiPriority="63" w:unhideWhenUsed="0"/>
+    <w:lsdException w:name="Medium Shading 2 Accent 6" w:semiHidden="0" w:uiPriority="64" w:unhideWhenUsed="0"/>
+    <w:lsdException w:name="Medium List 1 Accent 6" w:semiHidden="0" w:uiPriority="65" w:unhideWhenUsed="0"/>
+    <w:lsdException w:name="Medium List 2 Accent 6" w:semiHidden="0" w:uiPriority="66" w:unhideWhenUsed="0"/>
+    <w:lsdException w:name="Medium Grid 1 Accent 6" w:semiHidden="0" w:uiPriority="67" w:unhideWhenUsed="0"/>
+    <w:lsdException w:name="Medium Grid 2 Accent 6" w:semiHidden="0" w:uiPriority="68" w:unhideWhenUsed="0"/>
+    <w:lsdException w:name="Medium Grid 3 Accent 6" w:semiHidden="0" w:uiPriority="69" w:unhideWhenUsed="0"/>
+    <w:lsdException w:name="Dark List Accent 6" w:semiHidden="0" w:uiPriority="70" w:unhideWhenUsed="0"/>
+    <w:lsdException w:name="Colorful Shading Accent 6" w:semiHidden="0" w:uiPriority="71" w:unhideWhenUsed="0"/>
+    <w:lsdException w:name="Colorful List Accent 6" w:semiHidden="0" w:uiPriority="72" w:unhideWhenUsed="0"/>
+    <w:lsdException w:name="Colorful Grid Accent 6" w:semiHidden="0" w:uiPriority="73" w:unhideWhenUsed="0"/>
+    <w:lsdException w:name="Subtle Emphasis" w:semiHidden="0" w:uiPriority="19" w:unhideWhenUsed="0" w:qFormat="1"/>
+    <w:lsdException w:name="Intense Emphasis" w:semiHidden="0" w:uiPriority="21" w:unhideWhenUsed="0" w:qFormat="1"/>
+    <w:lsdException w:name="Subtle Reference" w:semiHidden="0" w:uiPriority="31" w:unhideWhenUsed="0" w:qFormat="1"/>
+    <w:lsdException w:name="Intense Reference" w:semiHidden="0" w:uiPriority="32" w:unhideWhenUsed="0" w:qFormat="1"/>
+    <w:lsdException w:name="Book Title" w:semiHidden="0" w:uiPriority="33" w:unhideWhenUsed="0" w:qFormat="1"/>
+    <w:lsdException w:name="Bibliography" w:uiPriority="37"/>
+    <w:lsdException w:name="TOC Heading" w:uiPriority="39" w:qFormat="1"/>
   </w:latentStyles>
-  <w:style w:type="paragraph" w:default="1" w:styleId="a">
+  <w:style w:type="paragraph" w:default="1" w:styleId="Normal">
     <w:name w:val="Normal"/>
     <w:qFormat/>
     <w:rsid w:val="00F155B6"/>
@@ -3629,13 +4809,35 @@
       <w:lang w:eastAsia="en-US"/>
     </w:rPr>
   </w:style>
-  <w:style w:type="character" w:default="1" w:styleId="a0">
+  <w:style w:type="paragraph" w:styleId="Heading1">
+    <w:name w:val="heading 1"/>
+    <w:basedOn w:val="Normal"/>
+    <w:next w:val="Normal"/>
+    <w:link w:val="Heading1Char"/>
+    <w:qFormat/>
+    <w:rsid w:val="001A47D5"/>
+    <w:pPr>
+      <w:keepNext/>
+      <w:keepLines/>
+      <w:spacing w:before="480"/>
+      <w:outlineLvl w:val="0"/>
+    </w:pPr>
+    <w:rPr>
+      <w:rFonts w:asciiTheme="majorHAnsi" w:eastAsiaTheme="majorEastAsia" w:hAnsiTheme="majorHAnsi" w:cstheme="majorBidi"/>
+      <w:b/>
+      <w:bCs/>
+      <w:color w:val="365F91" w:themeColor="accent1" w:themeShade="BF"/>
+      <w:sz w:val="28"/>
+      <w:szCs w:val="28"/>
+    </w:rPr>
+  </w:style>
+  <w:style w:type="character" w:default="1" w:styleId="DefaultParagraphFont">
     <w:name w:val="Default Paragraph Font"/>
     <w:uiPriority w:val="1"/>
     <w:semiHidden/>
     <w:unhideWhenUsed/>
   </w:style>
-  <w:style w:type="table" w:default="1" w:styleId="a1">
+  <w:style w:type="table" w:default="1" w:styleId="TableNormal">
     <w:name w:val="Normal Table"/>
     <w:uiPriority w:val="99"/>
     <w:semiHidden/>
@@ -3650,15 +4852,15 @@
       </w:tblCellMar>
     </w:tblPr>
   </w:style>
-  <w:style w:type="numbering" w:default="1" w:styleId="a2">
+  <w:style w:type="numbering" w:default="1" w:styleId="NoList">
     <w:name w:val="No List"/>
     <w:uiPriority w:val="99"/>
     <w:semiHidden/>
     <w:unhideWhenUsed/>
   </w:style>
-  <w:style w:type="paragraph" w:styleId="a3">
+  <w:style w:type="paragraph" w:styleId="ListParagraph">
     <w:name w:val="List Paragraph"/>
-    <w:basedOn w:val="a"/>
+    <w:basedOn w:val="Normal"/>
     <w:qFormat/>
     <w:rsid w:val="00F155B6"/>
     <w:pPr>
@@ -3667,12 +4869,12 @@
   </w:style>
   <w:style w:type="character" w:customStyle="1" w:styleId="g-nobold">
     <w:name w:val="g-nobold"/>
-    <w:basedOn w:val="a0"/>
+    <w:basedOn w:val="DefaultParagraphFont"/>
     <w:rsid w:val="003D55C0"/>
   </w:style>
-  <w:style w:type="paragraph" w:styleId="a4">
+  <w:style w:type="paragraph" w:styleId="BalloonText">
     <w:name w:val="Balloon Text"/>
-    <w:basedOn w:val="a"/>
+    <w:basedOn w:val="Normal"/>
     <w:semiHidden/>
     <w:rsid w:val="00D8363E"/>
     <w:rPr>
@@ -3681,9 +4883,9 @@
       <w:szCs w:val="16"/>
     </w:rPr>
   </w:style>
-  <w:style w:type="paragraph" w:styleId="a5">
+  <w:style w:type="paragraph" w:styleId="NormalWeb">
     <w:name w:val="Normal (Web)"/>
-    <w:basedOn w:val="a"/>
+    <w:basedOn w:val="Normal"/>
     <w:uiPriority w:val="99"/>
     <w:unhideWhenUsed/>
     <w:rsid w:val="00E50D3A"/>
@@ -3696,15 +4898,16 @@
       <w:lang w:eastAsia="ru-RU"/>
     </w:rPr>
   </w:style>
-  <w:style w:type="table" w:styleId="a6">
+  <w:style w:type="table" w:styleId="TableGrid">
     <w:name w:val="Table Grid"/>
-    <w:basedOn w:val="a1"/>
+    <w:basedOn w:val="TableNormal"/>
     <w:uiPriority w:val="59"/>
     <w:rsid w:val="00AF70CE"/>
     <w:rPr>
       <w:rFonts w:ascii="Calibri" w:eastAsia="Calibri" w:hAnsi="Calibri"/>
     </w:rPr>
     <w:tblPr>
+      <w:tblInd w:w="0" w:type="dxa"/>
       <w:tblBorders>
         <w:top w:val="single" w:sz="4" w:space="0" w:color="auto"/>
         <w:left w:val="single" w:sz="4" w:space="0" w:color="auto"/>
@@ -3713,12 +4916,18 @@
         <w:insideH w:val="single" w:sz="4" w:space="0" w:color="auto"/>
         <w:insideV w:val="single" w:sz="4" w:space="0" w:color="auto"/>
       </w:tblBorders>
+      <w:tblCellMar>
+        <w:top w:w="0" w:type="dxa"/>
+        <w:left w:w="108" w:type="dxa"/>
+        <w:bottom w:w="0" w:type="dxa"/>
+        <w:right w:w="108" w:type="dxa"/>
+      </w:tblCellMar>
     </w:tblPr>
   </w:style>
-  <w:style w:type="paragraph" w:styleId="2">
+  <w:style w:type="paragraph" w:styleId="BodyText2">
     <w:name w:val="Body Text 2"/>
-    <w:basedOn w:val="a"/>
-    <w:link w:val="20"/>
+    <w:basedOn w:val="Normal"/>
+    <w:link w:val="BodyText2Char"/>
     <w:uiPriority w:val="99"/>
     <w:unhideWhenUsed/>
     <w:rsid w:val="00DD2195"/>
@@ -3731,10 +4940,10 @@
       <w:szCs w:val="22"/>
     </w:rPr>
   </w:style>
-  <w:style w:type="character" w:customStyle="1" w:styleId="20">
-    <w:name w:val="Основной текст 2 Знак"/>
-    <w:basedOn w:val="a0"/>
-    <w:link w:val="2"/>
+  <w:style w:type="character" w:customStyle="1" w:styleId="BodyText2Char">
+    <w:name w:val="Body Text 2 Char"/>
+    <w:basedOn w:val="DefaultParagraphFont"/>
+    <w:link w:val="BodyText2"/>
     <w:uiPriority w:val="99"/>
     <w:rsid w:val="00DD2195"/>
     <w:rPr>
@@ -3744,10 +4953,10 @@
       <w:lang w:eastAsia="en-US"/>
     </w:rPr>
   </w:style>
-  <w:style w:type="paragraph" w:styleId="3">
+  <w:style w:type="paragraph" w:styleId="BodyText3">
     <w:name w:val="Body Text 3"/>
-    <w:basedOn w:val="a"/>
-    <w:link w:val="30"/>
+    <w:basedOn w:val="Normal"/>
+    <w:link w:val="BodyText3Char"/>
     <w:uiPriority w:val="99"/>
     <w:unhideWhenUsed/>
     <w:rsid w:val="00DD2195"/>
@@ -3760,10 +4969,10 @@
       <w:szCs w:val="16"/>
     </w:rPr>
   </w:style>
-  <w:style w:type="character" w:customStyle="1" w:styleId="30">
-    <w:name w:val="Основной текст 3 Знак"/>
-    <w:basedOn w:val="a0"/>
-    <w:link w:val="3"/>
+  <w:style w:type="character" w:customStyle="1" w:styleId="BodyText3Char">
+    <w:name w:val="Body Text 3 Char"/>
+    <w:basedOn w:val="DefaultParagraphFont"/>
+    <w:link w:val="BodyText3"/>
     <w:uiPriority w:val="99"/>
     <w:rsid w:val="00DD2195"/>
     <w:rPr>
@@ -3783,7 +4992,7 @@
       <w:snapToGrid w:val="0"/>
     </w:rPr>
   </w:style>
-  <w:style w:type="paragraph" w:customStyle="1" w:styleId="21">
+  <w:style w:type="paragraph" w:customStyle="1" w:styleId="2">
     <w:name w:val="Обычный2"/>
     <w:rsid w:val="00306654"/>
     <w:pPr>
@@ -3793,45 +5002,45 @@
       <w:snapToGrid w:val="0"/>
     </w:rPr>
   </w:style>
-  <w:style w:type="character" w:styleId="a7">
+  <w:style w:type="character" w:styleId="CommentReference">
     <w:name w:val="annotation reference"/>
-    <w:basedOn w:val="a0"/>
+    <w:basedOn w:val="DefaultParagraphFont"/>
     <w:rsid w:val="00075079"/>
     <w:rPr>
       <w:sz w:val="16"/>
       <w:szCs w:val="16"/>
     </w:rPr>
   </w:style>
-  <w:style w:type="paragraph" w:styleId="a8">
+  <w:style w:type="paragraph" w:styleId="CommentText">
     <w:name w:val="annotation text"/>
-    <w:basedOn w:val="a"/>
-    <w:link w:val="a9"/>
+    <w:basedOn w:val="Normal"/>
+    <w:link w:val="CommentTextChar"/>
     <w:rsid w:val="00075079"/>
   </w:style>
-  <w:style w:type="character" w:customStyle="1" w:styleId="a9">
-    <w:name w:val="Текст примечания Знак"/>
-    <w:basedOn w:val="a0"/>
-    <w:link w:val="a8"/>
+  <w:style w:type="character" w:customStyle="1" w:styleId="CommentTextChar">
+    <w:name w:val="Comment Text Char"/>
+    <w:basedOn w:val="DefaultParagraphFont"/>
+    <w:link w:val="CommentText"/>
     <w:rsid w:val="00075079"/>
     <w:rPr>
       <w:lang w:eastAsia="en-US"/>
     </w:rPr>
   </w:style>
-  <w:style w:type="paragraph" w:styleId="aa">
+  <w:style w:type="paragraph" w:styleId="CommentSubject">
     <w:name w:val="annotation subject"/>
-    <w:basedOn w:val="a8"/>
-    <w:next w:val="a8"/>
-    <w:link w:val="ab"/>
+    <w:basedOn w:val="CommentText"/>
+    <w:next w:val="CommentText"/>
+    <w:link w:val="CommentSubjectChar"/>
     <w:rsid w:val="00075079"/>
     <w:rPr>
       <w:b/>
       <w:bCs/>
     </w:rPr>
   </w:style>
-  <w:style w:type="character" w:customStyle="1" w:styleId="ab">
-    <w:name w:val="Тема примечания Знак"/>
-    <w:basedOn w:val="a9"/>
-    <w:link w:val="aa"/>
+  <w:style w:type="character" w:customStyle="1" w:styleId="CommentSubjectChar">
+    <w:name w:val="Comment Subject Char"/>
+    <w:basedOn w:val="CommentTextChar"/>
+    <w:link w:val="CommentSubject"/>
     <w:rsid w:val="00075079"/>
     <w:rPr>
       <w:b/>
@@ -3839,10 +5048,10 @@
       <w:lang w:eastAsia="en-US"/>
     </w:rPr>
   </w:style>
-  <w:style w:type="paragraph" w:styleId="ac">
+  <w:style w:type="paragraph" w:styleId="Header">
     <w:name w:val="header"/>
-    <w:basedOn w:val="a"/>
-    <w:link w:val="ad"/>
+    <w:basedOn w:val="Normal"/>
+    <w:link w:val="HeaderChar"/>
     <w:unhideWhenUsed/>
     <w:rsid w:val="00ED1A8D"/>
     <w:pPr>
@@ -3852,19 +5061,20 @@
       </w:tabs>
     </w:pPr>
   </w:style>
-  <w:style w:type="character" w:customStyle="1" w:styleId="ad">
-    <w:name w:val="Верхний колонтитул Знак"/>
-    <w:basedOn w:val="a0"/>
-    <w:link w:val="ac"/>
+  <w:style w:type="character" w:customStyle="1" w:styleId="HeaderChar">
+    <w:name w:val="Header Char"/>
+    <w:basedOn w:val="DefaultParagraphFont"/>
+    <w:link w:val="Header"/>
     <w:rsid w:val="00ED1A8D"/>
     <w:rPr>
       <w:lang w:eastAsia="en-US"/>
     </w:rPr>
   </w:style>
-  <w:style w:type="paragraph" w:styleId="ae">
+  <w:style w:type="paragraph" w:styleId="Footer">
     <w:name w:val="footer"/>
-    <w:basedOn w:val="a"/>
-    <w:link w:val="af"/>
+    <w:basedOn w:val="Normal"/>
+    <w:link w:val="FooterChar"/>
+    <w:uiPriority w:val="99"/>
     <w:unhideWhenUsed/>
     <w:rsid w:val="00ED1A8D"/>
     <w:pPr>
@@ -3874,16 +5084,1031 @@
       </w:tabs>
     </w:pPr>
   </w:style>
-  <w:style w:type="character" w:customStyle="1" w:styleId="af">
-    <w:name w:val="Нижний колонтитул Знак"/>
-    <w:basedOn w:val="a0"/>
-    <w:link w:val="ae"/>
+  <w:style w:type="character" w:customStyle="1" w:styleId="FooterChar">
+    <w:name w:val="Footer Char"/>
+    <w:basedOn w:val="DefaultParagraphFont"/>
+    <w:link w:val="Footer"/>
+    <w:uiPriority w:val="99"/>
     <w:rsid w:val="00ED1A8D"/>
     <w:rPr>
       <w:lang w:eastAsia="en-US"/>
     </w:rPr>
   </w:style>
+  <w:style w:type="character" w:customStyle="1" w:styleId="Heading1Char">
+    <w:name w:val="Heading 1 Char"/>
+    <w:basedOn w:val="DefaultParagraphFont"/>
+    <w:link w:val="Heading1"/>
+    <w:rsid w:val="001A47D5"/>
+    <w:rPr>
+      <w:rFonts w:asciiTheme="majorHAnsi" w:eastAsiaTheme="majorEastAsia" w:hAnsiTheme="majorHAnsi" w:cstheme="majorBidi"/>
+      <w:b/>
+      <w:bCs/>
+      <w:color w:val="365F91" w:themeColor="accent1" w:themeShade="BF"/>
+      <w:sz w:val="28"/>
+      <w:szCs w:val="28"/>
+      <w:lang w:eastAsia="en-US"/>
+    </w:rPr>
+  </w:style>
+  <w:style w:type="paragraph" w:styleId="TOC1">
+    <w:name w:val="toc 1"/>
+    <w:basedOn w:val="Normal"/>
+    <w:next w:val="Normal"/>
+    <w:autoRedefine/>
+    <w:uiPriority w:val="39"/>
+    <w:unhideWhenUsed/>
+    <w:rsid w:val="001A47D5"/>
+    <w:pPr>
+      <w:spacing w:after="100"/>
+    </w:pPr>
+  </w:style>
+  <w:style w:type="character" w:styleId="Hyperlink">
+    <w:name w:val="Hyperlink"/>
+    <w:basedOn w:val="DefaultParagraphFont"/>
+    <w:uiPriority w:val="99"/>
+    <w:unhideWhenUsed/>
+    <w:rsid w:val="001A47D5"/>
+    <w:rPr>
+      <w:color w:val="0000FF" w:themeColor="hyperlink"/>
+      <w:u w:val="single"/>
+    </w:rPr>
+  </w:style>
 </w:styles>
+</file>
+
+<file path=word/stylesWithEffects.xml><?xml version="1.0" encoding="utf-8"?>
+<w:styles xmlns:wpc="http://schemas.microsoft.com/office/word/2010/wordprocessingCanvas" xmlns:mc="http://schemas.openxmlformats.org/markup-compatibility/2006" xmlns:o="urn:schemas-microsoft-com:office:office" xmlns:r="http://schemas.openxmlformats.org/officeDocument/2006/relationships" xmlns:m="http://schemas.openxmlformats.org/officeDocument/2006/math" xmlns:v="urn:schemas-microsoft-com:vml" xmlns:wp14="http://schemas.microsoft.com/office/word/2010/wordprocessingDrawing" xmlns:wp="http://schemas.openxmlformats.org/drawingml/2006/wordprocessingDrawing" xmlns:w10="urn:schemas-microsoft-com:office:word" xmlns:w="http://schemas.openxmlformats.org/wordprocessingml/2006/main" xmlns:w14="http://schemas.microsoft.com/office/word/2010/wordml" xmlns:wpg="http://schemas.microsoft.com/office/word/2010/wordprocessingGroup" xmlns:wpi="http://schemas.microsoft.com/office/word/2010/wordprocessingInk" xmlns:wne="http://schemas.microsoft.com/office/word/2006/wordml" xmlns:wps="http://schemas.microsoft.com/office/word/2010/wordprocessingShape" mc:Ignorable="w14 wp14">
+  <w:docDefaults>
+    <w:rPrDefault>
+      <w:rPr>
+        <w:rFonts w:ascii="Times New Roman" w:eastAsia="Times New Roman" w:hAnsi="Times New Roman" w:cs="Times New Roman"/>
+        <w:lang w:val="ru-RU" w:eastAsia="ru-RU" w:bidi="ar-SA"/>
+      </w:rPr>
+    </w:rPrDefault>
+    <w:pPrDefault/>
+  </w:docDefaults>
+  <w:latentStyles w:defLockedState="0" w:defUIPriority="0" w:defSemiHidden="1" w:defUnhideWhenUsed="1" w:defQFormat="0" w:count="267">
+    <w:lsdException w:name="Normal" w:semiHidden="0" w:unhideWhenUsed="0" w:qFormat="1"/>
+    <w:lsdException w:name="heading 1" w:semiHidden="0" w:unhideWhenUsed="0" w:qFormat="1"/>
+    <w:lsdException w:name="heading 2" w:qFormat="1"/>
+    <w:lsdException w:name="heading 3" w:qFormat="1"/>
+    <w:lsdException w:name="heading 4" w:qFormat="1"/>
+    <w:lsdException w:name="heading 5" w:qFormat="1"/>
+    <w:lsdException w:name="heading 6" w:qFormat="1"/>
+    <w:lsdException w:name="heading 7" w:qFormat="1"/>
+    <w:lsdException w:name="heading 8" w:qFormat="1"/>
+    <w:lsdException w:name="heading 9" w:qFormat="1"/>
+    <w:lsdException w:name="toc 1" w:uiPriority="39"/>
+    <w:lsdException w:name="footer" w:uiPriority="99"/>
+    <w:lsdException w:name="caption" w:qFormat="1"/>
+    <w:lsdException w:name="List Number" w:semiHidden="0" w:unhideWhenUsed="0"/>
+    <w:lsdException w:name="List 4" w:semiHidden="0" w:unhideWhenUsed="0"/>
+    <w:lsdException w:name="List 5" w:semiHidden="0" w:unhideWhenUsed="0"/>
+    <w:lsdException w:name="Title" w:semiHidden="0" w:unhideWhenUsed="0" w:qFormat="1"/>
+    <w:lsdException w:name="Subtitle" w:semiHidden="0" w:unhideWhenUsed="0" w:qFormat="1"/>
+    <w:lsdException w:name="Salutation" w:semiHidden="0" w:unhideWhenUsed="0"/>
+    <w:lsdException w:name="Date" w:semiHidden="0" w:unhideWhenUsed="0"/>
+    <w:lsdException w:name="Body Text First Indent" w:semiHidden="0" w:unhideWhenUsed="0"/>
+    <w:lsdException w:name="Body Text 2" w:uiPriority="99"/>
+    <w:lsdException w:name="Body Text 3" w:uiPriority="99"/>
+    <w:lsdException w:name="Hyperlink" w:uiPriority="99"/>
+    <w:lsdException w:name="Strong" w:semiHidden="0" w:unhideWhenUsed="0" w:qFormat="1"/>
+    <w:lsdException w:name="Emphasis" w:semiHidden="0" w:unhideWhenUsed="0" w:qFormat="1"/>
+    <w:lsdException w:name="Normal (Web)" w:uiPriority="99"/>
+    <w:lsdException w:name="Table Grid" w:semiHidden="0" w:uiPriority="59" w:unhideWhenUsed="0"/>
+    <w:lsdException w:name="Placeholder Text" w:uiPriority="99" w:unhideWhenUsed="0"/>
+    <w:lsdException w:name="No Spacing" w:semiHidden="0" w:uiPriority="1" w:unhideWhenUsed="0" w:qFormat="1"/>
+    <w:lsdException w:name="Light Shading" w:semiHidden="0" w:uiPriority="60" w:unhideWhenUsed="0"/>
+    <w:lsdException w:name="Light List" w:semiHidden="0" w:uiPriority="61" w:unhideWhenUsed="0"/>
+    <w:lsdException w:name="Light Grid" w:semiHidden="0" w:uiPriority="62" w:unhideWhenUsed="0"/>
+    <w:lsdException w:name="Medium Shading 1" w:semiHidden="0" w:uiPriority="63" w:unhideWhenUsed="0"/>
+    <w:lsdException w:name="Medium Shading 2" w:semiHidden="0" w:uiPriority="64" w:unhideWhenUsed="0"/>
+    <w:lsdException w:name="Medium List 1" w:semiHidden="0" w:uiPriority="65" w:unhideWhenUsed="0"/>
+    <w:lsdException w:name="Medium List 2" w:semiHidden="0" w:uiPriority="66" w:unhideWhenUsed="0"/>
+    <w:lsdException w:name="Medium Grid 1" w:semiHidden="0" w:uiPriority="67" w:unhideWhenUsed="0"/>
+    <w:lsdException w:name="Medium Grid 2" w:semiHidden="0" w:uiPriority="68" w:unhideWhenUsed="0"/>
+    <w:lsdException w:name="Medium Grid 3" w:semiHidden="0" w:uiPriority="69" w:unhideWhenUsed="0"/>
+    <w:lsdException w:name="Dark List" w:semiHidden="0" w:uiPriority="70" w:unhideWhenUsed="0"/>
+    <w:lsdException w:name="Colorful Shading" w:semiHidden="0" w:uiPriority="71" w:unhideWhenUsed="0"/>
+    <w:lsdException w:name="Colorful List" w:semiHidden="0" w:uiPriority="72" w:unhideWhenUsed="0"/>
+    <w:lsdException w:name="Colorful Grid" w:semiHidden="0" w:uiPriority="73" w:unhideWhenUsed="0"/>
+    <w:lsdException w:name="Light Shading Accent 1" w:semiHidden="0" w:uiPriority="60" w:unhideWhenUsed="0"/>
+    <w:lsdException w:name="Light List Accent 1" w:semiHidden="0" w:uiPriority="61" w:unhideWhenUsed="0"/>
+    <w:lsdException w:name="Light Grid Accent 1" w:semiHidden="0" w:uiPriority="62" w:unhideWhenUsed="0"/>
+    <w:lsdException w:name="Medium Shading 1 Accent 1" w:semiHidden="0" w:uiPriority="63" w:unhideWhenUsed="0"/>
+    <w:lsdException w:name="Medium Shading 2 Accent 1" w:semiHidden="0" w:uiPriority="64" w:unhideWhenUsed="0"/>
+    <w:lsdException w:name="Medium List 1 Accent 1" w:semiHidden="0" w:uiPriority="65" w:unhideWhenUsed="0"/>
+    <w:lsdException w:name="Revision" w:uiPriority="99" w:unhideWhenUsed="0"/>
+    <w:lsdException w:name="List Paragraph" w:semiHidden="0" w:unhideWhenUsed="0" w:qFormat="1"/>
+    <w:lsdException w:name="Quote" w:semiHidden="0" w:uiPriority="29" w:unhideWhenUsed="0" w:qFormat="1"/>
+    <w:lsdException w:name="Intense Quote" w:semiHidden="0" w:uiPriority="30" w:unhideWhenUsed="0" w:qFormat="1"/>
+    <w:lsdException w:name="Medium List 2 Accent 1" w:semiHidden="0" w:uiPriority="66" w:unhideWhenUsed="0"/>
+    <w:lsdException w:name="Medium Grid 1 Accent 1" w:semiHidden="0" w:uiPriority="67" w:unhideWhenUsed="0"/>
+    <w:lsdException w:name="Medium Grid 2 Accent 1" w:semiHidden="0" w:uiPriority="68" w:unhideWhenUsed="0"/>
+    <w:lsdException w:name="Medium Grid 3 Accent 1" w:semiHidden="0" w:uiPriority="69" w:unhideWhenUsed="0"/>
+    <w:lsdException w:name="Dark List Accent 1" w:semiHidden="0" w:uiPriority="70" w:unhideWhenUsed="0"/>
+    <w:lsdException w:name="Colorful Shading Accent 1" w:semiHidden="0" w:uiPriority="71" w:unhideWhenUsed="0"/>
+    <w:lsdException w:name="Colorful List Accent 1" w:semiHidden="0" w:uiPriority="72" w:unhideWhenUsed="0"/>
+    <w:lsdException w:name="Colorful Grid Accent 1" w:semiHidden="0" w:uiPriority="73" w:unhideWhenUsed="0"/>
+    <w:lsdException w:name="Light Shading Accent 2" w:semiHidden="0" w:uiPriority="60" w:unhideWhenUsed="0"/>
+    <w:lsdException w:name="Light List Accent 2" w:semiHidden="0" w:uiPriority="61" w:unhideWhenUsed="0"/>
+    <w:lsdException w:name="Light Grid Accent 2" w:semiHidden="0" w:uiPriority="62" w:unhideWhenUsed="0"/>
+    <w:lsdException w:name="Medium Shading 1 Accent 2" w:semiHidden="0" w:uiPriority="63" w:unhideWhenUsed="0"/>
+    <w:lsdException w:name="Medium Shading 2 Accent 2" w:semiHidden="0" w:uiPriority="64" w:unhideWhenUsed="0"/>
+    <w:lsdException w:name="Medium List 1 Accent 2" w:semiHidden="0" w:uiPriority="65" w:unhideWhenUsed="0"/>
+    <w:lsdException w:name="Medium List 2 Accent 2" w:semiHidden="0" w:uiPriority="66" w:unhideWhenUsed="0"/>
+    <w:lsdException w:name="Medium Grid 1 Accent 2" w:semiHidden="0" w:uiPriority="67" w:unhideWhenUsed="0"/>
+    <w:lsdException w:name="Medium Grid 2 Accent 2" w:semiHidden="0" w:uiPriority="68" w:unhideWhenUsed="0"/>
+    <w:lsdException w:name="Medium Grid 3 Accent 2" w:semiHidden="0" w:uiPriority="69" w:unhideWhenUsed="0"/>
+    <w:lsdException w:name="Dark List Accent 2" w:semiHidden="0" w:uiPriority="70" w:unhideWhenUsed="0"/>
+    <w:lsdException w:name="Colorful Shading Accent 2" w:semiHidden="0" w:uiPriority="71" w:unhideWhenUsed="0"/>
+    <w:lsdException w:name="Colorful List Accent 2" w:semiHidden="0" w:uiPriority="72" w:unhideWhenUsed="0"/>
+    <w:lsdException w:name="Colorful Grid Accent 2" w:semiHidden="0" w:uiPriority="73" w:unhideWhenUsed="0"/>
+    <w:lsdException w:name="Light Shading Accent 3" w:semiHidden="0" w:uiPriority="60" w:unhideWhenUsed="0"/>
+    <w:lsdException w:name="Light List Accent 3" w:semiHidden="0" w:uiPriority="61" w:unhideWhenUsed="0"/>
+    <w:lsdException w:name="Light Grid Accent 3" w:semiHidden="0" w:uiPriority="62" w:unhideWhenUsed="0"/>
+    <w:lsdException w:name="Medium Shading 1 Accent 3" w:semiHidden="0" w:uiPriority="63" w:unhideWhenUsed="0"/>
+    <w:lsdException w:name="Medium Shading 2 Accent 3" w:semiHidden="0" w:uiPriority="64" w:unhideWhenUsed="0"/>
+    <w:lsdException w:name="Medium List 1 Accent 3" w:semiHidden="0" w:uiPriority="65" w:unhideWhenUsed="0"/>
+    <w:lsdException w:name="Medium List 2 Accent 3" w:semiHidden="0" w:uiPriority="66" w:unhideWhenUsed="0"/>
+    <w:lsdException w:name="Medium Grid 1 Accent 3" w:semiHidden="0" w:uiPriority="67" w:unhideWhenUsed="0"/>
+    <w:lsdException w:name="Medium Grid 2 Accent 3" w:semiHidden="0" w:uiPriority="68" w:unhideWhenUsed="0"/>
+    <w:lsdException w:name="Medium Grid 3 Accent 3" w:semiHidden="0" w:uiPriority="69" w:unhideWhenUsed="0"/>
+    <w:lsdException w:name="Dark List Accent 3" w:semiHidden="0" w:uiPriority="70" w:unhideWhenUsed="0"/>
+    <w:lsdException w:name="Colorful Shading Accent 3" w:semiHidden="0" w:uiPriority="71" w:unhideWhenUsed="0"/>
+    <w:lsdException w:name="Colorful List Accent 3" w:semiHidden="0" w:uiPriority="72" w:unhideWhenUsed="0"/>
+    <w:lsdException w:name="Colorful Grid Accent 3" w:semiHidden="0" w:uiPriority="73" w:unhideWhenUsed="0"/>
+    <w:lsdException w:name="Light Shading Accent 4" w:semiHidden="0" w:uiPriority="60" w:unhideWhenUsed="0"/>
+    <w:lsdException w:name="Light List Accent 4" w:semiHidden="0" w:uiPriority="61" w:unhideWhenUsed="0"/>
+    <w:lsdException w:name="Light Grid Accent 4" w:semiHidden="0" w:uiPriority="62" w:unhideWhenUsed="0"/>
+    <w:lsdException w:name="Medium Shading 1 Accent 4" w:semiHidden="0" w:uiPriority="63" w:unhideWhenUsed="0"/>
+    <w:lsdException w:name="Medium Shading 2 Accent 4" w:semiHidden="0" w:uiPriority="64" w:unhideWhenUsed="0"/>
+    <w:lsdException w:name="Medium List 1 Accent 4" w:semiHidden="0" w:uiPriority="65" w:unhideWhenUsed="0"/>
+    <w:lsdException w:name="Medium List 2 Accent 4" w:semiHidden="0" w:uiPriority="66" w:unhideWhenUsed="0"/>
+    <w:lsdException w:name="Medium Grid 1 Accent 4" w:semiHidden="0" w:uiPriority="67" w:unhideWhenUsed="0"/>
+    <w:lsdException w:name="Medium Grid 2 Accent 4" w:semiHidden="0" w:uiPriority="68" w:unhideWhenUsed="0"/>
+    <w:lsdException w:name="Medium Grid 3 Accent 4" w:semiHidden="0" w:uiPriority="69" w:unhideWhenUsed="0"/>
+    <w:lsdException w:name="Dark List Accent 4" w:semiHidden="0" w:uiPriority="70" w:unhideWhenUsed="0"/>
+    <w:lsdException w:name="Colorful Shading Accent 4" w:semiHidden="0" w:uiPriority="71" w:unhideWhenUsed="0"/>
+    <w:lsdException w:name="Colorful List Accent 4" w:semiHidden="0" w:uiPriority="72" w:unhideWhenUsed="0"/>
+    <w:lsdException w:name="Colorful Grid Accent 4" w:semiHidden="0" w:uiPriority="73" w:unhideWhenUsed="0"/>
+    <w:lsdException w:name="Light Shading Accent 5" w:semiHidden="0" w:uiPriority="60" w:unhideWhenUsed="0"/>
+    <w:lsdException w:name="Light List Accent 5" w:semiHidden="0" w:uiPriority="61" w:unhideWhenUsed="0"/>
+    <w:lsdException w:name="Light Grid Accent 5" w:semiHidden="0" w:uiPriority="62" w:unhideWhenUsed="0"/>
+    <w:lsdException w:name="Medium Shading 1 Accent 5" w:semiHidden="0" w:uiPriority="63" w:unhideWhenUsed="0"/>
+    <w:lsdException w:name="Medium Shading 2 Accent 5" w:semiHidden="0" w:uiPriority="64" w:unhideWhenUsed="0"/>
+    <w:lsdException w:name="Medium List 1 Accent 5" w:semiHidden="0" w:uiPriority="65" w:unhideWhenUsed="0"/>
+    <w:lsdException w:name="Medium List 2 Accent 5" w:semiHidden="0" w:uiPriority="66" w:unhideWhenUsed="0"/>
+    <w:lsdException w:name="Medium Grid 1 Accent 5" w:semiHidden="0" w:uiPriority="67" w:unhideWhenUsed="0"/>
+    <w:lsdException w:name="Medium Grid 2 Accent 5" w:semiHidden="0" w:uiPriority="68" w:unhideWhenUsed="0"/>
+    <w:lsdException w:name="Medium Grid 3 Accent 5" w:semiHidden="0" w:uiPriority="69" w:unhideWhenUsed="0"/>
+    <w:lsdException w:name="Dark List Accent 5" w:semiHidden="0" w:uiPriority="70" w:unhideWhenUsed="0"/>
+    <w:lsdException w:name="Colorful Shading Accent 5" w:semiHidden="0" w:uiPriority="71" w:unhideWhenUsed="0"/>
+    <w:lsdException w:name="Colorful List Accent 5" w:semiHidden="0" w:uiPriority="72" w:unhideWhenUsed="0"/>
+    <w:lsdException w:name="Colorful Grid Accent 5" w:semiHidden="0" w:uiPriority="73" w:unhideWhenUsed="0"/>
+    <w:lsdException w:name="Light Shading Accent 6" w:semiHidden="0" w:uiPriority="60" w:unhideWhenUsed="0"/>
+    <w:lsdException w:name="Light List Accent 6" w:semiHidden="0" w:uiPriority="61" w:unhideWhenUsed="0"/>
+    <w:lsdException w:name="Light Grid Accent 6" w:semiHidden="0" w:uiPriority="62" w:unhideWhenUsed="0"/>
+    <w:lsdException w:name="Medium Shading 1 Accent 6" w:semiHidden="0" w:uiPriority="63" w:unhideWhenUsed="0"/>
+    <w:lsdException w:name="Medium Shading 2 Accent 6" w:semiHidden="0" w:uiPriority="64" w:unhideWhenUsed="0"/>
+    <w:lsdException w:name="Medium List 1 Accent 6" w:semiHidden="0" w:uiPriority="65" w:unhideWhenUsed="0"/>
+    <w:lsdException w:name="Medium List 2 Accent 6" w:semiHidden="0" w:uiPriority="66" w:unhideWhenUsed="0"/>
+    <w:lsdException w:name="Medium Grid 1 Accent 6" w:semiHidden="0" w:uiPriority="67" w:unhideWhenUsed="0"/>
+    <w:lsdException w:name="Medium Grid 2 Accent 6" w:semiHidden="0" w:uiPriority="68" w:unhideWhenUsed="0"/>
+    <w:lsdException w:name="Medium Grid 3 Accent 6" w:semiHidden="0" w:uiPriority="69" w:unhideWhenUsed="0"/>
+    <w:lsdException w:name="Dark List Accent 6" w:semiHidden="0" w:uiPriority="70" w:unhideWhenUsed="0"/>
+    <w:lsdException w:name="Colorful Shading Accent 6" w:semiHidden="0" w:uiPriority="71" w:unhideWhenUsed="0"/>
+    <w:lsdException w:name="Colorful List Accent 6" w:semiHidden="0" w:uiPriority="72" w:unhideWhenUsed="0"/>
+    <w:lsdException w:name="Colorful Grid Accent 6" w:semiHidden="0" w:uiPriority="73" w:unhideWhenUsed="0"/>
+    <w:lsdException w:name="Subtle Emphasis" w:semiHidden="0" w:uiPriority="19" w:unhideWhenUsed="0" w:qFormat="1"/>
+    <w:lsdException w:name="Intense Emphasis" w:semiHidden="0" w:uiPriority="21" w:unhideWhenUsed="0" w:qFormat="1"/>
+    <w:lsdException w:name="Subtle Reference" w:semiHidden="0" w:uiPriority="31" w:unhideWhenUsed="0" w:qFormat="1"/>
+    <w:lsdException w:name="Intense Reference" w:semiHidden="0" w:uiPriority="32" w:unhideWhenUsed="0" w:qFormat="1"/>
+    <w:lsdException w:name="Book Title" w:semiHidden="0" w:uiPriority="33" w:unhideWhenUsed="0" w:qFormat="1"/>
+    <w:lsdException w:name="Bibliography" w:uiPriority="37"/>
+    <w:lsdException w:name="TOC Heading" w:uiPriority="39" w:qFormat="1"/>
+  </w:latentStyles>
+  <w:style w:type="paragraph" w:default="1" w:styleId="Normal">
+    <w:name w:val="Normal"/>
+    <w:qFormat/>
+    <w:rsid w:val="00F155B6"/>
+    <w:rPr>
+      <w:lang w:eastAsia="en-US"/>
+    </w:rPr>
+  </w:style>
+  <w:style w:type="paragraph" w:styleId="Heading1">
+    <w:name w:val="heading 1"/>
+    <w:basedOn w:val="Normal"/>
+    <w:next w:val="Normal"/>
+    <w:link w:val="Heading1Char"/>
+    <w:qFormat/>
+    <w:rsid w:val="001A47D5"/>
+    <w:pPr>
+      <w:keepNext/>
+      <w:keepLines/>
+      <w:spacing w:before="480"/>
+      <w:outlineLvl w:val="0"/>
+    </w:pPr>
+    <w:rPr>
+      <w:rFonts w:asciiTheme="majorHAnsi" w:eastAsiaTheme="majorEastAsia" w:hAnsiTheme="majorHAnsi" w:cstheme="majorBidi"/>
+      <w:b/>
+      <w:bCs/>
+      <w:color w:val="365F91" w:themeColor="accent1" w:themeShade="BF"/>
+      <w:sz w:val="28"/>
+      <w:szCs w:val="28"/>
+    </w:rPr>
+  </w:style>
+  <w:style w:type="character" w:default="1" w:styleId="DefaultParagraphFont">
+    <w:name w:val="Default Paragraph Font"/>
+    <w:uiPriority w:val="1"/>
+    <w:semiHidden/>
+    <w:unhideWhenUsed/>
+  </w:style>
+  <w:style w:type="table" w:default="1" w:styleId="TableNormal">
+    <w:name w:val="Normal Table"/>
+    <w:uiPriority w:val="99"/>
+    <w:semiHidden/>
+    <w:unhideWhenUsed/>
+    <w:tblPr>
+      <w:tblInd w:w="0" w:type="dxa"/>
+      <w:tblCellMar>
+        <w:top w:w="0" w:type="dxa"/>
+        <w:left w:w="108" w:type="dxa"/>
+        <w:bottom w:w="0" w:type="dxa"/>
+        <w:right w:w="108" w:type="dxa"/>
+      </w:tblCellMar>
+    </w:tblPr>
+  </w:style>
+  <w:style w:type="numbering" w:default="1" w:styleId="NoList">
+    <w:name w:val="No List"/>
+    <w:uiPriority w:val="99"/>
+    <w:semiHidden/>
+    <w:unhideWhenUsed/>
+  </w:style>
+  <w:style w:type="paragraph" w:styleId="ListParagraph">
+    <w:name w:val="List Paragraph"/>
+    <w:basedOn w:val="Normal"/>
+    <w:qFormat/>
+    <w:rsid w:val="00F155B6"/>
+    <w:pPr>
+      <w:ind w:left="720"/>
+    </w:pPr>
+  </w:style>
+  <w:style w:type="character" w:customStyle="1" w:styleId="g-nobold">
+    <w:name w:val="g-nobold"/>
+    <w:basedOn w:val="DefaultParagraphFont"/>
+    <w:rsid w:val="003D55C0"/>
+  </w:style>
+  <w:style w:type="paragraph" w:styleId="BalloonText">
+    <w:name w:val="Balloon Text"/>
+    <w:basedOn w:val="Normal"/>
+    <w:semiHidden/>
+    <w:rsid w:val="00D8363E"/>
+    <w:rPr>
+      <w:rFonts w:ascii="Tahoma" w:hAnsi="Tahoma" w:cs="Tahoma"/>
+      <w:sz w:val="16"/>
+      <w:szCs w:val="16"/>
+    </w:rPr>
+  </w:style>
+  <w:style w:type="paragraph" w:styleId="NormalWeb">
+    <w:name w:val="Normal (Web)"/>
+    <w:basedOn w:val="Normal"/>
+    <w:uiPriority w:val="99"/>
+    <w:unhideWhenUsed/>
+    <w:rsid w:val="00E50D3A"/>
+    <w:pPr>
+      <w:spacing w:before="100" w:beforeAutospacing="1" w:after="100" w:afterAutospacing="1"/>
+    </w:pPr>
+    <w:rPr>
+      <w:sz w:val="24"/>
+      <w:szCs w:val="24"/>
+      <w:lang w:eastAsia="ru-RU"/>
+    </w:rPr>
+  </w:style>
+  <w:style w:type="table" w:styleId="TableGrid">
+    <w:name w:val="Table Grid"/>
+    <w:basedOn w:val="TableNormal"/>
+    <w:uiPriority w:val="59"/>
+    <w:rsid w:val="00AF70CE"/>
+    <w:rPr>
+      <w:rFonts w:ascii="Calibri" w:eastAsia="Calibri" w:hAnsi="Calibri"/>
+    </w:rPr>
+    <w:tblPr>
+      <w:tblInd w:w="0" w:type="dxa"/>
+      <w:tblBorders>
+        <w:top w:val="single" w:sz="4" w:space="0" w:color="auto"/>
+        <w:left w:val="single" w:sz="4" w:space="0" w:color="auto"/>
+        <w:bottom w:val="single" w:sz="4" w:space="0" w:color="auto"/>
+        <w:right w:val="single" w:sz="4" w:space="0" w:color="auto"/>
+        <w:insideH w:val="single" w:sz="4" w:space="0" w:color="auto"/>
+        <w:insideV w:val="single" w:sz="4" w:space="0" w:color="auto"/>
+      </w:tblBorders>
+      <w:tblCellMar>
+        <w:top w:w="0" w:type="dxa"/>
+        <w:left w:w="108" w:type="dxa"/>
+        <w:bottom w:w="0" w:type="dxa"/>
+        <w:right w:w="108" w:type="dxa"/>
+      </w:tblCellMar>
+    </w:tblPr>
+  </w:style>
+  <w:style w:type="paragraph" w:styleId="BodyText2">
+    <w:name w:val="Body Text 2"/>
+    <w:basedOn w:val="Normal"/>
+    <w:link w:val="BodyText2Char"/>
+    <w:uiPriority w:val="99"/>
+    <w:unhideWhenUsed/>
+    <w:rsid w:val="00DD2195"/>
+    <w:pPr>
+      <w:spacing w:after="120" w:line="480" w:lineRule="auto"/>
+    </w:pPr>
+    <w:rPr>
+      <w:rFonts w:ascii="Calibri" w:eastAsia="Calibri" w:hAnsi="Calibri"/>
+      <w:sz w:val="22"/>
+      <w:szCs w:val="22"/>
+    </w:rPr>
+  </w:style>
+  <w:style w:type="character" w:customStyle="1" w:styleId="BodyText2Char">
+    <w:name w:val="Body Text 2 Char"/>
+    <w:basedOn w:val="DefaultParagraphFont"/>
+    <w:link w:val="BodyText2"/>
+    <w:uiPriority w:val="99"/>
+    <w:rsid w:val="00DD2195"/>
+    <w:rPr>
+      <w:rFonts w:ascii="Calibri" w:eastAsia="Calibri" w:hAnsi="Calibri"/>
+      <w:sz w:val="22"/>
+      <w:szCs w:val="22"/>
+      <w:lang w:eastAsia="en-US"/>
+    </w:rPr>
+  </w:style>
+  <w:style w:type="paragraph" w:styleId="BodyText3">
+    <w:name w:val="Body Text 3"/>
+    <w:basedOn w:val="Normal"/>
+    <w:link w:val="BodyText3Char"/>
+    <w:uiPriority w:val="99"/>
+    <w:unhideWhenUsed/>
+    <w:rsid w:val="00DD2195"/>
+    <w:pPr>
+      <w:spacing w:after="120"/>
+    </w:pPr>
+    <w:rPr>
+      <w:rFonts w:ascii="Calibri" w:eastAsia="Calibri" w:hAnsi="Calibri"/>
+      <w:sz w:val="16"/>
+      <w:szCs w:val="16"/>
+    </w:rPr>
+  </w:style>
+  <w:style w:type="character" w:customStyle="1" w:styleId="BodyText3Char">
+    <w:name w:val="Body Text 3 Char"/>
+    <w:basedOn w:val="DefaultParagraphFont"/>
+    <w:link w:val="BodyText3"/>
+    <w:uiPriority w:val="99"/>
+    <w:rsid w:val="00DD2195"/>
+    <w:rPr>
+      <w:rFonts w:ascii="Calibri" w:eastAsia="Calibri" w:hAnsi="Calibri"/>
+      <w:sz w:val="16"/>
+      <w:szCs w:val="16"/>
+      <w:lang w:eastAsia="en-US"/>
+    </w:rPr>
+  </w:style>
+  <w:style w:type="paragraph" w:customStyle="1" w:styleId="1">
+    <w:name w:val="Обычный1"/>
+    <w:rsid w:val="00DD2195"/>
+    <w:pPr>
+      <w:widowControl w:val="0"/>
+    </w:pPr>
+    <w:rPr>
+      <w:snapToGrid w:val="0"/>
+    </w:rPr>
+  </w:style>
+  <w:style w:type="paragraph" w:customStyle="1" w:styleId="2">
+    <w:name w:val="Обычный2"/>
+    <w:rsid w:val="00306654"/>
+    <w:pPr>
+      <w:widowControl w:val="0"/>
+    </w:pPr>
+    <w:rPr>
+      <w:snapToGrid w:val="0"/>
+    </w:rPr>
+  </w:style>
+  <w:style w:type="character" w:styleId="CommentReference">
+    <w:name w:val="annotation reference"/>
+    <w:basedOn w:val="DefaultParagraphFont"/>
+    <w:rsid w:val="00075079"/>
+    <w:rPr>
+      <w:sz w:val="16"/>
+      <w:szCs w:val="16"/>
+    </w:rPr>
+  </w:style>
+  <w:style w:type="paragraph" w:styleId="CommentText">
+    <w:name w:val="annotation text"/>
+    <w:basedOn w:val="Normal"/>
+    <w:link w:val="CommentTextChar"/>
+    <w:rsid w:val="00075079"/>
+  </w:style>
+  <w:style w:type="character" w:customStyle="1" w:styleId="CommentTextChar">
+    <w:name w:val="Comment Text Char"/>
+    <w:basedOn w:val="DefaultParagraphFont"/>
+    <w:link w:val="CommentText"/>
+    <w:rsid w:val="00075079"/>
+    <w:rPr>
+      <w:lang w:eastAsia="en-US"/>
+    </w:rPr>
+  </w:style>
+  <w:style w:type="paragraph" w:styleId="CommentSubject">
+    <w:name w:val="annotation subject"/>
+    <w:basedOn w:val="CommentText"/>
+    <w:next w:val="CommentText"/>
+    <w:link w:val="CommentSubjectChar"/>
+    <w:rsid w:val="00075079"/>
+    <w:rPr>
+      <w:b/>
+      <w:bCs/>
+    </w:rPr>
+  </w:style>
+  <w:style w:type="character" w:customStyle="1" w:styleId="CommentSubjectChar">
+    <w:name w:val="Comment Subject Char"/>
+    <w:basedOn w:val="CommentTextChar"/>
+    <w:link w:val="CommentSubject"/>
+    <w:rsid w:val="00075079"/>
+    <w:rPr>
+      <w:b/>
+      <w:bCs/>
+      <w:lang w:eastAsia="en-US"/>
+    </w:rPr>
+  </w:style>
+  <w:style w:type="paragraph" w:styleId="Header">
+    <w:name w:val="header"/>
+    <w:basedOn w:val="Normal"/>
+    <w:link w:val="HeaderChar"/>
+    <w:unhideWhenUsed/>
+    <w:rsid w:val="00ED1A8D"/>
+    <w:pPr>
+      <w:tabs>
+        <w:tab w:val="center" w:pos="4677"/>
+        <w:tab w:val="right" w:pos="9355"/>
+      </w:tabs>
+    </w:pPr>
+  </w:style>
+  <w:style w:type="character" w:customStyle="1" w:styleId="HeaderChar">
+    <w:name w:val="Header Char"/>
+    <w:basedOn w:val="DefaultParagraphFont"/>
+    <w:link w:val="Header"/>
+    <w:rsid w:val="00ED1A8D"/>
+    <w:rPr>
+      <w:lang w:eastAsia="en-US"/>
+    </w:rPr>
+  </w:style>
+  <w:style w:type="paragraph" w:styleId="Footer">
+    <w:name w:val="footer"/>
+    <w:basedOn w:val="Normal"/>
+    <w:link w:val="FooterChar"/>
+    <w:uiPriority w:val="99"/>
+    <w:unhideWhenUsed/>
+    <w:rsid w:val="00ED1A8D"/>
+    <w:pPr>
+      <w:tabs>
+        <w:tab w:val="center" w:pos="4677"/>
+        <w:tab w:val="right" w:pos="9355"/>
+      </w:tabs>
+    </w:pPr>
+  </w:style>
+  <w:style w:type="character" w:customStyle="1" w:styleId="FooterChar">
+    <w:name w:val="Footer Char"/>
+    <w:basedOn w:val="DefaultParagraphFont"/>
+    <w:link w:val="Footer"/>
+    <w:uiPriority w:val="99"/>
+    <w:rsid w:val="00ED1A8D"/>
+    <w:rPr>
+      <w:lang w:eastAsia="en-US"/>
+    </w:rPr>
+  </w:style>
+  <w:style w:type="character" w:customStyle="1" w:styleId="Heading1Char">
+    <w:name w:val="Heading 1 Char"/>
+    <w:basedOn w:val="DefaultParagraphFont"/>
+    <w:link w:val="Heading1"/>
+    <w:rsid w:val="001A47D5"/>
+    <w:rPr>
+      <w:rFonts w:asciiTheme="majorHAnsi" w:eastAsiaTheme="majorEastAsia" w:hAnsiTheme="majorHAnsi" w:cstheme="majorBidi"/>
+      <w:b/>
+      <w:bCs/>
+      <w:color w:val="365F91" w:themeColor="accent1" w:themeShade="BF"/>
+      <w:sz w:val="28"/>
+      <w:szCs w:val="28"/>
+      <w:lang w:eastAsia="en-US"/>
+    </w:rPr>
+  </w:style>
+  <w:style w:type="paragraph" w:styleId="TOC1">
+    <w:name w:val="toc 1"/>
+    <w:basedOn w:val="Normal"/>
+    <w:next w:val="Normal"/>
+    <w:autoRedefine/>
+    <w:uiPriority w:val="39"/>
+    <w:unhideWhenUsed/>
+    <w:rsid w:val="001A47D5"/>
+    <w:pPr>
+      <w:spacing w:after="100"/>
+    </w:pPr>
+  </w:style>
+  <w:style w:type="character" w:styleId="Hyperlink">
+    <w:name w:val="Hyperlink"/>
+    <w:basedOn w:val="DefaultParagraphFont"/>
+    <w:uiPriority w:val="99"/>
+    <w:unhideWhenUsed/>
+    <w:rsid w:val="001A47D5"/>
+    <w:rPr>
+      <w:color w:val="0000FF" w:themeColor="hyperlink"/>
+      <w:u w:val="single"/>
+    </w:rPr>
+  </w:style>
+</w:styles>
+</file>
+
+<file path=word/glossary/document.xml><?xml version="1.0" encoding="utf-8"?>
+<w:glossaryDocument xmlns:wpc="http://schemas.microsoft.com/office/word/2010/wordprocessingCanvas" xmlns:mc="http://schemas.openxmlformats.org/markup-compatibility/2006" xmlns:o="urn:schemas-microsoft-com:office:office" xmlns:r="http://schemas.openxmlformats.org/officeDocument/2006/relationships" xmlns:m="http://schemas.openxmlformats.org/officeDocument/2006/math" xmlns:v="urn:schemas-microsoft-com:vml" xmlns:wp14="http://schemas.microsoft.com/office/word/2010/wordprocessingDrawing" xmlns:wp="http://schemas.openxmlformats.org/drawingml/2006/wordprocessingDrawing" xmlns:w10="urn:schemas-microsoft-com:office:word" xmlns:w="http://schemas.openxmlformats.org/wordprocessingml/2006/main" xmlns:w14="http://schemas.microsoft.com/office/word/2010/wordml" xmlns:wpg="http://schemas.microsoft.com/office/word/2010/wordprocessingGroup" xmlns:wpi="http://schemas.microsoft.com/office/word/2010/wordprocessingInk" xmlns:wne="http://schemas.microsoft.com/office/word/2006/wordml" xmlns:wps="http://schemas.microsoft.com/office/word/2010/wordprocessingShape" mc:Ignorable="w14 wp14"/>
+</file>
+
+<file path=word/glossary/fontTable.xml><?xml version="1.0" encoding="utf-8"?>
+<w:fonts xmlns:mc="http://schemas.openxmlformats.org/markup-compatibility/2006" xmlns:r="http://schemas.openxmlformats.org/officeDocument/2006/relationships" xmlns:w="http://schemas.openxmlformats.org/wordprocessingml/2006/main" xmlns:w14="http://schemas.microsoft.com/office/word/2010/wordml" mc:Ignorable="w14">
+  <w:font w:name="Symbol">
+    <w:panose1 w:val="05050102010706020507"/>
+    <w:charset w:val="02"/>
+    <w:family w:val="roman"/>
+    <w:pitch w:val="variable"/>
+    <w:sig w:usb0="00000000" w:usb1="10000000" w:usb2="00000000" w:usb3="00000000" w:csb0="80000000" w:csb1="00000000"/>
+  </w:font>
+  <w:font w:name="Times New Roman">
+    <w:panose1 w:val="02020603050405020304"/>
+    <w:charset w:val="CC"/>
+    <w:family w:val="roman"/>
+    <w:pitch w:val="variable"/>
+    <w:sig w:usb0="E0002EFF" w:usb1="C000785B" w:usb2="00000009" w:usb3="00000000" w:csb0="000001FF" w:csb1="00000000"/>
+  </w:font>
+  <w:font w:name="Courier New">
+    <w:panose1 w:val="02070309020205020404"/>
+    <w:charset w:val="CC"/>
+    <w:family w:val="modern"/>
+    <w:pitch w:val="fixed"/>
+    <w:sig w:usb0="E0002EFF" w:usb1="C0007843" w:usb2="00000009" w:usb3="00000000" w:csb0="000001FF" w:csb1="00000000"/>
+  </w:font>
+  <w:font w:name="Wingdings">
+    <w:panose1 w:val="05000000000000000000"/>
+    <w:charset w:val="02"/>
+    <w:family w:val="auto"/>
+    <w:pitch w:val="variable"/>
+    <w:sig w:usb0="00000000" w:usb1="10000000" w:usb2="00000000" w:usb3="00000000" w:csb0="80000000" w:csb1="00000000"/>
+  </w:font>
+  <w:font w:name="Cambria">
+    <w:panose1 w:val="02040503050406030204"/>
+    <w:charset w:val="CC"/>
+    <w:family w:val="roman"/>
+    <w:pitch w:val="variable"/>
+    <w:sig w:usb0="E00006FF" w:usb1="420024FF" w:usb2="02000000" w:usb3="00000000" w:csb0="0000019F" w:csb1="00000000"/>
+  </w:font>
+  <w:font w:name="Tahoma">
+    <w:panose1 w:val="020B0604030504040204"/>
+    <w:charset w:val="CC"/>
+    <w:family w:val="swiss"/>
+    <w:pitch w:val="variable"/>
+    <w:sig w:usb0="E1002EFF" w:usb1="C000605B" w:usb2="00000029" w:usb3="00000000" w:csb0="000101FF" w:csb1="00000000"/>
+  </w:font>
+  <w:font w:name="Calibri">
+    <w:panose1 w:val="020F0502020204030204"/>
+    <w:charset w:val="CC"/>
+    <w:family w:val="swiss"/>
+    <w:pitch w:val="variable"/>
+    <w:sig w:usb0="E4002EFF" w:usb1="C000247B" w:usb2="00000009" w:usb3="00000000" w:csb0="000001FF" w:csb1="00000000"/>
+  </w:font>
+</w:fonts>
+</file>
+
+<file path=word/glossary/settings.xml><?xml version="1.0" encoding="utf-8"?>
+<w:settings xmlns:mc="http://schemas.openxmlformats.org/markup-compatibility/2006" xmlns:o="urn:schemas-microsoft-com:office:office" xmlns:r="http://schemas.openxmlformats.org/officeDocument/2006/relationships" xmlns:m="http://schemas.openxmlformats.org/officeDocument/2006/math" xmlns:v="urn:schemas-microsoft-com:vml" xmlns:w10="urn:schemas-microsoft-com:office:word" xmlns:w="http://schemas.openxmlformats.org/wordprocessingml/2006/main" xmlns:w14="http://schemas.microsoft.com/office/word/2010/wordml" xmlns:sl="http://schemas.openxmlformats.org/schemaLibrary/2006/main" mc:Ignorable="w14">
+  <w:view w:val="normal"/>
+  <w:defaultTabStop w:val="708"/>
+  <w:characterSpacingControl w:val="doNotCompress"/>
+  <w:compat>
+    <w:useFELayout/>
+    <w:compatSetting w:name="compatibilityMode" w:uri="http://schemas.microsoft.com/office/word" w:val="14"/>
+    <w:compatSetting w:name="overrideTableStyleFontSizeAndJustification" w:uri="http://schemas.microsoft.com/office/word" w:val="1"/>
+    <w:compatSetting w:name="enableOpenTypeFeatures" w:uri="http://schemas.microsoft.com/office/word" w:val="1"/>
+    <w:compatSetting w:name="doNotFlipMirrorIndents" w:uri="http://schemas.microsoft.com/office/word" w:val="1"/>
+  </w:compat>
+  <w:rsids>
+    <w:rsidRoot w:val="004236CD"/>
+    <w:rsid w:val="000D091F"/>
+    <w:rsid w:val="004236CD"/>
+  </w:rsids>
+  <m:mathPr>
+    <m:mathFont m:val="Cambria Math"/>
+    <m:brkBin m:val="before"/>
+    <m:brkBinSub m:val="--"/>
+    <m:smallFrac m:val="0"/>
+    <m:dispDef/>
+    <m:lMargin m:val="0"/>
+    <m:rMargin m:val="0"/>
+    <m:defJc m:val="centerGroup"/>
+    <m:wrapIndent m:val="1440"/>
+    <m:intLim m:val="subSup"/>
+    <m:naryLim m:val="undOvr"/>
+  </m:mathPr>
+  <w:themeFontLang w:val="ru-RU"/>
+  <w:clrSchemeMapping w:bg1="light1" w:t1="dark1" w:bg2="light2" w:t2="dark2" w:accent1="accent1" w:accent2="accent2" w:accent3="accent3" w:accent4="accent4" w:accent5="accent5" w:accent6="accent6" w:hyperlink="hyperlink" w:followedHyperlink="followedHyperlink"/>
+  <w:decimalSymbol w:val=","/>
+  <w:listSeparator w:val=";"/>
+</w:settings>
+</file>
+
+<file path=word/glossary/styles.xml><?xml version="1.0" encoding="utf-8"?>
+<w:styles xmlns:mc="http://schemas.openxmlformats.org/markup-compatibility/2006" xmlns:r="http://schemas.openxmlformats.org/officeDocument/2006/relationships" xmlns:w="http://schemas.openxmlformats.org/wordprocessingml/2006/main" xmlns:w14="http://schemas.microsoft.com/office/word/2010/wordml" mc:Ignorable="w14">
+  <w:docDefaults>
+    <w:rPrDefault>
+      <w:rPr>
+        <w:rFonts w:asciiTheme="minorHAnsi" w:eastAsiaTheme="minorEastAsia" w:hAnsiTheme="minorHAnsi" w:cstheme="minorBidi"/>
+        <w:sz w:val="22"/>
+        <w:szCs w:val="22"/>
+        <w:lang w:val="ru-RU" w:eastAsia="ru-RU" w:bidi="ar-SA"/>
+      </w:rPr>
+    </w:rPrDefault>
+    <w:pPrDefault>
+      <w:pPr>
+        <w:spacing w:after="200" w:line="276" w:lineRule="auto"/>
+      </w:pPr>
+    </w:pPrDefault>
+  </w:docDefaults>
+  <w:latentStyles w:defLockedState="0" w:defUIPriority="99" w:defSemiHidden="1" w:defUnhideWhenUsed="1" w:defQFormat="0" w:count="267">
+    <w:lsdException w:name="Normal" w:semiHidden="0" w:uiPriority="0" w:unhideWhenUsed="0" w:qFormat="1"/>
+    <w:lsdException w:name="heading 1" w:semiHidden="0" w:uiPriority="9" w:unhideWhenUsed="0" w:qFormat="1"/>
+    <w:lsdException w:name="heading 2" w:uiPriority="9" w:qFormat="1"/>
+    <w:lsdException w:name="heading 3" w:uiPriority="9" w:qFormat="1"/>
+    <w:lsdException w:name="heading 4" w:uiPriority="9" w:qFormat="1"/>
+    <w:lsdException w:name="heading 5" w:uiPriority="9" w:qFormat="1"/>
+    <w:lsdException w:name="heading 6" w:uiPriority="9" w:qFormat="1"/>
+    <w:lsdException w:name="heading 7" w:uiPriority="9" w:qFormat="1"/>
+    <w:lsdException w:name="heading 8" w:uiPriority="9" w:qFormat="1"/>
+    <w:lsdException w:name="heading 9" w:uiPriority="9" w:qFormat="1"/>
+    <w:lsdException w:name="toc 1" w:uiPriority="39"/>
+    <w:lsdException w:name="toc 2" w:uiPriority="39"/>
+    <w:lsdException w:name="toc 3" w:uiPriority="39"/>
+    <w:lsdException w:name="toc 4" w:uiPriority="39"/>
+    <w:lsdException w:name="toc 5" w:uiPriority="39"/>
+    <w:lsdException w:name="toc 6" w:uiPriority="39"/>
+    <w:lsdException w:name="toc 7" w:uiPriority="39"/>
+    <w:lsdException w:name="toc 8" w:uiPriority="39"/>
+    <w:lsdException w:name="toc 9" w:uiPriority="39"/>
+    <w:lsdException w:name="caption" w:uiPriority="35" w:qFormat="1"/>
+    <w:lsdException w:name="Title" w:semiHidden="0" w:uiPriority="10" w:unhideWhenUsed="0" w:qFormat="1"/>
+    <w:lsdException w:name="Default Paragraph Font" w:uiPriority="1"/>
+    <w:lsdException w:name="Subtitle" w:semiHidden="0" w:uiPriority="11" w:unhideWhenUsed="0" w:qFormat="1"/>
+    <w:lsdException w:name="Strong" w:semiHidden="0" w:uiPriority="22" w:unhideWhenUsed="0" w:qFormat="1"/>
+    <w:lsdException w:name="Emphasis" w:semiHidden="0" w:uiPriority="20" w:unhideWhenUsed="0" w:qFormat="1"/>
+    <w:lsdException w:name="Table Grid" w:semiHidden="0" w:uiPriority="59" w:unhideWhenUsed="0"/>
+    <w:lsdException w:name="Placeholder Text" w:unhideWhenUsed="0"/>
+    <w:lsdException w:name="No Spacing" w:semiHidden="0" w:uiPriority="1" w:unhideWhenUsed="0" w:qFormat="1"/>
+    <w:lsdException w:name="Light Shading" w:semiHidden="0" w:uiPriority="60" w:unhideWhenUsed="0"/>
+    <w:lsdException w:name="Light List" w:semiHidden="0" w:uiPriority="61" w:unhideWhenUsed="0"/>
+    <w:lsdException w:name="Light Grid" w:semiHidden="0" w:uiPriority="62" w:unhideWhenUsed="0"/>
+    <w:lsdException w:name="Medium Shading 1" w:semiHidden="0" w:uiPriority="63" w:unhideWhenUsed="0"/>
+    <w:lsdException w:name="Medium Shading 2" w:semiHidden="0" w:uiPriority="64" w:unhideWhenUsed="0"/>
+    <w:lsdException w:name="Medium List 1" w:semiHidden="0" w:uiPriority="65" w:unhideWhenUsed="0"/>
+    <w:lsdException w:name="Medium List 2" w:semiHidden="0" w:uiPriority="66" w:unhideWhenUsed="0"/>
+    <w:lsdException w:name="Medium Grid 1" w:semiHidden="0" w:uiPriority="67" w:unhideWhenUsed="0"/>
+    <w:lsdException w:name="Medium Grid 2" w:semiHidden="0" w:uiPriority="68" w:unhideWhenUsed="0"/>
+    <w:lsdException w:name="Medium Grid 3" w:semiHidden="0" w:uiPriority="69" w:unhideWhenUsed="0"/>
+    <w:lsdException w:name="Dark List" w:semiHidden="0" w:uiPriority="70" w:unhideWhenUsed="0"/>
+    <w:lsdException w:name="Colorful Shading" w:semiHidden="0" w:uiPriority="71" w:unhideWhenUsed="0"/>
+    <w:lsdException w:name="Colorful List" w:semiHidden="0" w:uiPriority="72" w:unhideWhenUsed="0"/>
+    <w:lsdException w:name="Colorful Grid" w:semiHidden="0" w:uiPriority="73" w:unhideWhenUsed="0"/>
+    <w:lsdException w:name="Light Shading Accent 1" w:semiHidden="0" w:uiPriority="60" w:unhideWhenUsed="0"/>
+    <w:lsdException w:name="Light List Accent 1" w:semiHidden="0" w:uiPriority="61" w:unhideWhenUsed="0"/>
+    <w:lsdException w:name="Light Grid Accent 1" w:semiHidden="0" w:uiPriority="62" w:unhideWhenUsed="0"/>
+    <w:lsdException w:name="Medium Shading 1 Accent 1" w:semiHidden="0" w:uiPriority="63" w:unhideWhenUsed="0"/>
+    <w:lsdException w:name="Medium Shading 2 Accent 1" w:semiHidden="0" w:uiPriority="64" w:unhideWhenUsed="0"/>
+    <w:lsdException w:name="Medium List 1 Accent 1" w:semiHidden="0" w:uiPriority="65" w:unhideWhenUsed="0"/>
+    <w:lsdException w:name="Revision" w:unhideWhenUsed="0"/>
+    <w:lsdException w:name="List Paragraph" w:semiHidden="0" w:uiPriority="34" w:unhideWhenUsed="0" w:qFormat="1"/>
+    <w:lsdException w:name="Quote" w:semiHidden="0" w:uiPriority="29" w:unhideWhenUsed="0" w:qFormat="1"/>
+    <w:lsdException w:name="Intense Quote" w:semiHidden="0" w:uiPriority="30" w:unhideWhenUsed="0" w:qFormat="1"/>
+    <w:lsdException w:name="Medium List 2 Accent 1" w:semiHidden="0" w:uiPriority="66" w:unhideWhenUsed="0"/>
+    <w:lsdException w:name="Medium Grid 1 Accent 1" w:semiHidden="0" w:uiPriority="67" w:unhideWhenUsed="0"/>
+    <w:lsdException w:name="Medium Grid 2 Accent 1" w:semiHidden="0" w:uiPriority="68" w:unhideWhenUsed="0"/>
+    <w:lsdException w:name="Medium Grid 3 Accent 1" w:semiHidden="0" w:uiPriority="69" w:unhideWhenUsed="0"/>
+    <w:lsdException w:name="Dark List Accent 1" w:semiHidden="0" w:uiPriority="70" w:unhideWhenUsed="0"/>
+    <w:lsdException w:name="Colorful Shading Accent 1" w:semiHidden="0" w:uiPriority="71" w:unhideWhenUsed="0"/>
+    <w:lsdException w:name="Colorful List Accent 1" w:semiHidden="0" w:uiPriority="72" w:unhideWhenUsed="0"/>
+    <w:lsdException w:name="Colorful Grid Accent 1" w:semiHidden="0" w:uiPriority="73" w:unhideWhenUsed="0"/>
+    <w:lsdException w:name="Light Shading Accent 2" w:semiHidden="0" w:uiPriority="60" w:unhideWhenUsed="0"/>
+    <w:lsdException w:name="Light List Accent 2" w:semiHidden="0" w:uiPriority="61" w:unhideWhenUsed="0"/>
+    <w:lsdException w:name="Light Grid Accent 2" w:semiHidden="0" w:uiPriority="62" w:unhideWhenUsed="0"/>
+    <w:lsdException w:name="Medium Shading 1 Accent 2" w:semiHidden="0" w:uiPriority="63" w:unhideWhenUsed="0"/>
+    <w:lsdException w:name="Medium Shading 2 Accent 2" w:semiHidden="0" w:uiPriority="64" w:unhideWhenUsed="0"/>
+    <w:lsdException w:name="Medium List 1 Accent 2" w:semiHidden="0" w:uiPriority="65" w:unhideWhenUsed="0"/>
+    <w:lsdException w:name="Medium List 2 Accent 2" w:semiHidden="0" w:uiPriority="66" w:unhideWhenUsed="0"/>
+    <w:lsdException w:name="Medium Grid 1 Accent 2" w:semiHidden="0" w:uiPriority="67" w:unhideWhenUsed="0"/>
+    <w:lsdException w:name="Medium Grid 2 Accent 2" w:semiHidden="0" w:uiPriority="68" w:unhideWhenUsed="0"/>
+    <w:lsdException w:name="Medium Grid 3 Accent 2" w:semiHidden="0" w:uiPriority="69" w:unhideWhenUsed="0"/>
+    <w:lsdException w:name="Dark List Accent 2" w:semiHidden="0" w:uiPriority="70" w:unhideWhenUsed="0"/>
+    <w:lsdException w:name="Colorful Shading Accent 2" w:semiHidden="0" w:uiPriority="71" w:unhideWhenUsed="0"/>
+    <w:lsdException w:name="Colorful List Accent 2" w:semiHidden="0" w:uiPriority="72" w:unhideWhenUsed="0"/>
+    <w:lsdException w:name="Colorful Grid Accent 2" w:semiHidden="0" w:uiPriority="73" w:unhideWhenUsed="0"/>
+    <w:lsdException w:name="Light Shading Accent 3" w:semiHidden="0" w:uiPriority="60" w:unhideWhenUsed="0"/>
+    <w:lsdException w:name="Light List Accent 3" w:semiHidden="0" w:uiPriority="61" w:unhideWhenUsed="0"/>
+    <w:lsdException w:name="Light Grid Accent 3" w:semiHidden="0" w:uiPriority="62" w:unhideWhenUsed="0"/>
+    <w:lsdException w:name="Medium Shading 1 Accent 3" w:semiHidden="0" w:uiPriority="63" w:unhideWhenUsed="0"/>
+    <w:lsdException w:name="Medium Shading 2 Accent 3" w:semiHidden="0" w:uiPriority="64" w:unhideWhenUsed="0"/>
+    <w:lsdException w:name="Medium List 1 Accent 3" w:semiHidden="0" w:uiPriority="65" w:unhideWhenUsed="0"/>
+    <w:lsdException w:name="Medium List 2 Accent 3" w:semiHidden="0" w:uiPriority="66" w:unhideWhenUsed="0"/>
+    <w:lsdException w:name="Medium Grid 1 Accent 3" w:semiHidden="0" w:uiPriority="67" w:unhideWhenUsed="0"/>
+    <w:lsdException w:name="Medium Grid 2 Accent 3" w:semiHidden="0" w:uiPriority="68" w:unhideWhenUsed="0"/>
+    <w:lsdException w:name="Medium Grid 3 Accent 3" w:semiHidden="0" w:uiPriority="69" w:unhideWhenUsed="0"/>
+    <w:lsdException w:name="Dark List Accent 3" w:semiHidden="0" w:uiPriority="70" w:unhideWhenUsed="0"/>
+    <w:lsdException w:name="Colorful Shading Accent 3" w:semiHidden="0" w:uiPriority="71" w:unhideWhenUsed="0"/>
+    <w:lsdException w:name="Colorful List Accent 3" w:semiHidden="0" w:uiPriority="72" w:unhideWhenUsed="0"/>
+    <w:lsdException w:name="Colorful Grid Accent 3" w:semiHidden="0" w:uiPriority="73" w:unhideWhenUsed="0"/>
+    <w:lsdException w:name="Light Shading Accent 4" w:semiHidden="0" w:uiPriority="60" w:unhideWhenUsed="0"/>
+    <w:lsdException w:name="Light List Accent 4" w:semiHidden="0" w:uiPriority="61" w:unhideWhenUsed="0"/>
+    <w:lsdException w:name="Light Grid Accent 4" w:semiHidden="0" w:uiPriority="62" w:unhideWhenUsed="0"/>
+    <w:lsdException w:name="Medium Shading 1 Accent 4" w:semiHidden="0" w:uiPriority="63" w:unhideWhenUsed="0"/>
+    <w:lsdException w:name="Medium Shading 2 Accent 4" w:semiHidden="0" w:uiPriority="64" w:unhideWhenUsed="0"/>
+    <w:lsdException w:name="Medium List 1 Accent 4" w:semiHidden="0" w:uiPriority="65" w:unhideWhenUsed="0"/>
+    <w:lsdException w:name="Medium List 2 Accent 4" w:semiHidden="0" w:uiPriority="66" w:unhideWhenUsed="0"/>
+    <w:lsdException w:name="Medium Grid 1 Accent 4" w:semiHidden="0" w:uiPriority="67" w:unhideWhenUsed="0"/>
+    <w:lsdException w:name="Medium Grid 2 Accent 4" w:semiHidden="0" w:uiPriority="68" w:unhideWhenUsed="0"/>
+    <w:lsdException w:name="Medium Grid 3 Accent 4" w:semiHidden="0" w:uiPriority="69" w:unhideWhenUsed="0"/>
+    <w:lsdException w:name="Dark List Accent 4" w:semiHidden="0" w:uiPriority="70" w:unhideWhenUsed="0"/>
+    <w:lsdException w:name="Colorful Shading Accent 4" w:semiHidden="0" w:uiPriority="71" w:unhideWhenUsed="0"/>
+    <w:lsdException w:name="Colorful List Accent 4" w:semiHidden="0" w:uiPriority="72" w:unhideWhenUsed="0"/>
+    <w:lsdException w:name="Colorful Grid Accent 4" w:semiHidden="0" w:uiPriority="73" w:unhideWhenUsed="0"/>
+    <w:lsdException w:name="Light Shading Accent 5" w:semiHidden="0" w:uiPriority="60" w:unhideWhenUsed="0"/>
+    <w:lsdException w:name="Light List Accent 5" w:semiHidden="0" w:uiPriority="61" w:unhideWhenUsed="0"/>
+    <w:lsdException w:name="Light Grid Accent 5" w:semiHidden="0" w:uiPriority="62" w:unhideWhenUsed="0"/>
+    <w:lsdException w:name="Medium Shading 1 Accent 5" w:semiHidden="0" w:uiPriority="63" w:unhideWhenUsed="0"/>
+    <w:lsdException w:name="Medium Shading 2 Accent 5" w:semiHidden="0" w:uiPriority="64" w:unhideWhenUsed="0"/>
+    <w:lsdException w:name="Medium List 1 Accent 5" w:semiHidden="0" w:uiPriority="65" w:unhideWhenUsed="0"/>
+    <w:lsdException w:name="Medium List 2 Accent 5" w:semiHidden="0" w:uiPriority="66" w:unhideWhenUsed="0"/>
+    <w:lsdException w:name="Medium Grid 1 Accent 5" w:semiHidden="0" w:uiPriority="67" w:unhideWhenUsed="0"/>
+    <w:lsdException w:name="Medium Grid 2 Accent 5" w:semiHidden="0" w:uiPriority="68" w:unhideWhenUsed="0"/>
+    <w:lsdException w:name="Medium Grid 3 Accent 5" w:semiHidden="0" w:uiPriority="69" w:unhideWhenUsed="0"/>
+    <w:lsdException w:name="Dark List Accent 5" w:semiHidden="0" w:uiPriority="70" w:unhideWhenUsed="0"/>
+    <w:lsdException w:name="Colorful Shading Accent 5" w:semiHidden="0" w:uiPriority="71" w:unhideWhenUsed="0"/>
+    <w:lsdException w:name="Colorful List Accent 5" w:semiHidden="0" w:uiPriority="72" w:unhideWhenUsed="0"/>
+    <w:lsdException w:name="Colorful Grid Accent 5" w:semiHidden="0" w:uiPriority="73" w:unhideWhenUsed="0"/>
+    <w:lsdException w:name="Light Shading Accent 6" w:semiHidden="0" w:uiPriority="60" w:unhideWhenUsed="0"/>
+    <w:lsdException w:name="Light List Accent 6" w:semiHidden="0" w:uiPriority="61" w:unhideWhenUsed="0"/>
+    <w:lsdException w:name="Light Grid Accent 6" w:semiHidden="0" w:uiPriority="62" w:unhideWhenUsed="0"/>
+    <w:lsdException w:name="Medium Shading 1 Accent 6" w:semiHidden="0" w:uiPriority="63" w:unhideWhenUsed="0"/>
+    <w:lsdException w:name="Medium Shading 2 Accent 6" w:semiHidden="0" w:uiPriority="64" w:unhideWhenUsed="0"/>
+    <w:lsdException w:name="Medium List 1 Accent 6" w:semiHidden="0" w:uiPriority="65" w:unhideWhenUsed="0"/>
+    <w:lsdException w:name="Medium List 2 Accent 6" w:semiHidden="0" w:uiPriority="66" w:unhideWhenUsed="0"/>
+    <w:lsdException w:name="Medium Grid 1 Accent 6" w:semiHidden="0" w:uiPriority="67" w:unhideWhenUsed="0"/>
+    <w:lsdException w:name="Medium Grid 2 Accent 6" w:semiHidden="0" w:uiPriority="68" w:unhideWhenUsed="0"/>
+    <w:lsdException w:name="Medium Grid 3 Accent 6" w:semiHidden="0" w:uiPriority="69" w:unhideWhenUsed="0"/>
+    <w:lsdException w:name="Dark List Accent 6" w:semiHidden="0" w:uiPriority="70" w:unhideWhenUsed="0"/>
+    <w:lsdException w:name="Colorful Shading Accent 6" w:semiHidden="0" w:uiPriority="71" w:unhideWhenUsed="0"/>
+    <w:lsdException w:name="Colorful List Accent 6" w:semiHidden="0" w:uiPriority="72" w:unhideWhenUsed="0"/>
+    <w:lsdException w:name="Colorful Grid Accent 6" w:semiHidden="0" w:uiPriority="73" w:unhideWhenUsed="0"/>
+    <w:lsdException w:name="Subtle Emphasis" w:semiHidden="0" w:uiPriority="19" w:unhideWhenUsed="0" w:qFormat="1"/>
+    <w:lsdException w:name="Intense Emphasis" w:semiHidden="0" w:uiPriority="21" w:unhideWhenUsed="0" w:qFormat="1"/>
+    <w:lsdException w:name="Subtle Reference" w:semiHidden="0" w:uiPriority="31" w:unhideWhenUsed="0" w:qFormat="1"/>
+    <w:lsdException w:name="Intense Reference" w:semiHidden="0" w:uiPriority="32" w:unhideWhenUsed="0" w:qFormat="1"/>
+    <w:lsdException w:name="Book Title" w:semiHidden="0" w:uiPriority="33" w:unhideWhenUsed="0" w:qFormat="1"/>
+    <w:lsdException w:name="Bibliography" w:uiPriority="37"/>
+    <w:lsdException w:name="TOC Heading" w:uiPriority="39" w:qFormat="1"/>
+  </w:latentStyles>
+  <w:style w:type="paragraph" w:default="1" w:styleId="Normal">
+    <w:name w:val="Normal"/>
+    <w:qFormat/>
+  </w:style>
+  <w:style w:type="character" w:default="1" w:styleId="DefaultParagraphFont">
+    <w:name w:val="Default Paragraph Font"/>
+    <w:uiPriority w:val="1"/>
+    <w:semiHidden/>
+    <w:unhideWhenUsed/>
+  </w:style>
+  <w:style w:type="table" w:default="1" w:styleId="TableNormal">
+    <w:name w:val="Normal Table"/>
+    <w:uiPriority w:val="99"/>
+    <w:semiHidden/>
+    <w:unhideWhenUsed/>
+    <w:tblPr>
+      <w:tblInd w:w="0" w:type="dxa"/>
+      <w:tblCellMar>
+        <w:top w:w="0" w:type="dxa"/>
+        <w:left w:w="108" w:type="dxa"/>
+        <w:bottom w:w="0" w:type="dxa"/>
+        <w:right w:w="108" w:type="dxa"/>
+      </w:tblCellMar>
+    </w:tblPr>
+  </w:style>
+  <w:style w:type="numbering" w:default="1" w:styleId="NoList">
+    <w:name w:val="No List"/>
+    <w:uiPriority w:val="99"/>
+    <w:semiHidden/>
+    <w:unhideWhenUsed/>
+  </w:style>
+  <w:style w:type="paragraph" w:customStyle="1" w:styleId="F71B69763C21454594CF40369A2391BA">
+    <w:name w:val="F71B69763C21454594CF40369A2391BA"/>
+    <w:rsid w:val="004236CD"/>
+  </w:style>
+</w:styles>
+</file>
+
+<file path=word/glossary/stylesWithEffects.xml><?xml version="1.0" encoding="utf-8"?>
+<w:styles xmlns:wpc="http://schemas.microsoft.com/office/word/2010/wordprocessingCanvas" xmlns:mc="http://schemas.openxmlformats.org/markup-compatibility/2006" xmlns:o="urn:schemas-microsoft-com:office:office" xmlns:r="http://schemas.openxmlformats.org/officeDocument/2006/relationships" xmlns:m="http://schemas.openxmlformats.org/officeDocument/2006/math" xmlns:v="urn:schemas-microsoft-com:vml" xmlns:wp14="http://schemas.microsoft.com/office/word/2010/wordprocessingDrawing" xmlns:wp="http://schemas.openxmlformats.org/drawingml/2006/wordprocessingDrawing" xmlns:w10="urn:schemas-microsoft-com:office:word" xmlns:w="http://schemas.openxmlformats.org/wordprocessingml/2006/main" xmlns:w14="http://schemas.microsoft.com/office/word/2010/wordml" xmlns:wpg="http://schemas.microsoft.com/office/word/2010/wordprocessingGroup" xmlns:wpi="http://schemas.microsoft.com/office/word/2010/wordprocessingInk" xmlns:wne="http://schemas.microsoft.com/office/word/2006/wordml" xmlns:wps="http://schemas.microsoft.com/office/word/2010/wordprocessingShape" mc:Ignorable="w14 wp14">
+  <w:docDefaults>
+    <w:rPrDefault>
+      <w:rPr>
+        <w:rFonts w:asciiTheme="minorHAnsi" w:eastAsiaTheme="minorEastAsia" w:hAnsiTheme="minorHAnsi" w:cstheme="minorBidi"/>
+        <w:sz w:val="22"/>
+        <w:szCs w:val="22"/>
+        <w:lang w:val="ru-RU" w:eastAsia="ru-RU" w:bidi="ar-SA"/>
+      </w:rPr>
+    </w:rPrDefault>
+    <w:pPrDefault>
+      <w:pPr>
+        <w:spacing w:after="200" w:line="276" w:lineRule="auto"/>
+      </w:pPr>
+    </w:pPrDefault>
+  </w:docDefaults>
+  <w:latentStyles w:defLockedState="0" w:defUIPriority="99" w:defSemiHidden="1" w:defUnhideWhenUsed="1" w:defQFormat="0" w:count="267">
+    <w:lsdException w:name="Normal" w:semiHidden="0" w:uiPriority="0" w:unhideWhenUsed="0" w:qFormat="1"/>
+    <w:lsdException w:name="heading 1" w:semiHidden="0" w:uiPriority="9" w:unhideWhenUsed="0" w:qFormat="1"/>
+    <w:lsdException w:name="heading 2" w:uiPriority="9" w:qFormat="1"/>
+    <w:lsdException w:name="heading 3" w:uiPriority="9" w:qFormat="1"/>
+    <w:lsdException w:name="heading 4" w:uiPriority="9" w:qFormat="1"/>
+    <w:lsdException w:name="heading 5" w:uiPriority="9" w:qFormat="1"/>
+    <w:lsdException w:name="heading 6" w:uiPriority="9" w:qFormat="1"/>
+    <w:lsdException w:name="heading 7" w:uiPriority="9" w:qFormat="1"/>
+    <w:lsdException w:name="heading 8" w:uiPriority="9" w:qFormat="1"/>
+    <w:lsdException w:name="heading 9" w:uiPriority="9" w:qFormat="1"/>
+    <w:lsdException w:name="toc 1" w:uiPriority="39"/>
+    <w:lsdException w:name="toc 2" w:uiPriority="39"/>
+    <w:lsdException w:name="toc 3" w:uiPriority="39"/>
+    <w:lsdException w:name="toc 4" w:uiPriority="39"/>
+    <w:lsdException w:name="toc 5" w:uiPriority="39"/>
+    <w:lsdException w:name="toc 6" w:uiPriority="39"/>
+    <w:lsdException w:name="toc 7" w:uiPriority="39"/>
+    <w:lsdException w:name="toc 8" w:uiPriority="39"/>
+    <w:lsdException w:name="toc 9" w:uiPriority="39"/>
+    <w:lsdException w:name="caption" w:uiPriority="35" w:qFormat="1"/>
+    <w:lsdException w:name="Title" w:semiHidden="0" w:uiPriority="10" w:unhideWhenUsed="0" w:qFormat="1"/>
+    <w:lsdException w:name="Default Paragraph Font" w:uiPriority="1"/>
+    <w:lsdException w:name="Subtitle" w:semiHidden="0" w:uiPriority="11" w:unhideWhenUsed="0" w:qFormat="1"/>
+    <w:lsdException w:name="Strong" w:semiHidden="0" w:uiPriority="22" w:unhideWhenUsed="0" w:qFormat="1"/>
+    <w:lsdException w:name="Emphasis" w:semiHidden="0" w:uiPriority="20" w:unhideWhenUsed="0" w:qFormat="1"/>
+    <w:lsdException w:name="Table Grid" w:semiHidden="0" w:uiPriority="59" w:unhideWhenUsed="0"/>
+    <w:lsdException w:name="Placeholder Text" w:unhideWhenUsed="0"/>
+    <w:lsdException w:name="No Spacing" w:semiHidden="0" w:uiPriority="1" w:unhideWhenUsed="0" w:qFormat="1"/>
+    <w:lsdException w:name="Light Shading" w:semiHidden="0" w:uiPriority="60" w:unhideWhenUsed="0"/>
+    <w:lsdException w:name="Light List" w:semiHidden="0" w:uiPriority="61" w:unhideWhenUsed="0"/>
+    <w:lsdException w:name="Light Grid" w:semiHidden="0" w:uiPriority="62" w:unhideWhenUsed="0"/>
+    <w:lsdException w:name="Medium Shading 1" w:semiHidden="0" w:uiPriority="63" w:unhideWhenUsed="0"/>
+    <w:lsdException w:name="Medium Shading 2" w:semiHidden="0" w:uiPriority="64" w:unhideWhenUsed="0"/>
+    <w:lsdException w:name="Medium List 1" w:semiHidden="0" w:uiPriority="65" w:unhideWhenUsed="0"/>
+    <w:lsdException w:name="Medium List 2" w:semiHidden="0" w:uiPriority="66" w:unhideWhenUsed="0"/>
+    <w:lsdException w:name="Medium Grid 1" w:semiHidden="0" w:uiPriority="67" w:unhideWhenUsed="0"/>
+    <w:lsdException w:name="Medium Grid 2" w:semiHidden="0" w:uiPriority="68" w:unhideWhenUsed="0"/>
+    <w:lsdException w:name="Medium Grid 3" w:semiHidden="0" w:uiPriority="69" w:unhideWhenUsed="0"/>
+    <w:lsdException w:name="Dark List" w:semiHidden="0" w:uiPriority="70" w:unhideWhenUsed="0"/>
+    <w:lsdException w:name="Colorful Shading" w:semiHidden="0" w:uiPriority="71" w:unhideWhenUsed="0"/>
+    <w:lsdException w:name="Colorful List" w:semiHidden="0" w:uiPriority="72" w:unhideWhenUsed="0"/>
+    <w:lsdException w:name="Colorful Grid" w:semiHidden="0" w:uiPriority="73" w:unhideWhenUsed="0"/>
+    <w:lsdException w:name="Light Shading Accent 1" w:semiHidden="0" w:uiPriority="60" w:unhideWhenUsed="0"/>
+    <w:lsdException w:name="Light List Accent 1" w:semiHidden="0" w:uiPriority="61" w:unhideWhenUsed="0"/>
+    <w:lsdException w:name="Light Grid Accent 1" w:semiHidden="0" w:uiPriority="62" w:unhideWhenUsed="0"/>
+    <w:lsdException w:name="Medium Shading 1 Accent 1" w:semiHidden="0" w:uiPriority="63" w:unhideWhenUsed="0"/>
+    <w:lsdException w:name="Medium Shading 2 Accent 1" w:semiHidden="0" w:uiPriority="64" w:unhideWhenUsed="0"/>
+    <w:lsdException w:name="Medium List 1 Accent 1" w:semiHidden="0" w:uiPriority="65" w:unhideWhenUsed="0"/>
+    <w:lsdException w:name="Revision" w:unhideWhenUsed="0"/>
+    <w:lsdException w:name="List Paragraph" w:semiHidden="0" w:uiPriority="34" w:unhideWhenUsed="0" w:qFormat="1"/>
+    <w:lsdException w:name="Quote" w:semiHidden="0" w:uiPriority="29" w:unhideWhenUsed="0" w:qFormat="1"/>
+    <w:lsdException w:name="Intense Quote" w:semiHidden="0" w:uiPriority="30" w:unhideWhenUsed="0" w:qFormat="1"/>
+    <w:lsdException w:name="Medium List 2 Accent 1" w:semiHidden="0" w:uiPriority="66" w:unhideWhenUsed="0"/>
+    <w:lsdException w:name="Medium Grid 1 Accent 1" w:semiHidden="0" w:uiPriority="67" w:unhideWhenUsed="0"/>
+    <w:lsdException w:name="Medium Grid 2 Accent 1" w:semiHidden="0" w:uiPriority="68" w:unhideWhenUsed="0"/>
+    <w:lsdException w:name="Medium Grid 3 Accent 1" w:semiHidden="0" w:uiPriority="69" w:unhideWhenUsed="0"/>
+    <w:lsdException w:name="Dark List Accent 1" w:semiHidden="0" w:uiPriority="70" w:unhideWhenUsed="0"/>
+    <w:lsdException w:name="Colorful Shading Accent 1" w:semiHidden="0" w:uiPriority="71" w:unhideWhenUsed="0"/>
+    <w:lsdException w:name="Colorful List Accent 1" w:semiHidden="0" w:uiPriority="72" w:unhideWhenUsed="0"/>
+    <w:lsdException w:name="Colorful Grid Accent 1" w:semiHidden="0" w:uiPriority="73" w:unhideWhenUsed="0"/>
+    <w:lsdException w:name="Light Shading Accent 2" w:semiHidden="0" w:uiPriority="60" w:unhideWhenUsed="0"/>
+    <w:lsdException w:name="Light List Accent 2" w:semiHidden="0" w:uiPriority="61" w:unhideWhenUsed="0"/>
+    <w:lsdException w:name="Light Grid Accent 2" w:semiHidden="0" w:uiPriority="62" w:unhideWhenUsed="0"/>
+    <w:lsdException w:name="Medium Shading 1 Accent 2" w:semiHidden="0" w:uiPriority="63" w:unhideWhenUsed="0"/>
+    <w:lsdException w:name="Medium Shading 2 Accent 2" w:semiHidden="0" w:uiPriority="64" w:unhideWhenUsed="0"/>
+    <w:lsdException w:name="Medium List 1 Accent 2" w:semiHidden="0" w:uiPriority="65" w:unhideWhenUsed="0"/>
+    <w:lsdException w:name="Medium List 2 Accent 2" w:semiHidden="0" w:uiPriority="66" w:unhideWhenUsed="0"/>
+    <w:lsdException w:name="Medium Grid 1 Accent 2" w:semiHidden="0" w:uiPriority="67" w:unhideWhenUsed="0"/>
+    <w:lsdException w:name="Medium Grid 2 Accent 2" w:semiHidden="0" w:uiPriority="68" w:unhideWhenUsed="0"/>
+    <w:lsdException w:name="Medium Grid 3 Accent 2" w:semiHidden="0" w:uiPriority="69" w:unhideWhenUsed="0"/>
+    <w:lsdException w:name="Dark List Accent 2" w:semiHidden="0" w:uiPriority="70" w:unhideWhenUsed="0"/>
+    <w:lsdException w:name="Colorful Shading Accent 2" w:semiHidden="0" w:uiPriority="71" w:unhideWhenUsed="0"/>
+    <w:lsdException w:name="Colorful List Accent 2" w:semiHidden="0" w:uiPriority="72" w:unhideWhenUsed="0"/>
+    <w:lsdException w:name="Colorful Grid Accent 2" w:semiHidden="0" w:uiPriority="73" w:unhideWhenUsed="0"/>
+    <w:lsdException w:name="Light Shading Accent 3" w:semiHidden="0" w:uiPriority="60" w:unhideWhenUsed="0"/>
+    <w:lsdException w:name="Light List Accent 3" w:semiHidden="0" w:uiPriority="61" w:unhideWhenUsed="0"/>
+    <w:lsdException w:name="Light Grid Accent 3" w:semiHidden="0" w:uiPriority="62" w:unhideWhenUsed="0"/>
+    <w:lsdException w:name="Medium Shading 1 Accent 3" w:semiHidden="0" w:uiPriority="63" w:unhideWhenUsed="0"/>
+    <w:lsdException w:name="Medium Shading 2 Accent 3" w:semiHidden="0" w:uiPriority="64" w:unhideWhenUsed="0"/>
+    <w:lsdException w:name="Medium List 1 Accent 3" w:semiHidden="0" w:uiPriority="65" w:unhideWhenUsed="0"/>
+    <w:lsdException w:name="Medium List 2 Accent 3" w:semiHidden="0" w:uiPriority="66" w:unhideWhenUsed="0"/>
+    <w:lsdException w:name="Medium Grid 1 Accent 3" w:semiHidden="0" w:uiPriority="67" w:unhideWhenUsed="0"/>
+    <w:lsdException w:name="Medium Grid 2 Accent 3" w:semiHidden="0" w:uiPriority="68" w:unhideWhenUsed="0"/>
+    <w:lsdException w:name="Medium Grid 3 Accent 3" w:semiHidden="0" w:uiPriority="69" w:unhideWhenUsed="0"/>
+    <w:lsdException w:name="Dark List Accent 3" w:semiHidden="0" w:uiPriority="70" w:unhideWhenUsed="0"/>
+    <w:lsdException w:name="Colorful Shading Accent 3" w:semiHidden="0" w:uiPriority="71" w:unhideWhenUsed="0"/>
+    <w:lsdException w:name="Colorful List Accent 3" w:semiHidden="0" w:uiPriority="72" w:unhideWhenUsed="0"/>
+    <w:lsdException w:name="Colorful Grid Accent 3" w:semiHidden="0" w:uiPriority="73" w:unhideWhenUsed="0"/>
+    <w:lsdException w:name="Light Shading Accent 4" w:semiHidden="0" w:uiPriority="60" w:unhideWhenUsed="0"/>
+    <w:lsdException w:name="Light List Accent 4" w:semiHidden="0" w:uiPriority="61" w:unhideWhenUsed="0"/>
+    <w:lsdException w:name="Light Grid Accent 4" w:semiHidden="0" w:uiPriority="62" w:unhideWhenUsed="0"/>
+    <w:lsdException w:name="Medium Shading 1 Accent 4" w:semiHidden="0" w:uiPriority="63" w:unhideWhenUsed="0"/>
+    <w:lsdException w:name="Medium Shading 2 Accent 4" w:semiHidden="0" w:uiPriority="64" w:unhideWhenUsed="0"/>
+    <w:lsdException w:name="Medium List 1 Accent 4" w:semiHidden="0" w:uiPriority="65" w:unhideWhenUsed="0"/>
+    <w:lsdException w:name="Medium List 2 Accent 4" w:semiHidden="0" w:uiPriority="66" w:unhideWhenUsed="0"/>
+    <w:lsdException w:name="Medium Grid 1 Accent 4" w:semiHidden="0" w:uiPriority="67" w:unhideWhenUsed="0"/>
+    <w:lsdException w:name="Medium Grid 2 Accent 4" w:semiHidden="0" w:uiPriority="68" w:unhideWhenUsed="0"/>
+    <w:lsdException w:name="Medium Grid 3 Accent 4" w:semiHidden="0" w:uiPriority="69" w:unhideWhenUsed="0"/>
+    <w:lsdException w:name="Dark List Accent 4" w:semiHidden="0" w:uiPriority="70" w:unhideWhenUsed="0"/>
+    <w:lsdException w:name="Colorful Shading Accent 4" w:semiHidden="0" w:uiPriority="71" w:unhideWhenUsed="0"/>
+    <w:lsdException w:name="Colorful List Accent 4" w:semiHidden="0" w:uiPriority="72" w:unhideWhenUsed="0"/>
+    <w:lsdException w:name="Colorful Grid Accent 4" w:semiHidden="0" w:uiPriority="73" w:unhideWhenUsed="0"/>
+    <w:lsdException w:name="Light Shading Accent 5" w:semiHidden="0" w:uiPriority="60" w:unhideWhenUsed="0"/>
+    <w:lsdException w:name="Light List Accent 5" w:semiHidden="0" w:uiPriority="61" w:unhideWhenUsed="0"/>
+    <w:lsdException w:name="Light Grid Accent 5" w:semiHidden="0" w:uiPriority="62" w:unhideWhenUsed="0"/>
+    <w:lsdException w:name="Medium Shading 1 Accent 5" w:semiHidden="0" w:uiPriority="63" w:unhideWhenUsed="0"/>
+    <w:lsdException w:name="Medium Shading 2 Accent 5" w:semiHidden="0" w:uiPriority="64" w:unhideWhenUsed="0"/>
+    <w:lsdException w:name="Medium List 1 Accent 5" w:semiHidden="0" w:uiPriority="65" w:unhideWhenUsed="0"/>
+    <w:lsdException w:name="Medium List 2 Accent 5" w:semiHidden="0" w:uiPriority="66" w:unhideWhenUsed="0"/>
+    <w:lsdException w:name="Medium Grid 1 Accent 5" w:semiHidden="0" w:uiPriority="67" w:unhideWhenUsed="0"/>
+    <w:lsdException w:name="Medium Grid 2 Accent 5" w:semiHidden="0" w:uiPriority="68" w:unhideWhenUsed="0"/>
+    <w:lsdException w:name="Medium Grid 3 Accent 5" w:semiHidden="0" w:uiPriority="69" w:unhideWhenUsed="0"/>
+    <w:lsdException w:name="Dark List Accent 5" w:semiHidden="0" w:uiPriority="70" w:unhideWhenUsed="0"/>
+    <w:lsdException w:name="Colorful Shading Accent 5" w:semiHidden="0" w:uiPriority="71" w:unhideWhenUsed="0"/>
+    <w:lsdException w:name="Colorful List Accent 5" w:semiHidden="0" w:uiPriority="72" w:unhideWhenUsed="0"/>
+    <w:lsdException w:name="Colorful Grid Accent 5" w:semiHidden="0" w:uiPriority="73" w:unhideWhenUsed="0"/>
+    <w:lsdException w:name="Light Shading Accent 6" w:semiHidden="0" w:uiPriority="60" w:unhideWhenUsed="0"/>
+    <w:lsdException w:name="Light List Accent 6" w:semiHidden="0" w:uiPriority="61" w:unhideWhenUsed="0"/>
+    <w:lsdException w:name="Light Grid Accent 6" w:semiHidden="0" w:uiPriority="62" w:unhideWhenUsed="0"/>
+    <w:lsdException w:name="Medium Shading 1 Accent 6" w:semiHidden="0" w:uiPriority="63" w:unhideWhenUsed="0"/>
+    <w:lsdException w:name="Medium Shading 2 Accent 6" w:semiHidden="0" w:uiPriority="64" w:unhideWhenUsed="0"/>
+    <w:lsdException w:name="Medium List 1 Accent 6" w:semiHidden="0" w:uiPriority="65" w:unhideWhenUsed="0"/>
+    <w:lsdException w:name="Medium List 2 Accent 6" w:semiHidden="0" w:uiPriority="66" w:unhideWhenUsed="0"/>
+    <w:lsdException w:name="Medium Grid 1 Accent 6" w:semiHidden="0" w:uiPriority="67" w:unhideWhenUsed="0"/>
+    <w:lsdException w:name="Medium Grid 2 Accent 6" w:semiHidden="0" w:uiPriority="68" w:unhideWhenUsed="0"/>
+    <w:lsdException w:name="Medium Grid 3 Accent 6" w:semiHidden="0" w:uiPriority="69" w:unhideWhenUsed="0"/>
+    <w:lsdException w:name="Dark List Accent 6" w:semiHidden="0" w:uiPriority="70" w:unhideWhenUsed="0"/>
+    <w:lsdException w:name="Colorful Shading Accent 6" w:semiHidden="0" w:uiPriority="71" w:unhideWhenUsed="0"/>
+    <w:lsdException w:name="Colorful List Accent 6" w:semiHidden="0" w:uiPriority="72" w:unhideWhenUsed="0"/>
+    <w:lsdException w:name="Colorful Grid Accent 6" w:semiHidden="0" w:uiPriority="73" w:unhideWhenUsed="0"/>
+    <w:lsdException w:name="Subtle Emphasis" w:semiHidden="0" w:uiPriority="19" w:unhideWhenUsed="0" w:qFormat="1"/>
+    <w:lsdException w:name="Intense Emphasis" w:semiHidden="0" w:uiPriority="21" w:unhideWhenUsed="0" w:qFormat="1"/>
+    <w:lsdException w:name="Subtle Reference" w:semiHidden="0" w:uiPriority="31" w:unhideWhenUsed="0" w:qFormat="1"/>
+    <w:lsdException w:name="Intense Reference" w:semiHidden="0" w:uiPriority="32" w:unhideWhenUsed="0" w:qFormat="1"/>
+    <w:lsdException w:name="Book Title" w:semiHidden="0" w:uiPriority="33" w:unhideWhenUsed="0" w:qFormat="1"/>
+    <w:lsdException w:name="Bibliography" w:uiPriority="37"/>
+    <w:lsdException w:name="TOC Heading" w:uiPriority="39" w:qFormat="1"/>
+  </w:latentStyles>
+  <w:style w:type="paragraph" w:default="1" w:styleId="Normal">
+    <w:name w:val="Normal"/>
+    <w:qFormat/>
+  </w:style>
+  <w:style w:type="character" w:default="1" w:styleId="DefaultParagraphFont">
+    <w:name w:val="Default Paragraph Font"/>
+    <w:uiPriority w:val="1"/>
+    <w:semiHidden/>
+    <w:unhideWhenUsed/>
+  </w:style>
+  <w:style w:type="table" w:default="1" w:styleId="TableNormal">
+    <w:name w:val="Normal Table"/>
+    <w:uiPriority w:val="99"/>
+    <w:semiHidden/>
+    <w:unhideWhenUsed/>
+    <w:tblPr>
+      <w:tblInd w:w="0" w:type="dxa"/>
+      <w:tblCellMar>
+        <w:top w:w="0" w:type="dxa"/>
+        <w:left w:w="108" w:type="dxa"/>
+        <w:bottom w:w="0" w:type="dxa"/>
+        <w:right w:w="108" w:type="dxa"/>
+      </w:tblCellMar>
+    </w:tblPr>
+  </w:style>
+  <w:style w:type="numbering" w:default="1" w:styleId="NoList">
+    <w:name w:val="No List"/>
+    <w:uiPriority w:val="99"/>
+    <w:semiHidden/>
+    <w:unhideWhenUsed/>
+  </w:style>
+  <w:style w:type="paragraph" w:customStyle="1" w:styleId="F71B69763C21454594CF40369A2391BA">
+    <w:name w:val="F71B69763C21454594CF40369A2391BA"/>
+    <w:rsid w:val="004236CD"/>
+  </w:style>
+</w:styles>
+</file>
+
+<file path=word/glossary/webSettings.xml><?xml version="1.0" encoding="utf-8"?>
+<w:webSettings xmlns:mc="http://schemas.openxmlformats.org/markup-compatibility/2006" xmlns:r="http://schemas.openxmlformats.org/officeDocument/2006/relationships" xmlns:w="http://schemas.openxmlformats.org/wordprocessingml/2006/main" xmlns:w14="http://schemas.microsoft.com/office/word/2010/wordml" mc:Ignorable="w14">
+  <w:optimizeForBrowser/>
+  <w:allowPNG/>
+</w:webSettings>
 </file>
 
 <file path=word/theme/theme1.xml><?xml version="1.0" encoding="utf-8"?>
@@ -4167,4 +6392,16 @@
   <a:objectDefaults/>
   <a:extraClrSchemeLst/>
 </a:theme>
+</file>
+
+<file path=customXml/item1.xml><?xml version="1.0" encoding="utf-8"?>
+<b:Sources xmlns:b="http://schemas.openxmlformats.org/officeDocument/2006/bibliography" xmlns="http://schemas.openxmlformats.org/officeDocument/2006/bibliography" SelectedStyle="\APA.XSL" StyleName="APA"/>
+</file>
+
+<file path=customXml/itemProps1.xml><?xml version="1.0" encoding="utf-8"?>
+<ds:datastoreItem xmlns:ds="http://schemas.openxmlformats.org/officeDocument/2006/customXml" ds:itemID="{C1E1E65E-161C-4894-83B9-989120177561}">
+  <ds:schemaRefs>
+    <ds:schemaRef ds:uri="http://schemas.openxmlformats.org/officeDocument/2006/bibliography"/>
+  </ds:schemaRefs>
+</ds:datastoreItem>
 </file>
</xml_diff>